<commit_message>
High-Level System Architecture Diagram, solid and design patterns
</commit_message>
<xml_diff>
--- a/junior-porject-report.docx
+++ b/junior-porject-report.docx
@@ -11699,7 +11699,6 @@
           <w:rFonts w:ascii="Times New Roman" w:eastAsia="Times New Roman" w:hAnsi="Times New Roman" w:cs="Times New Roman"/>
           <w:sz w:val="24"/>
           <w:szCs w:val="24"/>
-          <w:rtl/>
         </w:rPr>
       </w:pPr>
       <w:r>
@@ -11708,16 +11707,7 @@
           <w:sz w:val="24"/>
           <w:szCs w:val="24"/>
         </w:rPr>
-        <w:t xml:space="preserve">Each service thus owns a single, well-defined domain. This decomposition follows best practices (DDD/Single-Responsibility) by grouping related functionality within one service. For example, all user authentication and profile logic stays in the User Service, and job logic stays in the Job Service. This keeps services highly cohesive and loosely coupled. No service tries to span </w:t>
-      </w:r>
-      <w:r>
-        <w:rPr>
-          <w:rFonts w:ascii="Times New Roman" w:eastAsia="Times New Roman" w:hAnsi="Times New Roman" w:cs="Times New Roman"/>
-          <w:sz w:val="24"/>
-          <w:szCs w:val="24"/>
-        </w:rPr>
-        <w:lastRenderedPageBreak/>
-        <w:t>multiple domains (avoiding “distributed monolith” issues). In summary, Nuhoud’s microservices align with bounded contexts and business capabilities, ensuring each service has clear responsibilities.</w:t>
+        <w:t xml:space="preserve">Each service thus owns a single, well-defined domain. This decomposition follows best practices (DDD/Single-Responsibility) by grouping related functionality within one service. For example, all user authentication and profile logic stays in the User Service, and job logic stays in the Job Service. This keeps services highly cohesive and loosely coupled. </w:t>
       </w:r>
     </w:p>
     <w:p>
@@ -11741,6 +11731,7 @@
           <w:szCs w:val="36"/>
           <w:rtl/>
         </w:rPr>
+        <w:lastRenderedPageBreak/>
         <w:t>5</w:t>
       </w:r>
       <w:r>
@@ -11751,6 +11742,1036 @@
           <w:szCs w:val="36"/>
         </w:rPr>
         <w:t>.2. High-Level System Architecture Diagram</w:t>
+      </w:r>
+    </w:p>
+    <w:p>
+      <w:pPr>
+        <w:keepNext/>
+        <w:spacing w:after="0" w:line="240" w:lineRule="auto"/>
+        <w:ind w:left="-567"/>
+        <w:jc w:val="center"/>
+      </w:pPr>
+      <w:r>
+        <w:rPr>
+          <w:rFonts w:asciiTheme="minorBidi" w:hAnsiTheme="minorBidi"/>
+          <w:b/>
+          <w:bCs/>
+          <w:noProof/>
+          <w:color w:val="404040" w:themeColor="text1" w:themeTint="BF"/>
+          <w:sz w:val="36"/>
+          <w:szCs w:val="36"/>
+        </w:rPr>
+        <w:drawing>
+          <wp:inline distT="0" distB="0" distL="0" distR="0" wp14:anchorId="65E7E913" wp14:editId="3D0DA313">
+            <wp:extent cx="6321188" cy="4593965"/>
+            <wp:effectExtent l="0" t="0" r="3810" b="0"/>
+            <wp:docPr id="3" name="Picture 3"/>
+            <wp:cNvGraphicFramePr>
+              <a:graphicFrameLocks xmlns:a="http://schemas.openxmlformats.org/drawingml/2006/main" noChangeAspect="1"/>
+            </wp:cNvGraphicFramePr>
+            <a:graphic xmlns:a="http://schemas.openxmlformats.org/drawingml/2006/main">
+              <a:graphicData uri="http://schemas.openxmlformats.org/drawingml/2006/picture">
+                <pic:pic xmlns:pic="http://schemas.openxmlformats.org/drawingml/2006/picture">
+                  <pic:nvPicPr>
+                    <pic:cNvPr id="0" name="Picture 1"/>
+                    <pic:cNvPicPr>
+                      <a:picLocks noChangeAspect="1" noChangeArrowheads="1"/>
+                    </pic:cNvPicPr>
+                  </pic:nvPicPr>
+                  <pic:blipFill>
+                    <a:blip r:embed="rId26">
+                      <a:extLst>
+                        <a:ext uri="{28A0092B-C50C-407E-A947-70E740481C1C}">
+                          <a14:useLocalDpi xmlns:a14="http://schemas.microsoft.com/office/drawing/2010/main" val="0"/>
+                        </a:ext>
+                      </a:extLst>
+                    </a:blip>
+                    <a:srcRect/>
+                    <a:stretch>
+                      <a:fillRect/>
+                    </a:stretch>
+                  </pic:blipFill>
+                  <pic:spPr bwMode="auto">
+                    <a:xfrm>
+                      <a:off x="0" y="0"/>
+                      <a:ext cx="6366721" cy="4627057"/>
+                    </a:xfrm>
+                    <a:prstGeom prst="rect">
+                      <a:avLst/>
+                    </a:prstGeom>
+                    <a:noFill/>
+                    <a:ln>
+                      <a:noFill/>
+                    </a:ln>
+                  </pic:spPr>
+                </pic:pic>
+              </a:graphicData>
+            </a:graphic>
+          </wp:inline>
+        </w:drawing>
+      </w:r>
+    </w:p>
+    <w:p>
+      <w:pPr>
+        <w:pStyle w:val="Caption"/>
+        <w:tabs>
+          <w:tab w:val="center" w:pos="4677"/>
+          <w:tab w:val="left" w:pos="7456"/>
+        </w:tabs>
+      </w:pPr>
+      <w:r>
+        <w:tab/>
+        <w:t xml:space="preserve">Figure </w:t>
+      </w:r>
+      <w:fldSimple w:instr=" SEQ Figure \* ARABIC ">
+        <w:r>
+          <w:rPr>
+            <w:noProof/>
+          </w:rPr>
+          <w:t>1</w:t>
+        </w:r>
+      </w:fldSimple>
+      <w:r>
+        <w:tab/>
+      </w:r>
+    </w:p>
+    <w:p>
+      <w:pPr>
+        <w:spacing w:after="0" w:line="480" w:lineRule="auto"/>
+        <w:rPr>
+          <w:sz w:val="24"/>
+          <w:szCs w:val="24"/>
+        </w:rPr>
+      </w:pPr>
+    </w:p>
+    <w:p>
+      <w:pPr>
+        <w:spacing w:after="0" w:line="480" w:lineRule="auto"/>
+        <w:rPr>
+          <w:sz w:val="24"/>
+          <w:szCs w:val="24"/>
+        </w:rPr>
+      </w:pPr>
+      <w:r>
+        <w:rPr>
+          <w:sz w:val="24"/>
+          <w:szCs w:val="24"/>
+        </w:rPr>
+        <w:t>the diagram shows four main service blocks (User, Job, Alerts, AI) each connected to its own MongoDB, and lines between them indicating gRPC or Kafka links. Kafka occupies the center as the pub/sub backbone. External systems (WhatsApp, email, AI APIs) attach to the Alerts and AI services respectively. This topology illustrates how each service is a self-contained unit, with the grpc, Kafka, and http request enabling communication between them.</w:t>
+      </w:r>
+    </w:p>
+    <w:p>
+      <w:pPr>
+        <w:spacing w:after="0" w:line="240" w:lineRule="auto"/>
+        <w:rPr>
+          <w:sz w:val="24"/>
+          <w:szCs w:val="24"/>
+        </w:rPr>
+      </w:pPr>
+      <w:r>
+        <w:rPr>
+          <w:sz w:val="24"/>
+          <w:szCs w:val="24"/>
+        </w:rPr>
+        <w:br w:type="page"/>
+      </w:r>
+    </w:p>
+    <w:p>
+      <w:pPr>
+        <w:pStyle w:val="Heading2"/>
+        <w:spacing w:line="480" w:lineRule="auto"/>
+        <w:rPr>
+          <w:rFonts w:asciiTheme="minorBidi" w:hAnsiTheme="minorBidi" w:cstheme="minorBidi"/>
+          <w:color w:val="262626" w:themeColor="text1" w:themeTint="D9"/>
+          <w:sz w:val="36"/>
+          <w:szCs w:val="36"/>
+        </w:rPr>
+      </w:pPr>
+      <w:r>
+        <w:rPr>
+          <w:rFonts w:asciiTheme="minorBidi" w:hAnsiTheme="minorBidi" w:cstheme="minorBidi" w:hint="cs"/>
+          <w:color w:val="262626" w:themeColor="text1" w:themeTint="D9"/>
+          <w:sz w:val="36"/>
+          <w:szCs w:val="36"/>
+          <w:rtl/>
+        </w:rPr>
+        <w:lastRenderedPageBreak/>
+        <w:t>5</w:t>
+      </w:r>
+      <w:r>
+        <w:rPr>
+          <w:rFonts w:asciiTheme="minorBidi" w:hAnsiTheme="minorBidi" w:cstheme="minorBidi"/>
+          <w:color w:val="262626" w:themeColor="text1" w:themeTint="D9"/>
+          <w:sz w:val="36"/>
+          <w:szCs w:val="36"/>
+        </w:rPr>
+        <w:t>.3. Core Design Principles</w:t>
+      </w:r>
+    </w:p>
+    <w:p>
+      <w:pPr>
+        <w:pStyle w:val="Heading3"/>
+        <w:spacing w:before="120" w:line="480" w:lineRule="auto"/>
+        <w:rPr>
+          <w:rFonts w:asciiTheme="minorBidi" w:hAnsiTheme="minorBidi" w:cstheme="minorBidi"/>
+          <w:color w:val="365F91" w:themeColor="accent1" w:themeShade="BF"/>
+          <w:sz w:val="32"/>
+          <w:szCs w:val="32"/>
+        </w:rPr>
+      </w:pPr>
+      <w:r>
+        <w:rPr>
+          <w:rFonts w:asciiTheme="minorBidi" w:hAnsiTheme="minorBidi" w:cstheme="minorBidi" w:hint="cs"/>
+          <w:color w:val="365F91" w:themeColor="accent1" w:themeShade="BF"/>
+          <w:sz w:val="32"/>
+          <w:szCs w:val="32"/>
+          <w:rtl/>
+        </w:rPr>
+        <w:t>5</w:t>
+      </w:r>
+      <w:r>
+        <w:rPr>
+          <w:rFonts w:asciiTheme="minorBidi" w:hAnsiTheme="minorBidi" w:cstheme="minorBidi"/>
+          <w:color w:val="365F91" w:themeColor="accent1" w:themeShade="BF"/>
+          <w:sz w:val="32"/>
+          <w:szCs w:val="32"/>
+        </w:rPr>
+        <w:t>.3.1. SOLID Principles Application</w:t>
+      </w:r>
+    </w:p>
+    <w:p>
+      <w:pPr>
+        <w:spacing w:after="0" w:line="480" w:lineRule="auto"/>
+        <w:rPr>
+          <w:rFonts w:asciiTheme="minorBidi" w:hAnsiTheme="minorBidi"/>
+          <w:sz w:val="24"/>
+          <w:szCs w:val="24"/>
+        </w:rPr>
+      </w:pPr>
+      <w:r>
+        <w:rPr>
+          <w:rFonts w:asciiTheme="minorBidi" w:hAnsiTheme="minorBidi"/>
+          <w:sz w:val="24"/>
+          <w:szCs w:val="24"/>
+        </w:rPr>
+        <w:t>The Nuhoud system demonstrates consistent adherence to the SOLID principles across its microservices. The architecture benefits from the structure and conventions of the NestJS framework, with good separation of concerns and use of dependency injection. The application of these principles is outlined below with emphasis on the User and Job Services.</w:t>
+      </w:r>
+    </w:p>
+    <w:p>
+      <w:pPr>
+        <w:spacing w:after="0" w:line="480" w:lineRule="auto"/>
+        <w:rPr>
+          <w:rFonts w:asciiTheme="minorBidi" w:hAnsiTheme="minorBidi"/>
+          <w:b/>
+          <w:bCs/>
+          <w:sz w:val="24"/>
+          <w:szCs w:val="24"/>
+        </w:rPr>
+      </w:pPr>
+      <w:r>
+        <w:rPr>
+          <w:rFonts w:asciiTheme="minorBidi" w:hAnsiTheme="minorBidi"/>
+          <w:b/>
+          <w:bCs/>
+          <w:sz w:val="24"/>
+          <w:szCs w:val="24"/>
+        </w:rPr>
+        <w:t>Single Responsibility Principle (SRP):</w:t>
+      </w:r>
+    </w:p>
+    <w:p>
+      <w:pPr>
+        <w:spacing w:after="0" w:line="480" w:lineRule="auto"/>
+        <w:rPr>
+          <w:rFonts w:asciiTheme="minorBidi" w:hAnsiTheme="minorBidi"/>
+          <w:sz w:val="24"/>
+          <w:szCs w:val="24"/>
+        </w:rPr>
+      </w:pPr>
+      <w:r>
+        <w:rPr>
+          <w:rFonts w:asciiTheme="minorBidi" w:hAnsiTheme="minorBidi"/>
+          <w:sz w:val="24"/>
+          <w:szCs w:val="24"/>
+        </w:rPr>
+        <w:t>SRP is effectively applied throughout the system. In both the User and Job services, controllers (e.g., job-offers.controller.ts, application.controller.ts) handle request/response logic, while service classes (e.g., job-offers.service.ts, users.service.ts) encapsulate business logic and data access. DTOs are used for input validation and data transfer, and entities define the persistence models. This clear separation aligns well with SRP. However, in the User service, classes such as AuthService and UsersService are beginning to accumulate multiple responsibilities (e.g., authentication logic, role management, hashing), which may merit refactoring into more specialized components as complexity grows.</w:t>
+      </w:r>
+    </w:p>
+    <w:p>
+      <w:pPr>
+        <w:spacing w:after="0" w:line="480" w:lineRule="auto"/>
+        <w:rPr>
+          <w:rFonts w:asciiTheme="minorBidi" w:hAnsiTheme="minorBidi"/>
+          <w:b/>
+          <w:bCs/>
+          <w:sz w:val="24"/>
+          <w:szCs w:val="24"/>
+        </w:rPr>
+      </w:pPr>
+      <w:r>
+        <w:rPr>
+          <w:rFonts w:asciiTheme="minorBidi" w:hAnsiTheme="minorBidi"/>
+          <w:b/>
+          <w:bCs/>
+          <w:sz w:val="24"/>
+          <w:szCs w:val="24"/>
+        </w:rPr>
+        <w:t>Open/Closed Principle (OCP):</w:t>
+      </w:r>
+    </w:p>
+    <w:p>
+      <w:pPr>
+        <w:spacing w:after="0" w:line="480" w:lineRule="auto"/>
+        <w:rPr>
+          <w:rFonts w:asciiTheme="minorBidi" w:hAnsiTheme="minorBidi"/>
+          <w:sz w:val="24"/>
+          <w:szCs w:val="24"/>
+        </w:rPr>
+      </w:pPr>
+      <w:r>
+        <w:rPr>
+          <w:rFonts w:asciiTheme="minorBidi" w:hAnsiTheme="minorBidi"/>
+          <w:sz w:val="24"/>
+          <w:szCs w:val="24"/>
+        </w:rPr>
+        <w:t>OCP is evident in the consistent use of class extension and composition patterns. For example, UpdateJobOfferDto extends PartialType(CreateJobOfferDto), allowing behavior to be extended without modifying base structures. Decorators and guards in the authentication domain are also designed to be extended for new roles or permissions. In service logic, new functionality is generally introduced through new methods rather than altering existing ones, which preserves stability while enabling change.</w:t>
+      </w:r>
+    </w:p>
+    <w:p>
+      <w:pPr>
+        <w:spacing w:after="0" w:line="480" w:lineRule="auto"/>
+        <w:rPr>
+          <w:rFonts w:asciiTheme="minorBidi" w:hAnsiTheme="minorBidi"/>
+          <w:b/>
+          <w:bCs/>
+          <w:sz w:val="24"/>
+          <w:szCs w:val="24"/>
+        </w:rPr>
+      </w:pPr>
+      <w:r>
+        <w:rPr>
+          <w:rFonts w:asciiTheme="minorBidi" w:hAnsiTheme="minorBidi"/>
+          <w:b/>
+          <w:bCs/>
+          <w:sz w:val="24"/>
+          <w:szCs w:val="24"/>
+        </w:rPr>
+        <w:t>Liskov Substitution Principle (LSP):</w:t>
+      </w:r>
+    </w:p>
+    <w:p>
+      <w:pPr>
+        <w:spacing w:after="0" w:line="480" w:lineRule="auto"/>
+        <w:rPr>
+          <w:rFonts w:asciiTheme="minorBidi" w:hAnsiTheme="minorBidi"/>
+          <w:sz w:val="24"/>
+          <w:szCs w:val="24"/>
+        </w:rPr>
+      </w:pPr>
+      <w:r>
+        <w:rPr>
+          <w:rFonts w:asciiTheme="minorBidi" w:hAnsiTheme="minorBidi"/>
+          <w:sz w:val="24"/>
+          <w:szCs w:val="24"/>
+        </w:rPr>
+        <w:t xml:space="preserve">LSP is upheld through the use of well-structured DTOs and inheritance. Extended DTOs like UpdateJobOfferDto are used interchangeably in contexts where their base classes </w:t>
+      </w:r>
+      <w:r>
+        <w:rPr>
+          <w:rFonts w:asciiTheme="minorBidi" w:hAnsiTheme="minorBidi"/>
+          <w:sz w:val="24"/>
+          <w:szCs w:val="24"/>
+        </w:rPr>
+        <w:lastRenderedPageBreak/>
+        <w:t>(CreateJobOfferDto) are expected. The system avoids violating substitutability by ensuring that extended types do not alter the expected behavior of their base types. No structural or behavioral violations were observed in the service or controller layers.</w:t>
+      </w:r>
+    </w:p>
+    <w:p>
+      <w:pPr>
+        <w:spacing w:after="0" w:line="480" w:lineRule="auto"/>
+        <w:rPr>
+          <w:rFonts w:asciiTheme="minorBidi" w:hAnsiTheme="minorBidi"/>
+          <w:b/>
+          <w:bCs/>
+          <w:sz w:val="24"/>
+          <w:szCs w:val="24"/>
+        </w:rPr>
+      </w:pPr>
+      <w:r>
+        <w:rPr>
+          <w:rFonts w:asciiTheme="minorBidi" w:hAnsiTheme="minorBidi"/>
+          <w:b/>
+          <w:bCs/>
+          <w:sz w:val="24"/>
+          <w:szCs w:val="24"/>
+        </w:rPr>
+        <w:t>Interface Segregation Principle (ISP):</w:t>
+      </w:r>
+    </w:p>
+    <w:p>
+      <w:pPr>
+        <w:spacing w:after="0" w:line="480" w:lineRule="auto"/>
+        <w:rPr>
+          <w:rFonts w:asciiTheme="minorBidi" w:hAnsiTheme="minorBidi"/>
+          <w:sz w:val="24"/>
+          <w:szCs w:val="24"/>
+        </w:rPr>
+      </w:pPr>
+      <w:r>
+        <w:rPr>
+          <w:rFonts w:asciiTheme="minorBidi" w:hAnsiTheme="minorBidi"/>
+          <w:sz w:val="24"/>
+          <w:szCs w:val="24"/>
+        </w:rPr>
+        <w:t>The codebase favors small, purpose-driven abstractions such as DTOs and Mongoose models. While explicit TypeScript interfaces are not widely used for services, each service class exposes narrowly scoped behavior aligned with a specific domain. There are no bloated or general-purpose interfaces forcing consumers to depend on unused methods. Future improvements could include formalizing interfaces for core services to further enhance testability and flexibility.</w:t>
+      </w:r>
+    </w:p>
+    <w:p>
+      <w:pPr>
+        <w:spacing w:after="0" w:line="480" w:lineRule="auto"/>
+        <w:rPr>
+          <w:rFonts w:asciiTheme="minorBidi" w:hAnsiTheme="minorBidi"/>
+          <w:b/>
+          <w:bCs/>
+          <w:sz w:val="24"/>
+          <w:szCs w:val="24"/>
+        </w:rPr>
+      </w:pPr>
+      <w:r>
+        <w:rPr>
+          <w:rFonts w:asciiTheme="minorBidi" w:hAnsiTheme="minorBidi"/>
+          <w:b/>
+          <w:bCs/>
+          <w:sz w:val="24"/>
+          <w:szCs w:val="24"/>
+        </w:rPr>
+        <w:t>Dependency Inversion Principle (DIP):</w:t>
+      </w:r>
+    </w:p>
+    <w:p>
+      <w:pPr>
+        <w:spacing w:after="0" w:line="480" w:lineRule="auto"/>
+        <w:rPr>
+          <w:rFonts w:asciiTheme="minorBidi" w:hAnsiTheme="minorBidi"/>
+          <w:sz w:val="24"/>
+          <w:szCs w:val="24"/>
+        </w:rPr>
+      </w:pPr>
+      <w:r>
+        <w:rPr>
+          <w:rFonts w:asciiTheme="minorBidi" w:hAnsiTheme="minorBidi"/>
+          <w:sz w:val="24"/>
+          <w:szCs w:val="24"/>
+        </w:rPr>
+        <w:t>DIP is strongly supported by the use of NestJS’s dependency injection mechanism. Services are injected into controllers and into one another via constructor injection, decoupling high-level modules from concrete implementations. For instance, the ApplicationService and JobOffersService inject Kafka clients and database models using NestJS providers. While the direct use of new this.model(...) is necessary for Mongoose models, all external services—such as messaging or notification services—could benefit from being abstracted behind interfaces to facilitate mocking and future replacement.</w:t>
+      </w:r>
+    </w:p>
+    <w:p>
+      <w:pPr>
+        <w:pStyle w:val="Heading3"/>
+        <w:spacing w:before="120" w:line="480" w:lineRule="auto"/>
+        <w:rPr>
+          <w:rFonts w:asciiTheme="minorBidi" w:hAnsiTheme="minorBidi" w:cstheme="minorBidi"/>
+          <w:color w:val="365F91" w:themeColor="accent1" w:themeShade="BF"/>
+          <w:sz w:val="32"/>
+          <w:szCs w:val="32"/>
+        </w:rPr>
+      </w:pPr>
+      <w:r>
+        <w:rPr>
+          <w:rFonts w:asciiTheme="minorBidi" w:hAnsiTheme="minorBidi" w:cstheme="minorBidi" w:hint="cs"/>
+          <w:color w:val="365F91" w:themeColor="accent1" w:themeShade="BF"/>
+          <w:sz w:val="32"/>
+          <w:szCs w:val="32"/>
+          <w:rtl/>
+        </w:rPr>
+        <w:t>5</w:t>
+      </w:r>
+      <w:r>
+        <w:rPr>
+          <w:rFonts w:asciiTheme="minorBidi" w:hAnsiTheme="minorBidi" w:cstheme="minorBidi"/>
+          <w:color w:val="365F91" w:themeColor="accent1" w:themeShade="BF"/>
+          <w:sz w:val="32"/>
+          <w:szCs w:val="32"/>
+        </w:rPr>
+        <w:t>.3.2. Design Patterns</w:t>
+      </w:r>
+    </w:p>
+    <w:p>
+      <w:pPr>
+        <w:spacing w:after="0" w:line="360" w:lineRule="auto"/>
+      </w:pPr>
+      <w:r>
+        <w:t xml:space="preserve">This section outlines the design patterns currently implemented across the </w:t>
+      </w:r>
+      <w:r>
+        <w:rPr>
+          <w:rStyle w:val="Strong"/>
+          <w:rFonts w:asciiTheme="minorBidi" w:hAnsiTheme="minorBidi"/>
+          <w:sz w:val="24"/>
+          <w:szCs w:val="24"/>
+        </w:rPr>
+        <w:t>Job Service</w:t>
+      </w:r>
+      <w:r>
+        <w:t xml:space="preserve"> and </w:t>
+      </w:r>
+      <w:r>
+        <w:rPr>
+          <w:rStyle w:val="Strong"/>
+          <w:rFonts w:asciiTheme="minorBidi" w:hAnsiTheme="minorBidi"/>
+          <w:sz w:val="24"/>
+          <w:szCs w:val="24"/>
+        </w:rPr>
+        <w:t>User Service</w:t>
+      </w:r>
+      <w:r>
+        <w:t>, evaluates how they are applied in the context of the NestJS framework</w:t>
+      </w:r>
+    </w:p>
+    <w:p>
+      <w:pPr>
+        <w:spacing w:after="0" w:line="360" w:lineRule="auto"/>
+      </w:pPr>
+      <w:r>
+        <w:rPr>
+          <w:rStyle w:val="Strong"/>
+          <w:rFonts w:asciiTheme="minorBidi" w:hAnsiTheme="minorBidi"/>
+          <w:sz w:val="24"/>
+          <w:szCs w:val="24"/>
+        </w:rPr>
+        <w:t>1. Dependency Injection Pattern</w:t>
+      </w:r>
+    </w:p>
+    <w:p>
+      <w:pPr>
+        <w:spacing w:after="0" w:line="360" w:lineRule="auto"/>
+      </w:pPr>
+      <w:r>
+        <w:t xml:space="preserve">Dependency Injection (DI) is at the core of both services and is leveraged extensively through NestJS’s built-in DI system. Services, models, and external clients are injected using constructor injection with the </w:t>
+      </w:r>
+      <w:r>
+        <w:rPr>
+          <w:rStyle w:val="HTMLCode"/>
+          <w:rFonts w:asciiTheme="minorBidi" w:eastAsiaTheme="majorEastAsia" w:hAnsiTheme="minorBidi" w:cstheme="minorBidi"/>
+          <w:sz w:val="24"/>
+          <w:szCs w:val="24"/>
+        </w:rPr>
+        <w:t>@Injectable()</w:t>
+      </w:r>
+      <w:r>
+        <w:t xml:space="preserve"> decorator. Controllers consume these services without instantiating them manually, promoting clean separation of concerns and ease of testing.</w:t>
+      </w:r>
+    </w:p>
+    <w:p>
+      <w:pPr>
+        <w:spacing w:after="0" w:line="360" w:lineRule="auto"/>
+      </w:pPr>
+    </w:p>
+    <w:p>
+      <w:pPr>
+        <w:spacing w:after="0" w:line="360" w:lineRule="auto"/>
+      </w:pPr>
+    </w:p>
+    <w:p>
+      <w:pPr>
+        <w:spacing w:after="0" w:line="360" w:lineRule="auto"/>
+      </w:pPr>
+    </w:p>
+    <w:p>
+      <w:pPr>
+        <w:spacing w:after="0" w:line="360" w:lineRule="auto"/>
+      </w:pPr>
+      <w:r>
+        <w:rPr>
+          <w:rStyle w:val="Strong"/>
+          <w:rFonts w:asciiTheme="minorBidi" w:hAnsiTheme="minorBidi"/>
+          <w:sz w:val="24"/>
+          <w:szCs w:val="24"/>
+        </w:rPr>
+        <w:lastRenderedPageBreak/>
+        <w:t>2. Decorator Pattern</w:t>
+      </w:r>
+    </w:p>
+    <w:p>
+      <w:pPr>
+        <w:spacing w:after="0" w:line="360" w:lineRule="auto"/>
+      </w:pPr>
+      <w:r>
+        <w:t xml:space="preserve">Both services rely heavily on the Decorator pattern. NestJS’s native decorators such as </w:t>
+      </w:r>
+      <w:r>
+        <w:rPr>
+          <w:rStyle w:val="HTMLCode"/>
+          <w:rFonts w:asciiTheme="minorBidi" w:eastAsiaTheme="majorEastAsia" w:hAnsiTheme="minorBidi" w:cstheme="minorBidi"/>
+          <w:sz w:val="24"/>
+          <w:szCs w:val="24"/>
+        </w:rPr>
+        <w:t>@Controller</w:t>
+      </w:r>
+      <w:r>
+        <w:t xml:space="preserve">, </w:t>
+      </w:r>
+      <w:r>
+        <w:rPr>
+          <w:rStyle w:val="HTMLCode"/>
+          <w:rFonts w:asciiTheme="minorBidi" w:eastAsiaTheme="majorEastAsia" w:hAnsiTheme="minorBidi" w:cstheme="minorBidi"/>
+          <w:sz w:val="24"/>
+          <w:szCs w:val="24"/>
+        </w:rPr>
+        <w:t>@Post</w:t>
+      </w:r>
+      <w:r>
+        <w:t xml:space="preserve">, </w:t>
+      </w:r>
+      <w:r>
+        <w:rPr>
+          <w:rStyle w:val="HTMLCode"/>
+          <w:rFonts w:asciiTheme="minorBidi" w:eastAsiaTheme="majorEastAsia" w:hAnsiTheme="minorBidi" w:cstheme="minorBidi"/>
+          <w:sz w:val="24"/>
+          <w:szCs w:val="24"/>
+        </w:rPr>
+        <w:t>@Body</w:t>
+      </w:r>
+      <w:r>
+        <w:t xml:space="preserve">, </w:t>
+      </w:r>
+      <w:r>
+        <w:rPr>
+          <w:rStyle w:val="HTMLCode"/>
+          <w:rFonts w:asciiTheme="minorBidi" w:eastAsiaTheme="majorEastAsia" w:hAnsiTheme="minorBidi" w:cstheme="minorBidi"/>
+          <w:sz w:val="24"/>
+          <w:szCs w:val="24"/>
+        </w:rPr>
+        <w:t>@Injectable</w:t>
+      </w:r>
+      <w:r>
+        <w:t xml:space="preserve">, and others are used throughout the application. Additionally, custom decorators like </w:t>
+      </w:r>
+      <w:r>
+        <w:rPr>
+          <w:rStyle w:val="HTMLCode"/>
+          <w:rFonts w:asciiTheme="minorBidi" w:eastAsiaTheme="majorEastAsia" w:hAnsiTheme="minorBidi" w:cstheme="minorBidi"/>
+          <w:sz w:val="24"/>
+          <w:szCs w:val="24"/>
+        </w:rPr>
+        <w:t>@Public()</w:t>
+      </w:r>
+      <w:r>
+        <w:t xml:space="preserve"> and </w:t>
+      </w:r>
+      <w:r>
+        <w:rPr>
+          <w:rStyle w:val="HTMLCode"/>
+          <w:rFonts w:asciiTheme="minorBidi" w:eastAsiaTheme="majorEastAsia" w:hAnsiTheme="minorBidi" w:cstheme="minorBidi"/>
+          <w:sz w:val="24"/>
+          <w:szCs w:val="24"/>
+        </w:rPr>
+        <w:t>@Roles()</w:t>
+      </w:r>
+      <w:r>
+        <w:t xml:space="preserve"> are used to encapsulate route-level metadata such as authentication and authorization requirements. DTO classes also use validation decorators from the </w:t>
+      </w:r>
+      <w:r>
+        <w:rPr>
+          <w:rStyle w:val="HTMLCode"/>
+          <w:rFonts w:asciiTheme="minorBidi" w:eastAsiaTheme="majorEastAsia" w:hAnsiTheme="minorBidi" w:cstheme="minorBidi"/>
+          <w:sz w:val="24"/>
+          <w:szCs w:val="24"/>
+        </w:rPr>
+        <w:t>class-validator</w:t>
+      </w:r>
+      <w:r>
+        <w:t xml:space="preserve"> library to enforce schema rules.</w:t>
+      </w:r>
+    </w:p>
+    <w:p>
+      <w:pPr>
+        <w:spacing w:after="0" w:line="360" w:lineRule="auto"/>
+      </w:pPr>
+      <w:r>
+        <w:rPr>
+          <w:rStyle w:val="Strong"/>
+          <w:rFonts w:asciiTheme="minorBidi" w:hAnsiTheme="minorBidi"/>
+          <w:sz w:val="24"/>
+          <w:szCs w:val="24"/>
+        </w:rPr>
+        <w:t>3. Observer / Event Pattern</w:t>
+      </w:r>
+    </w:p>
+    <w:p>
+      <w:pPr>
+        <w:spacing w:after="0" w:line="360" w:lineRule="auto"/>
+      </w:pPr>
+      <w:r>
+        <w:t xml:space="preserve">The system implements the Observer pattern via Kafka. Events like </w:t>
+      </w:r>
+      <w:r>
+        <w:rPr>
+          <w:rStyle w:val="HTMLCode"/>
+          <w:rFonts w:asciiTheme="minorBidi" w:eastAsiaTheme="majorEastAsia" w:hAnsiTheme="minorBidi" w:cstheme="minorBidi"/>
+          <w:sz w:val="24"/>
+          <w:szCs w:val="24"/>
+        </w:rPr>
+        <w:t>job.application.submit</w:t>
+      </w:r>
+      <w:r>
+        <w:t xml:space="preserve"> and </w:t>
+      </w:r>
+      <w:r>
+        <w:rPr>
+          <w:rStyle w:val="HTMLCode"/>
+          <w:rFonts w:asciiTheme="minorBidi" w:eastAsiaTheme="majorEastAsia" w:hAnsiTheme="minorBidi" w:cstheme="minorBidi"/>
+          <w:sz w:val="24"/>
+          <w:szCs w:val="24"/>
+        </w:rPr>
+        <w:t>job.application.statusChange</w:t>
+      </w:r>
+      <w:r>
+        <w:t xml:space="preserve"> are emitted and consumed using </w:t>
+      </w:r>
+      <w:r>
+        <w:rPr>
+          <w:rStyle w:val="HTMLCode"/>
+          <w:rFonts w:asciiTheme="minorBidi" w:eastAsiaTheme="majorEastAsia" w:hAnsiTheme="minorBidi" w:cstheme="minorBidi"/>
+          <w:sz w:val="24"/>
+          <w:szCs w:val="24"/>
+        </w:rPr>
+        <w:t>@EventPattern</w:t>
+      </w:r>
+      <w:r>
+        <w:t>, allowing asynchronous and decoupled communication between microservices. This pattern is particularly useful for maintaining the integrity of workflows like job applications and status updates without tight coupling.</w:t>
+      </w:r>
+    </w:p>
+    <w:p>
+      <w:pPr>
+        <w:spacing w:after="0" w:line="360" w:lineRule="auto"/>
+      </w:pPr>
+      <w:r>
+        <w:rPr>
+          <w:rStyle w:val="Strong"/>
+          <w:rFonts w:asciiTheme="minorBidi" w:hAnsiTheme="minorBidi"/>
+          <w:sz w:val="24"/>
+          <w:szCs w:val="24"/>
+        </w:rPr>
+        <w:t>4. Module Pattern</w:t>
+      </w:r>
+    </w:p>
+    <w:p>
+      <w:pPr>
+        <w:spacing w:after="0" w:line="360" w:lineRule="auto"/>
+      </w:pPr>
+      <w:r>
+        <w:t>The application architecture is modular by design. Each feature domain (users, authentication, job offers, applications, etc.) is encapsulated in its own NestJS module. This promotes clean separation of responsibilities and makes the codebase scalable and easier to maintain.</w:t>
+      </w:r>
+    </w:p>
+    <w:p>
+      <w:pPr>
+        <w:spacing w:after="0" w:line="360" w:lineRule="auto"/>
+      </w:pPr>
+      <w:r>
+        <w:rPr>
+          <w:rStyle w:val="Strong"/>
+          <w:rFonts w:asciiTheme="minorBidi" w:hAnsiTheme="minorBidi"/>
+          <w:sz w:val="24"/>
+          <w:szCs w:val="24"/>
+        </w:rPr>
+        <w:t>5. Singleton Pattern</w:t>
+      </w:r>
+    </w:p>
+    <w:p>
+      <w:pPr>
+        <w:spacing w:after="0" w:line="360" w:lineRule="auto"/>
+      </w:pPr>
+      <w:r>
+        <w:t>All services in the application are singletons by default due to NestJS’s service lifecycle. This ensures that shared dependencies such as database connections or utility classes are instantiated once and reused across the application lifecycle.</w:t>
+      </w:r>
+    </w:p>
+    <w:p>
+      <w:pPr>
+        <w:spacing w:after="0" w:line="360" w:lineRule="auto"/>
+      </w:pPr>
+      <w:r>
+        <w:rPr>
+          <w:rStyle w:val="Strong"/>
+          <w:rFonts w:asciiTheme="minorBidi" w:hAnsiTheme="minorBidi"/>
+          <w:sz w:val="24"/>
+          <w:szCs w:val="24"/>
+        </w:rPr>
+        <w:t>6. Factory Pattern</w:t>
+      </w:r>
+    </w:p>
+    <w:p>
+      <w:pPr>
+        <w:spacing w:after="0" w:line="360" w:lineRule="auto"/>
+      </w:pPr>
+      <w:r>
+        <w:t xml:space="preserve">While not explicitly implemented with custom factory classes, the Factory pattern is present implicitly. NestJS and Mongoose rely on factories internally, for instance through </w:t>
+      </w:r>
+      <w:r>
+        <w:rPr>
+          <w:rStyle w:val="HTMLCode"/>
+          <w:rFonts w:asciiTheme="minorBidi" w:eastAsiaTheme="majorEastAsia" w:hAnsiTheme="minorBidi" w:cstheme="minorBidi"/>
+          <w:sz w:val="24"/>
+          <w:szCs w:val="24"/>
+        </w:rPr>
+        <w:t>SchemaFactory.createForClass()</w:t>
+      </w:r>
+      <w:r>
+        <w:t xml:space="preserve"> when defining schemas. The global exception handling pipeline also uses custom </w:t>
+      </w:r>
+      <w:r>
+        <w:rPr>
+          <w:rStyle w:val="HTMLCode"/>
+          <w:rFonts w:asciiTheme="minorBidi" w:eastAsiaTheme="majorEastAsia" w:hAnsiTheme="minorBidi" w:cstheme="minorBidi"/>
+          <w:sz w:val="24"/>
+          <w:szCs w:val="24"/>
+        </w:rPr>
+        <w:t>exceptionFactory</w:t>
+      </w:r>
+      <w:r>
+        <w:t xml:space="preserve"> functions to standardize error formats.</w:t>
+      </w:r>
+    </w:p>
+    <w:p>
+      <w:pPr>
+        <w:spacing w:after="0" w:line="360" w:lineRule="auto"/>
+      </w:pPr>
+      <w:r>
+        <w:rPr>
+          <w:rStyle w:val="Strong"/>
+          <w:rFonts w:asciiTheme="minorBidi" w:hAnsiTheme="minorBidi"/>
+          <w:sz w:val="24"/>
+          <w:szCs w:val="24"/>
+        </w:rPr>
+        <w:t>7. Proxy Pattern</w:t>
+      </w:r>
+    </w:p>
+    <w:p>
+      <w:pPr>
+        <w:spacing w:after="0" w:line="360" w:lineRule="auto"/>
+      </w:pPr>
+      <w:r>
+        <w:t xml:space="preserve">The Proxy pattern is implemented indirectly through NestJS guards and interceptors. Guards such as </w:t>
+      </w:r>
+      <w:r>
+        <w:rPr>
+          <w:rStyle w:val="HTMLCode"/>
+          <w:rFonts w:asciiTheme="minorBidi" w:eastAsiaTheme="majorEastAsia" w:hAnsiTheme="minorBidi" w:cstheme="minorBidi"/>
+          <w:sz w:val="24"/>
+          <w:szCs w:val="24"/>
+        </w:rPr>
+        <w:t>AuthGuard</w:t>
+      </w:r>
+      <w:r>
+        <w:t xml:space="preserve"> and </w:t>
+      </w:r>
+      <w:r>
+        <w:rPr>
+          <w:rStyle w:val="HTMLCode"/>
+          <w:rFonts w:asciiTheme="minorBidi" w:eastAsiaTheme="majorEastAsia" w:hAnsiTheme="minorBidi" w:cstheme="minorBidi"/>
+          <w:sz w:val="24"/>
+          <w:szCs w:val="24"/>
+        </w:rPr>
+        <w:t>RolesGuard</w:t>
+      </w:r>
+      <w:r>
+        <w:t xml:space="preserve"> act as access control proxies that execute logic before reaching the actual route handler, enforcing authentication and authorization policies transparently.</w:t>
+      </w:r>
+    </w:p>
+    <w:p>
+      <w:pPr>
+        <w:spacing w:after="0" w:line="240" w:lineRule="auto"/>
+      </w:pPr>
+      <w:r>
+        <w:br w:type="page"/>
+      </w:r>
+    </w:p>
+    <w:p>
+      <w:pPr>
+        <w:pStyle w:val="Heading2"/>
+        <w:spacing w:line="480" w:lineRule="auto"/>
+        <w:rPr>
+          <w:rFonts w:asciiTheme="minorBidi" w:hAnsiTheme="minorBidi" w:cstheme="minorBidi"/>
+          <w:color w:val="262626" w:themeColor="text1" w:themeTint="D9"/>
+          <w:sz w:val="36"/>
+          <w:szCs w:val="36"/>
+        </w:rPr>
+      </w:pPr>
+      <w:r>
+        <w:rPr>
+          <w:rFonts w:asciiTheme="minorBidi" w:hAnsiTheme="minorBidi" w:cstheme="minorBidi" w:hint="cs"/>
+          <w:color w:val="262626" w:themeColor="text1" w:themeTint="D9"/>
+          <w:sz w:val="36"/>
+          <w:szCs w:val="36"/>
+          <w:rtl/>
+        </w:rPr>
+        <w:lastRenderedPageBreak/>
+        <w:t>5</w:t>
+      </w:r>
+      <w:r>
+        <w:rPr>
+          <w:rFonts w:asciiTheme="minorBidi" w:hAnsiTheme="minorBidi" w:cstheme="minorBidi"/>
+          <w:color w:val="262626" w:themeColor="text1" w:themeTint="D9"/>
+          <w:sz w:val="36"/>
+          <w:szCs w:val="36"/>
+        </w:rPr>
+        <w:t>.4. Inter-Service Communication</w:t>
+      </w:r>
+    </w:p>
+    <w:p>
+      <w:pPr>
+        <w:pStyle w:val="Heading3"/>
+        <w:spacing w:before="120" w:line="480" w:lineRule="auto"/>
+        <w:rPr>
+          <w:rFonts w:asciiTheme="minorBidi" w:hAnsiTheme="minorBidi" w:cstheme="minorBidi"/>
+          <w:color w:val="365F91" w:themeColor="accent1" w:themeShade="BF"/>
+          <w:sz w:val="32"/>
+          <w:szCs w:val="32"/>
+        </w:rPr>
+      </w:pPr>
+      <w:r>
+        <w:rPr>
+          <w:rFonts w:asciiTheme="minorBidi" w:hAnsiTheme="minorBidi" w:cstheme="minorBidi"/>
+          <w:color w:val="365F91" w:themeColor="accent1" w:themeShade="BF"/>
+          <w:sz w:val="32"/>
+          <w:szCs w:val="32"/>
+        </w:rPr>
+        <w:t>5.4.1. Communication Patterns</w:t>
+      </w:r>
+    </w:p>
+    <w:p>
+      <w:pPr>
+        <w:spacing w:after="0" w:line="480" w:lineRule="auto"/>
+        <w:rPr>
+          <w:rFonts w:asciiTheme="minorBidi" w:hAnsiTheme="minorBidi"/>
+          <w:sz w:val="24"/>
+          <w:szCs w:val="24"/>
+        </w:rPr>
+      </w:pPr>
+      <w:r>
+        <w:rPr>
+          <w:rFonts w:asciiTheme="minorBidi" w:hAnsiTheme="minorBidi"/>
+          <w:sz w:val="24"/>
+          <w:szCs w:val="24"/>
+        </w:rPr>
+        <w:t xml:space="preserve">Nuhoud employs a hybrid communication model. Public-facing APIs use traditional REST/HTTP, allowing clients (web or mobile) to interact with services in a simple, standardized way. </w:t>
+      </w:r>
+    </w:p>
+    <w:p>
+      <w:pPr>
+        <w:spacing w:after="0" w:line="480" w:lineRule="auto"/>
+        <w:rPr>
+          <w:rFonts w:asciiTheme="minorBidi" w:hAnsiTheme="minorBidi"/>
+          <w:sz w:val="24"/>
+          <w:szCs w:val="24"/>
+        </w:rPr>
+      </w:pPr>
+      <w:r>
+        <w:rPr>
+          <w:rFonts w:asciiTheme="minorBidi" w:hAnsiTheme="minorBidi"/>
+          <w:sz w:val="24"/>
+          <w:szCs w:val="24"/>
+        </w:rPr>
+        <w:t>For example, logging in or searching jobs are done via REST endpoints. Internally, synchronous calls between services use gRPC. gRPC offers high-performance RPC over HTTP/2 with Protocol Buffers, which is more efficient than JSON/HTTP for inter-service calls. We use gRPC for operations where low latency is important (such as sending OTPs or real-time status checks). For asynchronous workflows and loose coupling, we use Apache Kafka. Services publish events (fire-and-forget) and other services subscribe to them. This event-driven approach ensures that services remain decoupled: a service emits an event and does not wait for a response</w:t>
+      </w:r>
+    </w:p>
+    <w:p>
+      <w:pPr>
+        <w:pStyle w:val="Heading3"/>
+        <w:spacing w:before="120" w:line="480" w:lineRule="auto"/>
+        <w:rPr>
+          <w:rFonts w:asciiTheme="minorBidi" w:hAnsiTheme="minorBidi" w:cstheme="minorBidi"/>
+          <w:color w:val="365F91" w:themeColor="accent1" w:themeShade="BF"/>
+          <w:sz w:val="32"/>
+          <w:szCs w:val="32"/>
+        </w:rPr>
+      </w:pPr>
+      <w:r>
+        <w:rPr>
+          <w:rFonts w:asciiTheme="minorBidi" w:hAnsiTheme="minorBidi" w:cstheme="minorBidi" w:hint="cs"/>
+          <w:color w:val="365F91" w:themeColor="accent1" w:themeShade="BF"/>
+          <w:sz w:val="32"/>
+          <w:szCs w:val="32"/>
+          <w:rtl/>
+        </w:rPr>
+        <w:t>5</w:t>
+      </w:r>
+      <w:r>
+        <w:rPr>
+          <w:rFonts w:asciiTheme="minorBidi" w:hAnsiTheme="minorBidi" w:cstheme="minorBidi"/>
+          <w:color w:val="365F91" w:themeColor="accent1" w:themeShade="BF"/>
+          <w:sz w:val="32"/>
+          <w:szCs w:val="32"/>
+        </w:rPr>
+        <w:t>.4.</w:t>
+      </w:r>
+      <w:r>
+        <w:rPr>
+          <w:rFonts w:asciiTheme="minorBidi" w:hAnsiTheme="minorBidi" w:cstheme="minorBidi"/>
+          <w:color w:val="365F91" w:themeColor="accent1" w:themeShade="BF"/>
+          <w:sz w:val="32"/>
+          <w:szCs w:val="32"/>
+        </w:rPr>
+        <w:t>2</w:t>
+      </w:r>
+      <w:r>
+        <w:rPr>
+          <w:rFonts w:asciiTheme="minorBidi" w:hAnsiTheme="minorBidi" w:cstheme="minorBidi"/>
+          <w:color w:val="365F91" w:themeColor="accent1" w:themeShade="BF"/>
+          <w:sz w:val="32"/>
+          <w:szCs w:val="32"/>
+        </w:rPr>
+        <w:t>. Asynchronous Communication with Apache Kafka</w:t>
+      </w:r>
+    </w:p>
+    <w:p>
+      <w:pPr>
+        <w:pStyle w:val="Heading3"/>
+        <w:spacing w:before="120" w:line="480" w:lineRule="auto"/>
+        <w:rPr>
+          <w:rFonts w:asciiTheme="minorBidi" w:hAnsiTheme="minorBidi" w:cstheme="minorBidi"/>
+          <w:color w:val="365F91" w:themeColor="accent1" w:themeShade="BF"/>
+          <w:sz w:val="32"/>
+          <w:szCs w:val="32"/>
+        </w:rPr>
+      </w:pPr>
+      <w:r>
+        <w:rPr>
+          <w:rFonts w:asciiTheme="minorBidi" w:hAnsiTheme="minorBidi" w:cstheme="minorBidi" w:hint="cs"/>
+          <w:color w:val="365F91" w:themeColor="accent1" w:themeShade="BF"/>
+          <w:sz w:val="32"/>
+          <w:szCs w:val="32"/>
+          <w:rtl/>
+        </w:rPr>
+        <w:t>5</w:t>
+      </w:r>
+      <w:r>
+        <w:rPr>
+          <w:rFonts w:asciiTheme="minorBidi" w:hAnsiTheme="minorBidi" w:cstheme="minorBidi"/>
+          <w:color w:val="365F91" w:themeColor="accent1" w:themeShade="BF"/>
+          <w:sz w:val="32"/>
+          <w:szCs w:val="32"/>
+        </w:rPr>
+        <w:t>.4.</w:t>
+      </w:r>
+      <w:r>
+        <w:rPr>
+          <w:rFonts w:asciiTheme="minorBidi" w:hAnsiTheme="minorBidi" w:cstheme="minorBidi"/>
+          <w:color w:val="365F91" w:themeColor="accent1" w:themeShade="BF"/>
+          <w:sz w:val="32"/>
+          <w:szCs w:val="32"/>
+        </w:rPr>
+        <w:t>3</w:t>
+      </w:r>
+      <w:r>
+        <w:rPr>
+          <w:rFonts w:asciiTheme="minorBidi" w:hAnsiTheme="minorBidi" w:cstheme="minorBidi"/>
+          <w:color w:val="365F91" w:themeColor="accent1" w:themeShade="BF"/>
+          <w:sz w:val="32"/>
+          <w:szCs w:val="32"/>
+        </w:rPr>
+        <w:t>. Synchronous Communication with gRPC</w:t>
       </w:r>
     </w:p>
     <w:p>
@@ -11794,69 +12815,7 @@
           <w:sz w:val="36"/>
           <w:szCs w:val="36"/>
         </w:rPr>
-        <w:t>.3. Core Design Principles</w:t>
-      </w:r>
-    </w:p>
-    <w:p>
-      <w:pPr>
-        <w:pStyle w:val="Heading3"/>
-        <w:spacing w:before="120" w:line="480" w:lineRule="auto"/>
-        <w:rPr>
-          <w:rFonts w:asciiTheme="minorBidi" w:hAnsiTheme="minorBidi" w:cstheme="minorBidi"/>
-          <w:color w:val="365F91" w:themeColor="accent1" w:themeShade="BF"/>
-          <w:sz w:val="32"/>
-          <w:szCs w:val="32"/>
-        </w:rPr>
-      </w:pPr>
-      <w:r>
-        <w:rPr>
-          <w:rFonts w:asciiTheme="minorBidi" w:hAnsiTheme="minorBidi" w:cstheme="minorBidi" w:hint="cs"/>
-          <w:color w:val="365F91" w:themeColor="accent1" w:themeShade="BF"/>
-          <w:sz w:val="32"/>
-          <w:szCs w:val="32"/>
-          <w:rtl/>
-        </w:rPr>
-        <w:t>5</w:t>
-      </w:r>
-      <w:r>
-        <w:rPr>
-          <w:rFonts w:asciiTheme="minorBidi" w:hAnsiTheme="minorBidi" w:cstheme="minorBidi"/>
-          <w:color w:val="365F91" w:themeColor="accent1" w:themeShade="BF"/>
-          <w:sz w:val="32"/>
-          <w:szCs w:val="32"/>
-        </w:rPr>
-        <w:t>.3.1. SOLID Principles Application</w:t>
-      </w:r>
-    </w:p>
-    <w:p>
-      <w:pPr>
-        <w:pStyle w:val="Heading3"/>
-        <w:spacing w:before="120" w:line="480" w:lineRule="auto"/>
-        <w:rPr>
-          <w:rFonts w:asciiTheme="minorBidi" w:hAnsiTheme="minorBidi" w:cstheme="minorBidi"/>
-          <w:color w:val="365F91" w:themeColor="accent1" w:themeShade="BF"/>
-          <w:sz w:val="32"/>
-          <w:szCs w:val="32"/>
-        </w:rPr>
-      </w:pPr>
-      <w:r>
-        <w:rPr>
-          <w:rFonts w:asciiTheme="minorBidi" w:hAnsiTheme="minorBidi" w:cstheme="minorBidi" w:hint="cs"/>
-          <w:color w:val="365F91" w:themeColor="accent1" w:themeShade="BF"/>
-          <w:sz w:val="32"/>
-          <w:szCs w:val="32"/>
-          <w:rtl/>
-        </w:rPr>
-        <w:t>5</w:t>
-      </w:r>
-      <w:r>
-        <w:rPr>
-          <w:rFonts w:asciiTheme="minorBidi" w:hAnsiTheme="minorBidi" w:cstheme="minorBidi"/>
-          <w:color w:val="365F91" w:themeColor="accent1" w:themeShade="BF"/>
-          <w:sz w:val="32"/>
-          <w:szCs w:val="32"/>
-        </w:rPr>
-        <w:t>.3.2. Key Design Patterns</w:t>
+        <w:t>.5. Data Management Strategy (e.g., Database-per-Service)</w:t>
       </w:r>
     </w:p>
     <w:p>
@@ -11877,8 +12836,10 @@
         <w:pStyle w:val="Heading2"/>
         <w:spacing w:line="480" w:lineRule="auto"/>
         <w:rPr>
-          <w:rFonts w:asciiTheme="minorBidi" w:hAnsiTheme="minorBidi" w:cstheme="minorBidi"/>
-          <w:color w:val="262626" w:themeColor="text1" w:themeTint="D9"/>
+          <w:rFonts w:asciiTheme="minorBidi" w:hAnsiTheme="minorBidi"/>
+          <w:b w:val="0"/>
+          <w:bCs w:val="0"/>
+          <w:color w:val="404040" w:themeColor="text1" w:themeTint="BF"/>
           <w:sz w:val="36"/>
           <w:szCs w:val="36"/>
         </w:rPr>
@@ -11900,127 +12861,147 @@
           <w:sz w:val="36"/>
           <w:szCs w:val="36"/>
         </w:rPr>
-        <w:t>.4. Inter-Service Communication</w:t>
-      </w:r>
-    </w:p>
-    <w:p>
-      <w:pPr>
-        <w:pStyle w:val="Heading3"/>
-        <w:spacing w:before="120" w:line="480" w:lineRule="auto"/>
+        <w:t>.6. AI Service Integration using n8n</w:t>
+      </w:r>
+      <w:r>
+        <w:rPr>
+          <w:rFonts w:asciiTheme="minorBidi" w:hAnsiTheme="minorBidi"/>
+          <w:color w:val="404040" w:themeColor="text1" w:themeTint="BF"/>
+          <w:sz w:val="36"/>
+          <w:szCs w:val="36"/>
+        </w:rPr>
+        <w:br w:type="page"/>
+      </w:r>
+    </w:p>
+    <w:p>
+      <w:pPr>
+        <w:pStyle w:val="Heading1"/>
+        <w:spacing w:before="0" w:line="480" w:lineRule="auto"/>
+        <w:jc w:val="center"/>
         <w:rPr>
           <w:rFonts w:asciiTheme="minorBidi" w:hAnsiTheme="minorBidi" w:cstheme="minorBidi"/>
-          <w:color w:val="365F91" w:themeColor="accent1" w:themeShade="BF"/>
-          <w:sz w:val="32"/>
-          <w:szCs w:val="32"/>
-        </w:rPr>
-      </w:pPr>
-      <w:r>
+          <w:color w:val="404040" w:themeColor="text1" w:themeTint="BF"/>
+          <w:sz w:val="40"/>
+          <w:szCs w:val="40"/>
+        </w:rPr>
+      </w:pPr>
+    </w:p>
+    <w:p>
+      <w:pPr>
+        <w:pStyle w:val="Heading1"/>
+        <w:spacing w:before="0" w:line="480" w:lineRule="auto"/>
+        <w:jc w:val="center"/>
         <w:rPr>
           <w:rFonts w:asciiTheme="minorBidi" w:hAnsiTheme="minorBidi" w:cstheme="minorBidi"/>
-          <w:color w:val="365F91" w:themeColor="accent1" w:themeShade="BF"/>
-          <w:sz w:val="32"/>
-          <w:szCs w:val="32"/>
-        </w:rPr>
-        <w:t>5.4.1. Communication Patterns</w:t>
-      </w:r>
-    </w:p>
-    <w:p>
-      <w:pPr>
-        <w:pStyle w:val="Heading3"/>
-        <w:spacing w:before="120" w:line="480" w:lineRule="auto"/>
+          <w:color w:val="404040" w:themeColor="text1" w:themeTint="BF"/>
+          <w:sz w:val="40"/>
+          <w:szCs w:val="40"/>
+        </w:rPr>
+      </w:pPr>
+    </w:p>
+    <w:p>
+      <w:pPr>
+        <w:pStyle w:val="Heading1"/>
+        <w:spacing w:before="0" w:line="480" w:lineRule="auto"/>
+        <w:jc w:val="center"/>
         <w:rPr>
           <w:rFonts w:asciiTheme="minorBidi" w:hAnsiTheme="minorBidi" w:cstheme="minorBidi"/>
-          <w:color w:val="365F91" w:themeColor="accent1" w:themeShade="BF"/>
-          <w:sz w:val="32"/>
-          <w:szCs w:val="32"/>
-        </w:rPr>
-      </w:pPr>
-      <w:r>
-        <w:rPr>
-          <w:rFonts w:asciiTheme="minorBidi" w:hAnsiTheme="minorBidi" w:cstheme="minorBidi" w:hint="cs"/>
-          <w:color w:val="365F91" w:themeColor="accent1" w:themeShade="BF"/>
-          <w:sz w:val="32"/>
-          <w:szCs w:val="32"/>
-          <w:rtl/>
-        </w:rPr>
-        <w:t>5</w:t>
-      </w:r>
-      <w:r>
+          <w:color w:val="404040" w:themeColor="text1" w:themeTint="BF"/>
+          <w:sz w:val="40"/>
+          <w:szCs w:val="40"/>
+        </w:rPr>
+      </w:pPr>
+    </w:p>
+    <w:p>
+      <w:pPr>
+        <w:pStyle w:val="Heading1"/>
+        <w:spacing w:before="0" w:line="480" w:lineRule="auto"/>
+        <w:jc w:val="center"/>
         <w:rPr>
           <w:rFonts w:asciiTheme="minorBidi" w:hAnsiTheme="minorBidi" w:cstheme="minorBidi"/>
-          <w:color w:val="365F91" w:themeColor="accent1" w:themeShade="BF"/>
-          <w:sz w:val="32"/>
-          <w:szCs w:val="32"/>
-        </w:rPr>
-        <w:t>.4.</w:t>
-      </w:r>
-      <w:r>
+          <w:color w:val="404040" w:themeColor="text1" w:themeTint="BF"/>
+          <w:sz w:val="40"/>
+          <w:szCs w:val="40"/>
+        </w:rPr>
+      </w:pPr>
+    </w:p>
+    <w:p>
+      <w:pPr>
+        <w:pStyle w:val="Heading1"/>
+        <w:spacing w:before="0" w:line="480" w:lineRule="auto"/>
+        <w:jc w:val="center"/>
         <w:rPr>
           <w:rFonts w:asciiTheme="minorBidi" w:hAnsiTheme="minorBidi" w:cstheme="minorBidi"/>
-          <w:color w:val="365F91" w:themeColor="accent1" w:themeShade="BF"/>
-          <w:sz w:val="32"/>
-          <w:szCs w:val="32"/>
-        </w:rPr>
-        <w:t>2</w:t>
-      </w:r>
-      <w:r>
+          <w:color w:val="404040" w:themeColor="text1" w:themeTint="BF"/>
+          <w:sz w:val="40"/>
+          <w:szCs w:val="40"/>
+        </w:rPr>
+      </w:pPr>
+    </w:p>
+    <w:p>
+      <w:pPr>
+        <w:pStyle w:val="Heading1"/>
+        <w:spacing w:before="0" w:line="480" w:lineRule="auto"/>
+        <w:jc w:val="center"/>
         <w:rPr>
           <w:rFonts w:asciiTheme="minorBidi" w:hAnsiTheme="minorBidi" w:cstheme="minorBidi"/>
-          <w:color w:val="365F91" w:themeColor="accent1" w:themeShade="BF"/>
-          <w:sz w:val="32"/>
-          <w:szCs w:val="32"/>
-        </w:rPr>
-        <w:t>. Asynchronous Communication with Apache Kafka</w:t>
-      </w:r>
-    </w:p>
-    <w:p>
-      <w:pPr>
-        <w:pStyle w:val="Heading3"/>
-        <w:spacing w:before="120" w:line="480" w:lineRule="auto"/>
+          <w:color w:val="404040" w:themeColor="text1" w:themeTint="BF"/>
+          <w:sz w:val="40"/>
+          <w:szCs w:val="40"/>
+        </w:rPr>
+      </w:pPr>
+    </w:p>
+    <w:p/>
+    <w:p>
+      <w:pPr>
+        <w:pStyle w:val="Heading1"/>
+        <w:spacing w:before="0" w:line="480" w:lineRule="auto"/>
+        <w:jc w:val="center"/>
         <w:rPr>
           <w:rFonts w:asciiTheme="minorBidi" w:hAnsiTheme="minorBidi" w:cstheme="minorBidi"/>
-          <w:color w:val="365F91" w:themeColor="accent1" w:themeShade="BF"/>
-          <w:sz w:val="32"/>
-          <w:szCs w:val="32"/>
-        </w:rPr>
-      </w:pPr>
-      <w:r>
-        <w:rPr>
-          <w:rFonts w:asciiTheme="minorBidi" w:hAnsiTheme="minorBidi" w:cstheme="minorBidi" w:hint="cs"/>
-          <w:color w:val="365F91" w:themeColor="accent1" w:themeShade="BF"/>
-          <w:sz w:val="32"/>
-          <w:szCs w:val="32"/>
-          <w:rtl/>
-        </w:rPr>
-        <w:t>5</w:t>
-      </w:r>
+          <w:color w:val="404040" w:themeColor="text1" w:themeTint="BF"/>
+          <w:sz w:val="56"/>
+          <w:szCs w:val="56"/>
+        </w:rPr>
+      </w:pPr>
+      <w:bookmarkStart w:id="41" w:name="_Toc200381676"/>
       <w:r>
         <w:rPr>
           <w:rFonts w:asciiTheme="minorBidi" w:hAnsiTheme="minorBidi" w:cstheme="minorBidi"/>
-          <w:color w:val="365F91" w:themeColor="accent1" w:themeShade="BF"/>
-          <w:sz w:val="32"/>
-          <w:szCs w:val="32"/>
-        </w:rPr>
-        <w:t>.4.</w:t>
+          <w:color w:val="404040" w:themeColor="text1" w:themeTint="BF"/>
+          <w:sz w:val="56"/>
+          <w:szCs w:val="56"/>
+        </w:rPr>
+        <w:t xml:space="preserve">Chapter </w:t>
       </w:r>
       <w:r>
         <w:rPr>
           <w:rFonts w:asciiTheme="minorBidi" w:hAnsiTheme="minorBidi" w:cstheme="minorBidi"/>
-          <w:color w:val="365F91" w:themeColor="accent1" w:themeShade="BF"/>
-          <w:sz w:val="32"/>
-          <w:szCs w:val="32"/>
-        </w:rPr>
-        <w:t>3</w:t>
+          <w:color w:val="404040" w:themeColor="text1" w:themeTint="BF"/>
+          <w:sz w:val="56"/>
+          <w:szCs w:val="56"/>
+        </w:rPr>
+        <w:t>6</w:t>
       </w:r>
       <w:r>
         <w:rPr>
           <w:rFonts w:asciiTheme="minorBidi" w:hAnsiTheme="minorBidi" w:cstheme="minorBidi"/>
-          <w:color w:val="365F91" w:themeColor="accent1" w:themeShade="BF"/>
-          <w:sz w:val="32"/>
-          <w:szCs w:val="32"/>
-        </w:rPr>
-        <w:t>. Synchronous Communication with gRPC</w:t>
-      </w:r>
+          <w:color w:val="404040" w:themeColor="text1" w:themeTint="BF"/>
+          <w:sz w:val="56"/>
+          <w:szCs w:val="56"/>
+        </w:rPr>
+        <w:t xml:space="preserve">: </w:t>
+      </w:r>
+      <w:r>
+        <w:rPr>
+          <w:rFonts w:asciiTheme="minorBidi" w:hAnsiTheme="minorBidi" w:cstheme="minorBidi"/>
+          <w:color w:val="404040" w:themeColor="text1" w:themeTint="BF"/>
+          <w:sz w:val="56"/>
+          <w:szCs w:val="56"/>
+        </w:rPr>
+        <w:t>Technology Stack and Rationale</w:t>
+      </w:r>
+      <w:bookmarkEnd w:id="41"/>
     </w:p>
     <w:p>
       <w:pPr>
@@ -12034,41 +13015,7 @@
           <w:szCs w:val="36"/>
         </w:rPr>
       </w:pPr>
-    </w:p>
-    <w:p>
-      <w:pPr>
-        <w:pStyle w:val="Heading2"/>
-        <w:spacing w:line="480" w:lineRule="auto"/>
-        <w:rPr>
-          <w:rFonts w:asciiTheme="minorBidi" w:hAnsiTheme="minorBidi" w:cstheme="minorBidi"/>
-          <w:color w:val="262626" w:themeColor="text1" w:themeTint="D9"/>
-          <w:sz w:val="36"/>
-          <w:szCs w:val="36"/>
-        </w:rPr>
-      </w:pPr>
-      <w:r>
-        <w:rPr>
-          <w:rFonts w:asciiTheme="minorBidi" w:hAnsiTheme="minorBidi" w:cstheme="minorBidi" w:hint="cs"/>
-          <w:color w:val="262626" w:themeColor="text1" w:themeTint="D9"/>
-          <w:sz w:val="36"/>
-          <w:szCs w:val="36"/>
-          <w:rtl/>
-        </w:rPr>
-        <w:t>5</w:t>
-      </w:r>
-      <w:r>
-        <w:rPr>
-          <w:rFonts w:asciiTheme="minorBidi" w:hAnsiTheme="minorBidi" w:cstheme="minorBidi"/>
-          <w:color w:val="262626" w:themeColor="text1" w:themeTint="D9"/>
-          <w:sz w:val="36"/>
-          <w:szCs w:val="36"/>
-        </w:rPr>
-        <w:t>.5. Data Management Strategy (e.g., Database-per-Service)</w:t>
-      </w:r>
-    </w:p>
-    <w:p>
-      <w:pPr>
-        <w:spacing w:after="0" w:line="240" w:lineRule="auto"/>
+      <w:r>
         <w:rPr>
           <w:rFonts w:asciiTheme="minorBidi" w:hAnsiTheme="minorBidi"/>
           <w:b/>
@@ -12077,29 +13024,138 @@
           <w:sz w:val="36"/>
           <w:szCs w:val="36"/>
         </w:rPr>
-      </w:pPr>
-      <w:r>
-        <w:rPr>
-          <w:rFonts w:asciiTheme="minorBidi" w:hAnsiTheme="minorBidi" w:hint="eastAsia"/>
-          <w:b/>
-          <w:bCs/>
+        <w:br w:type="page"/>
+      </w:r>
+    </w:p>
+    <w:p>
+      <w:pPr>
+        <w:pStyle w:val="Heading1"/>
+        <w:spacing w:before="0" w:line="480" w:lineRule="auto"/>
+        <w:jc w:val="center"/>
+        <w:rPr>
+          <w:rFonts w:asciiTheme="minorBidi" w:hAnsiTheme="minorBidi" w:cstheme="minorBidi"/>
           <w:color w:val="404040" w:themeColor="text1" w:themeTint="BF"/>
-          <w:sz w:val="36"/>
-          <w:szCs w:val="36"/>
-        </w:rPr>
-        <w:t>-</w:t>
-      </w:r>
-      <w:r>
-        <w:rPr>
-          <w:rFonts w:asciiTheme="minorBidi" w:hAnsiTheme="minorBidi" w:hint="eastAsia"/>
-          <w:b/>
-          <w:bCs/>
+          <w:sz w:val="40"/>
+          <w:szCs w:val="40"/>
+        </w:rPr>
+      </w:pPr>
+    </w:p>
+    <w:p>
+      <w:pPr>
+        <w:pStyle w:val="Heading1"/>
+        <w:spacing w:before="0" w:line="480" w:lineRule="auto"/>
+        <w:jc w:val="center"/>
+        <w:rPr>
+          <w:rFonts w:asciiTheme="minorBidi" w:hAnsiTheme="minorBidi" w:cstheme="minorBidi"/>
           <w:color w:val="404040" w:themeColor="text1" w:themeTint="BF"/>
-          <w:sz w:val="36"/>
-          <w:szCs w:val="36"/>
-        </w:rPr>
-        <w:t xml:space="preserve"> Database per Service with Controlled Data Replication</w:t>
-      </w:r>
+          <w:sz w:val="40"/>
+          <w:szCs w:val="40"/>
+        </w:rPr>
+      </w:pPr>
+    </w:p>
+    <w:p>
+      <w:pPr>
+        <w:pStyle w:val="Heading1"/>
+        <w:spacing w:before="0" w:line="480" w:lineRule="auto"/>
+        <w:jc w:val="center"/>
+        <w:rPr>
+          <w:rFonts w:asciiTheme="minorBidi" w:hAnsiTheme="minorBidi" w:cstheme="minorBidi"/>
+          <w:color w:val="404040" w:themeColor="text1" w:themeTint="BF"/>
+          <w:sz w:val="40"/>
+          <w:szCs w:val="40"/>
+        </w:rPr>
+      </w:pPr>
+    </w:p>
+    <w:p>
+      <w:pPr>
+        <w:pStyle w:val="Heading1"/>
+        <w:spacing w:before="0" w:line="480" w:lineRule="auto"/>
+        <w:jc w:val="center"/>
+        <w:rPr>
+          <w:rFonts w:asciiTheme="minorBidi" w:hAnsiTheme="minorBidi" w:cstheme="minorBidi"/>
+          <w:color w:val="404040" w:themeColor="text1" w:themeTint="BF"/>
+          <w:sz w:val="40"/>
+          <w:szCs w:val="40"/>
+        </w:rPr>
+      </w:pPr>
+    </w:p>
+    <w:p>
+      <w:pPr>
+        <w:pStyle w:val="Heading1"/>
+        <w:spacing w:before="0" w:line="480" w:lineRule="auto"/>
+        <w:jc w:val="center"/>
+        <w:rPr>
+          <w:rFonts w:asciiTheme="minorBidi" w:hAnsiTheme="minorBidi" w:cstheme="minorBidi"/>
+          <w:color w:val="404040" w:themeColor="text1" w:themeTint="BF"/>
+          <w:sz w:val="40"/>
+          <w:szCs w:val="40"/>
+        </w:rPr>
+      </w:pPr>
+    </w:p>
+    <w:p>
+      <w:pPr>
+        <w:pStyle w:val="Heading1"/>
+        <w:spacing w:before="0" w:line="480" w:lineRule="auto"/>
+        <w:jc w:val="center"/>
+        <w:rPr>
+          <w:rFonts w:asciiTheme="minorBidi" w:hAnsiTheme="minorBidi" w:cstheme="minorBidi"/>
+          <w:color w:val="404040" w:themeColor="text1" w:themeTint="BF"/>
+          <w:sz w:val="40"/>
+          <w:szCs w:val="40"/>
+        </w:rPr>
+      </w:pPr>
+    </w:p>
+    <w:p/>
+    <w:p>
+      <w:pPr>
+        <w:pStyle w:val="Heading1"/>
+        <w:spacing w:before="0" w:line="480" w:lineRule="auto"/>
+        <w:jc w:val="center"/>
+        <w:rPr>
+          <w:rFonts w:asciiTheme="minorBidi" w:hAnsiTheme="minorBidi" w:cstheme="minorBidi"/>
+          <w:color w:val="404040" w:themeColor="text1" w:themeTint="BF"/>
+          <w:sz w:val="56"/>
+          <w:szCs w:val="56"/>
+        </w:rPr>
+      </w:pPr>
+      <w:bookmarkStart w:id="42" w:name="_Toc200381677"/>
+      <w:r>
+        <w:rPr>
+          <w:rFonts w:asciiTheme="minorBidi" w:hAnsiTheme="minorBidi" w:cstheme="minorBidi"/>
+          <w:color w:val="404040" w:themeColor="text1" w:themeTint="BF"/>
+          <w:sz w:val="56"/>
+          <w:szCs w:val="56"/>
+        </w:rPr>
+        <w:t xml:space="preserve">Chapter </w:t>
+      </w:r>
+      <w:r>
+        <w:rPr>
+          <w:rFonts w:asciiTheme="minorBidi" w:hAnsiTheme="minorBidi" w:cstheme="minorBidi"/>
+          <w:color w:val="404040" w:themeColor="text1" w:themeTint="BF"/>
+          <w:sz w:val="56"/>
+          <w:szCs w:val="56"/>
+        </w:rPr>
+        <w:t>7</w:t>
+      </w:r>
+      <w:r>
+        <w:rPr>
+          <w:rFonts w:asciiTheme="minorBidi" w:hAnsiTheme="minorBidi" w:cstheme="minorBidi"/>
+          <w:color w:val="404040" w:themeColor="text1" w:themeTint="BF"/>
+          <w:sz w:val="56"/>
+          <w:szCs w:val="56"/>
+        </w:rPr>
+        <w:t xml:space="preserve">: </w:t>
+      </w:r>
+      <w:r>
+        <w:rPr>
+          <w:rFonts w:asciiTheme="minorBidi" w:hAnsiTheme="minorBidi" w:cstheme="minorBidi"/>
+          <w:color w:val="404040" w:themeColor="text1" w:themeTint="BF"/>
+          <w:sz w:val="56"/>
+          <w:szCs w:val="56"/>
+        </w:rPr>
+        <w:t>Implementation</w:t>
+      </w:r>
+      <w:bookmarkEnd w:id="42"/>
     </w:p>
     <w:p>
       <w:pPr>
@@ -12113,182 +13169,7 @@
           <w:szCs w:val="36"/>
         </w:rPr>
       </w:pPr>
-    </w:p>
-    <w:p>
-      <w:pPr>
-        <w:pStyle w:val="Heading2"/>
-        <w:spacing w:line="480" w:lineRule="auto"/>
-        <w:rPr>
-          <w:rFonts w:asciiTheme="minorBidi" w:hAnsiTheme="minorBidi"/>
-          <w:b w:val="0"/>
-          <w:bCs w:val="0"/>
-          <w:color w:val="404040" w:themeColor="text1" w:themeTint="BF"/>
-          <w:sz w:val="36"/>
-          <w:szCs w:val="36"/>
-        </w:rPr>
-      </w:pPr>
-      <w:r>
-        <w:rPr>
-          <w:rFonts w:asciiTheme="minorBidi" w:hAnsiTheme="minorBidi" w:cstheme="minorBidi" w:hint="cs"/>
-          <w:color w:val="262626" w:themeColor="text1" w:themeTint="D9"/>
-          <w:sz w:val="36"/>
-          <w:szCs w:val="36"/>
-          <w:rtl/>
-        </w:rPr>
-        <w:t>5</w:t>
-      </w:r>
-      <w:r>
-        <w:rPr>
-          <w:rFonts w:asciiTheme="minorBidi" w:hAnsiTheme="minorBidi" w:cstheme="minorBidi"/>
-          <w:color w:val="262626" w:themeColor="text1" w:themeTint="D9"/>
-          <w:sz w:val="36"/>
-          <w:szCs w:val="36"/>
-        </w:rPr>
-        <w:t>.6. AI Service Integration using n8n</w:t>
-      </w:r>
-      <w:r>
-        <w:rPr>
-          <w:rFonts w:asciiTheme="minorBidi" w:hAnsiTheme="minorBidi"/>
-          <w:color w:val="404040" w:themeColor="text1" w:themeTint="BF"/>
-          <w:sz w:val="36"/>
-          <w:szCs w:val="36"/>
-        </w:rPr>
-        <w:br w:type="page"/>
-      </w:r>
-    </w:p>
-    <w:p>
-      <w:pPr>
-        <w:pStyle w:val="Heading1"/>
-        <w:spacing w:before="0" w:line="480" w:lineRule="auto"/>
-        <w:jc w:val="center"/>
-        <w:rPr>
-          <w:rFonts w:asciiTheme="minorBidi" w:hAnsiTheme="minorBidi" w:cstheme="minorBidi"/>
-          <w:color w:val="404040" w:themeColor="text1" w:themeTint="BF"/>
-          <w:sz w:val="40"/>
-          <w:szCs w:val="40"/>
-        </w:rPr>
-      </w:pPr>
-    </w:p>
-    <w:p>
-      <w:pPr>
-        <w:pStyle w:val="Heading1"/>
-        <w:spacing w:before="0" w:line="480" w:lineRule="auto"/>
-        <w:jc w:val="center"/>
-        <w:rPr>
-          <w:rFonts w:asciiTheme="minorBidi" w:hAnsiTheme="minorBidi" w:cstheme="minorBidi"/>
-          <w:color w:val="404040" w:themeColor="text1" w:themeTint="BF"/>
-          <w:sz w:val="40"/>
-          <w:szCs w:val="40"/>
-        </w:rPr>
-      </w:pPr>
-    </w:p>
-    <w:p>
-      <w:pPr>
-        <w:pStyle w:val="Heading1"/>
-        <w:spacing w:before="0" w:line="480" w:lineRule="auto"/>
-        <w:jc w:val="center"/>
-        <w:rPr>
-          <w:rFonts w:asciiTheme="minorBidi" w:hAnsiTheme="minorBidi" w:cstheme="minorBidi"/>
-          <w:color w:val="404040" w:themeColor="text1" w:themeTint="BF"/>
-          <w:sz w:val="40"/>
-          <w:szCs w:val="40"/>
-        </w:rPr>
-      </w:pPr>
-    </w:p>
-    <w:p>
-      <w:pPr>
-        <w:pStyle w:val="Heading1"/>
-        <w:spacing w:before="0" w:line="480" w:lineRule="auto"/>
-        <w:jc w:val="center"/>
-        <w:rPr>
-          <w:rFonts w:asciiTheme="minorBidi" w:hAnsiTheme="minorBidi" w:cstheme="minorBidi"/>
-          <w:color w:val="404040" w:themeColor="text1" w:themeTint="BF"/>
-          <w:sz w:val="40"/>
-          <w:szCs w:val="40"/>
-        </w:rPr>
-      </w:pPr>
-    </w:p>
-    <w:p>
-      <w:pPr>
-        <w:pStyle w:val="Heading1"/>
-        <w:spacing w:before="0" w:line="480" w:lineRule="auto"/>
-        <w:jc w:val="center"/>
-        <w:rPr>
-          <w:rFonts w:asciiTheme="minorBidi" w:hAnsiTheme="minorBidi" w:cstheme="minorBidi"/>
-          <w:color w:val="404040" w:themeColor="text1" w:themeTint="BF"/>
-          <w:sz w:val="40"/>
-          <w:szCs w:val="40"/>
-        </w:rPr>
-      </w:pPr>
-    </w:p>
-    <w:p>
-      <w:pPr>
-        <w:pStyle w:val="Heading1"/>
-        <w:spacing w:before="0" w:line="480" w:lineRule="auto"/>
-        <w:jc w:val="center"/>
-        <w:rPr>
-          <w:rFonts w:asciiTheme="minorBidi" w:hAnsiTheme="minorBidi" w:cstheme="minorBidi"/>
-          <w:color w:val="404040" w:themeColor="text1" w:themeTint="BF"/>
-          <w:sz w:val="40"/>
-          <w:szCs w:val="40"/>
-        </w:rPr>
-      </w:pPr>
-    </w:p>
-    <w:p/>
-    <w:p>
-      <w:pPr>
-        <w:pStyle w:val="Heading1"/>
-        <w:spacing w:before="0" w:line="480" w:lineRule="auto"/>
-        <w:jc w:val="center"/>
-        <w:rPr>
-          <w:rFonts w:asciiTheme="minorBidi" w:hAnsiTheme="minorBidi" w:cstheme="minorBidi"/>
-          <w:color w:val="404040" w:themeColor="text1" w:themeTint="BF"/>
-          <w:sz w:val="56"/>
-          <w:szCs w:val="56"/>
-        </w:rPr>
-      </w:pPr>
-      <w:bookmarkStart w:id="41" w:name="_Toc200381676"/>
-      <w:r>
-        <w:rPr>
-          <w:rFonts w:asciiTheme="minorBidi" w:hAnsiTheme="minorBidi" w:cstheme="minorBidi"/>
-          <w:color w:val="404040" w:themeColor="text1" w:themeTint="BF"/>
-          <w:sz w:val="56"/>
-          <w:szCs w:val="56"/>
-        </w:rPr>
-        <w:t xml:space="preserve">Chapter </w:t>
-      </w:r>
-      <w:r>
-        <w:rPr>
-          <w:rFonts w:asciiTheme="minorBidi" w:hAnsiTheme="minorBidi" w:cstheme="minorBidi"/>
-          <w:color w:val="404040" w:themeColor="text1" w:themeTint="BF"/>
-          <w:sz w:val="56"/>
-          <w:szCs w:val="56"/>
-        </w:rPr>
-        <w:t>6</w:t>
-      </w:r>
-      <w:r>
-        <w:rPr>
-          <w:rFonts w:asciiTheme="minorBidi" w:hAnsiTheme="minorBidi" w:cstheme="minorBidi"/>
-          <w:color w:val="404040" w:themeColor="text1" w:themeTint="BF"/>
-          <w:sz w:val="56"/>
-          <w:szCs w:val="56"/>
-        </w:rPr>
-        <w:t xml:space="preserve">: </w:t>
-      </w:r>
-      <w:r>
-        <w:rPr>
-          <w:rFonts w:asciiTheme="minorBidi" w:hAnsiTheme="minorBidi" w:cstheme="minorBidi"/>
-          <w:color w:val="404040" w:themeColor="text1" w:themeTint="BF"/>
-          <w:sz w:val="56"/>
-          <w:szCs w:val="56"/>
-        </w:rPr>
-        <w:t>Technology Stack and Rationale</w:t>
-      </w:r>
-      <w:bookmarkEnd w:id="41"/>
-    </w:p>
-    <w:p>
-      <w:pPr>
-        <w:spacing w:after="0" w:line="240" w:lineRule="auto"/>
+      <w:r>
         <w:rPr>
           <w:rFonts w:asciiTheme="minorBidi" w:hAnsiTheme="minorBidi"/>
           <w:b/>
@@ -12297,8 +13178,142 @@
           <w:sz w:val="36"/>
           <w:szCs w:val="36"/>
         </w:rPr>
-      </w:pPr>
-      <w:r>
+        <w:br w:type="page"/>
+      </w:r>
+    </w:p>
+    <w:p>
+      <w:pPr>
+        <w:pStyle w:val="Heading1"/>
+        <w:spacing w:before="0" w:line="480" w:lineRule="auto"/>
+        <w:jc w:val="center"/>
+        <w:rPr>
+          <w:rFonts w:asciiTheme="minorBidi" w:hAnsiTheme="minorBidi" w:cstheme="minorBidi"/>
+          <w:color w:val="404040" w:themeColor="text1" w:themeTint="BF"/>
+          <w:sz w:val="40"/>
+          <w:szCs w:val="40"/>
+        </w:rPr>
+      </w:pPr>
+    </w:p>
+    <w:p>
+      <w:pPr>
+        <w:pStyle w:val="Heading1"/>
+        <w:spacing w:before="0" w:line="480" w:lineRule="auto"/>
+        <w:jc w:val="center"/>
+        <w:rPr>
+          <w:rFonts w:asciiTheme="minorBidi" w:hAnsiTheme="minorBidi" w:cstheme="minorBidi"/>
+          <w:color w:val="404040" w:themeColor="text1" w:themeTint="BF"/>
+          <w:sz w:val="40"/>
+          <w:szCs w:val="40"/>
+        </w:rPr>
+      </w:pPr>
+    </w:p>
+    <w:p>
+      <w:pPr>
+        <w:pStyle w:val="Heading1"/>
+        <w:spacing w:before="0" w:line="480" w:lineRule="auto"/>
+        <w:jc w:val="center"/>
+        <w:rPr>
+          <w:rFonts w:asciiTheme="minorBidi" w:hAnsiTheme="minorBidi" w:cstheme="minorBidi"/>
+          <w:color w:val="404040" w:themeColor="text1" w:themeTint="BF"/>
+          <w:sz w:val="40"/>
+          <w:szCs w:val="40"/>
+        </w:rPr>
+      </w:pPr>
+    </w:p>
+    <w:p>
+      <w:pPr>
+        <w:pStyle w:val="Heading1"/>
+        <w:spacing w:before="0" w:line="480" w:lineRule="auto"/>
+        <w:jc w:val="center"/>
+        <w:rPr>
+          <w:rFonts w:asciiTheme="minorBidi" w:hAnsiTheme="minorBidi" w:cstheme="minorBidi"/>
+          <w:color w:val="404040" w:themeColor="text1" w:themeTint="BF"/>
+          <w:sz w:val="40"/>
+          <w:szCs w:val="40"/>
+        </w:rPr>
+      </w:pPr>
+    </w:p>
+    <w:p>
+      <w:pPr>
+        <w:pStyle w:val="Heading1"/>
+        <w:spacing w:before="0" w:line="480" w:lineRule="auto"/>
+        <w:jc w:val="center"/>
+        <w:rPr>
+          <w:rFonts w:asciiTheme="minorBidi" w:hAnsiTheme="minorBidi" w:cstheme="minorBidi"/>
+          <w:color w:val="404040" w:themeColor="text1" w:themeTint="BF"/>
+          <w:sz w:val="40"/>
+          <w:szCs w:val="40"/>
+        </w:rPr>
+      </w:pPr>
+    </w:p>
+    <w:p>
+      <w:pPr>
+        <w:pStyle w:val="Heading1"/>
+        <w:spacing w:before="0" w:line="480" w:lineRule="auto"/>
+        <w:jc w:val="center"/>
+        <w:rPr>
+          <w:rFonts w:asciiTheme="minorBidi" w:hAnsiTheme="minorBidi" w:cstheme="minorBidi"/>
+          <w:color w:val="404040" w:themeColor="text1" w:themeTint="BF"/>
+          <w:sz w:val="40"/>
+          <w:szCs w:val="40"/>
+        </w:rPr>
+      </w:pPr>
+    </w:p>
+    <w:p/>
+    <w:p>
+      <w:pPr>
+        <w:pStyle w:val="Heading1"/>
+        <w:spacing w:before="0" w:line="480" w:lineRule="auto"/>
+        <w:jc w:val="center"/>
+        <w:rPr>
+          <w:rFonts w:asciiTheme="minorBidi" w:hAnsiTheme="minorBidi" w:cstheme="minorBidi"/>
+          <w:color w:val="404040" w:themeColor="text1" w:themeTint="BF"/>
+          <w:sz w:val="56"/>
+          <w:szCs w:val="56"/>
+        </w:rPr>
+      </w:pPr>
+      <w:bookmarkStart w:id="43" w:name="_Toc200381678"/>
+      <w:r>
+        <w:rPr>
+          <w:rFonts w:asciiTheme="minorBidi" w:hAnsiTheme="minorBidi" w:cstheme="minorBidi"/>
+          <w:color w:val="404040" w:themeColor="text1" w:themeTint="BF"/>
+          <w:sz w:val="56"/>
+          <w:szCs w:val="56"/>
+        </w:rPr>
+        <w:t xml:space="preserve">Chapter </w:t>
+      </w:r>
+      <w:r>
+        <w:rPr>
+          <w:rFonts w:asciiTheme="minorBidi" w:hAnsiTheme="minorBidi" w:cstheme="minorBidi"/>
+          <w:color w:val="404040" w:themeColor="text1" w:themeTint="BF"/>
+          <w:sz w:val="56"/>
+          <w:szCs w:val="56"/>
+        </w:rPr>
+        <w:t>8</w:t>
+      </w:r>
+      <w:r>
+        <w:rPr>
+          <w:rFonts w:asciiTheme="minorBidi" w:hAnsiTheme="minorBidi" w:cstheme="minorBidi"/>
+          <w:color w:val="404040" w:themeColor="text1" w:themeTint="BF"/>
+          <w:sz w:val="56"/>
+          <w:szCs w:val="56"/>
+        </w:rPr>
+        <w:t xml:space="preserve">: </w:t>
+      </w:r>
+      <w:r>
+        <w:rPr>
+          <w:rFonts w:asciiTheme="minorBidi" w:hAnsiTheme="minorBidi" w:cstheme="minorBidi"/>
+          <w:color w:val="404040" w:themeColor="text1" w:themeTint="BF"/>
+          <w:sz w:val="56"/>
+          <w:szCs w:val="56"/>
+        </w:rPr>
+        <w:t>Testing</w:t>
+      </w:r>
+      <w:bookmarkEnd w:id="43"/>
+    </w:p>
+    <w:p>
+      <w:pPr>
+        <w:spacing w:after="0" w:line="240" w:lineRule="auto"/>
         <w:rPr>
           <w:rFonts w:asciiTheme="minorBidi" w:hAnsiTheme="minorBidi"/>
           <w:b/>
@@ -12307,142 +13322,8 @@
           <w:sz w:val="36"/>
           <w:szCs w:val="36"/>
         </w:rPr>
-        <w:br w:type="page"/>
-      </w:r>
-    </w:p>
-    <w:p>
-      <w:pPr>
-        <w:pStyle w:val="Heading1"/>
-        <w:spacing w:before="0" w:line="480" w:lineRule="auto"/>
-        <w:jc w:val="center"/>
-        <w:rPr>
-          <w:rFonts w:asciiTheme="minorBidi" w:hAnsiTheme="minorBidi" w:cstheme="minorBidi"/>
-          <w:color w:val="404040" w:themeColor="text1" w:themeTint="BF"/>
-          <w:sz w:val="40"/>
-          <w:szCs w:val="40"/>
-        </w:rPr>
-      </w:pPr>
-    </w:p>
-    <w:p>
-      <w:pPr>
-        <w:pStyle w:val="Heading1"/>
-        <w:spacing w:before="0" w:line="480" w:lineRule="auto"/>
-        <w:jc w:val="center"/>
-        <w:rPr>
-          <w:rFonts w:asciiTheme="minorBidi" w:hAnsiTheme="minorBidi" w:cstheme="minorBidi"/>
-          <w:color w:val="404040" w:themeColor="text1" w:themeTint="BF"/>
-          <w:sz w:val="40"/>
-          <w:szCs w:val="40"/>
-        </w:rPr>
-      </w:pPr>
-    </w:p>
-    <w:p>
-      <w:pPr>
-        <w:pStyle w:val="Heading1"/>
-        <w:spacing w:before="0" w:line="480" w:lineRule="auto"/>
-        <w:jc w:val="center"/>
-        <w:rPr>
-          <w:rFonts w:asciiTheme="minorBidi" w:hAnsiTheme="minorBidi" w:cstheme="minorBidi"/>
-          <w:color w:val="404040" w:themeColor="text1" w:themeTint="BF"/>
-          <w:sz w:val="40"/>
-          <w:szCs w:val="40"/>
-        </w:rPr>
-      </w:pPr>
-    </w:p>
-    <w:p>
-      <w:pPr>
-        <w:pStyle w:val="Heading1"/>
-        <w:spacing w:before="0" w:line="480" w:lineRule="auto"/>
-        <w:jc w:val="center"/>
-        <w:rPr>
-          <w:rFonts w:asciiTheme="minorBidi" w:hAnsiTheme="minorBidi" w:cstheme="minorBidi"/>
-          <w:color w:val="404040" w:themeColor="text1" w:themeTint="BF"/>
-          <w:sz w:val="40"/>
-          <w:szCs w:val="40"/>
-        </w:rPr>
-      </w:pPr>
-    </w:p>
-    <w:p>
-      <w:pPr>
-        <w:pStyle w:val="Heading1"/>
-        <w:spacing w:before="0" w:line="480" w:lineRule="auto"/>
-        <w:jc w:val="center"/>
-        <w:rPr>
-          <w:rFonts w:asciiTheme="minorBidi" w:hAnsiTheme="minorBidi" w:cstheme="minorBidi"/>
-          <w:color w:val="404040" w:themeColor="text1" w:themeTint="BF"/>
-          <w:sz w:val="40"/>
-          <w:szCs w:val="40"/>
-        </w:rPr>
-      </w:pPr>
-    </w:p>
-    <w:p>
-      <w:pPr>
-        <w:pStyle w:val="Heading1"/>
-        <w:spacing w:before="0" w:line="480" w:lineRule="auto"/>
-        <w:jc w:val="center"/>
-        <w:rPr>
-          <w:rFonts w:asciiTheme="minorBidi" w:hAnsiTheme="minorBidi" w:cstheme="minorBidi"/>
-          <w:color w:val="404040" w:themeColor="text1" w:themeTint="BF"/>
-          <w:sz w:val="40"/>
-          <w:szCs w:val="40"/>
-        </w:rPr>
-      </w:pPr>
-    </w:p>
-    <w:p/>
-    <w:p>
-      <w:pPr>
-        <w:pStyle w:val="Heading1"/>
-        <w:spacing w:before="0" w:line="480" w:lineRule="auto"/>
-        <w:jc w:val="center"/>
-        <w:rPr>
-          <w:rFonts w:asciiTheme="minorBidi" w:hAnsiTheme="minorBidi" w:cstheme="minorBidi"/>
-          <w:color w:val="404040" w:themeColor="text1" w:themeTint="BF"/>
-          <w:sz w:val="56"/>
-          <w:szCs w:val="56"/>
-        </w:rPr>
-      </w:pPr>
-      <w:bookmarkStart w:id="42" w:name="_Toc200381677"/>
-      <w:r>
-        <w:rPr>
-          <w:rFonts w:asciiTheme="minorBidi" w:hAnsiTheme="minorBidi" w:cstheme="minorBidi"/>
-          <w:color w:val="404040" w:themeColor="text1" w:themeTint="BF"/>
-          <w:sz w:val="56"/>
-          <w:szCs w:val="56"/>
-        </w:rPr>
-        <w:t xml:space="preserve">Chapter </w:t>
-      </w:r>
-      <w:r>
-        <w:rPr>
-          <w:rFonts w:asciiTheme="minorBidi" w:hAnsiTheme="minorBidi" w:cstheme="minorBidi"/>
-          <w:color w:val="404040" w:themeColor="text1" w:themeTint="BF"/>
-          <w:sz w:val="56"/>
-          <w:szCs w:val="56"/>
-        </w:rPr>
-        <w:t>7</w:t>
-      </w:r>
-      <w:r>
-        <w:rPr>
-          <w:rFonts w:asciiTheme="minorBidi" w:hAnsiTheme="minorBidi" w:cstheme="minorBidi"/>
-          <w:color w:val="404040" w:themeColor="text1" w:themeTint="BF"/>
-          <w:sz w:val="56"/>
-          <w:szCs w:val="56"/>
-        </w:rPr>
-        <w:t xml:space="preserve">: </w:t>
-      </w:r>
-      <w:r>
-        <w:rPr>
-          <w:rFonts w:asciiTheme="minorBidi" w:hAnsiTheme="minorBidi" w:cstheme="minorBidi"/>
-          <w:color w:val="404040" w:themeColor="text1" w:themeTint="BF"/>
-          <w:sz w:val="56"/>
-          <w:szCs w:val="56"/>
-        </w:rPr>
-        <w:t>Implementation</w:t>
-      </w:r>
-      <w:bookmarkEnd w:id="42"/>
-    </w:p>
-    <w:p>
-      <w:pPr>
-        <w:spacing w:after="0" w:line="240" w:lineRule="auto"/>
+      </w:pPr>
+      <w:r>
         <w:rPr>
           <w:rFonts w:asciiTheme="minorBidi" w:hAnsiTheme="minorBidi"/>
           <w:b/>
@@ -12451,8 +13332,283 @@
           <w:sz w:val="36"/>
           <w:szCs w:val="36"/>
         </w:rPr>
-      </w:pPr>
-      <w:r>
+        <w:br w:type="page"/>
+      </w:r>
+    </w:p>
+    <w:p>
+      <w:pPr>
+        <w:pStyle w:val="Heading1"/>
+        <w:spacing w:before="0" w:line="480" w:lineRule="auto"/>
+        <w:jc w:val="center"/>
+        <w:rPr>
+          <w:rFonts w:asciiTheme="minorBidi" w:hAnsiTheme="minorBidi" w:cstheme="minorBidi"/>
+          <w:color w:val="404040" w:themeColor="text1" w:themeTint="BF"/>
+          <w:sz w:val="40"/>
+          <w:szCs w:val="40"/>
+        </w:rPr>
+      </w:pPr>
+    </w:p>
+    <w:p>
+      <w:pPr>
+        <w:pStyle w:val="Heading1"/>
+        <w:spacing w:before="0" w:line="480" w:lineRule="auto"/>
+        <w:jc w:val="center"/>
+        <w:rPr>
+          <w:rFonts w:asciiTheme="minorBidi" w:hAnsiTheme="minorBidi" w:cstheme="minorBidi"/>
+          <w:color w:val="404040" w:themeColor="text1" w:themeTint="BF"/>
+          <w:sz w:val="40"/>
+          <w:szCs w:val="40"/>
+        </w:rPr>
+      </w:pPr>
+    </w:p>
+    <w:p>
+      <w:pPr>
+        <w:pStyle w:val="Heading1"/>
+        <w:spacing w:before="0" w:line="480" w:lineRule="auto"/>
+        <w:jc w:val="center"/>
+        <w:rPr>
+          <w:rFonts w:asciiTheme="minorBidi" w:hAnsiTheme="minorBidi" w:cstheme="minorBidi"/>
+          <w:color w:val="404040" w:themeColor="text1" w:themeTint="BF"/>
+          <w:sz w:val="40"/>
+          <w:szCs w:val="40"/>
+        </w:rPr>
+      </w:pPr>
+    </w:p>
+    <w:p>
+      <w:pPr>
+        <w:pStyle w:val="Heading1"/>
+        <w:spacing w:before="0" w:line="480" w:lineRule="auto"/>
+        <w:jc w:val="center"/>
+        <w:rPr>
+          <w:rFonts w:asciiTheme="minorBidi" w:hAnsiTheme="minorBidi" w:cstheme="minorBidi"/>
+          <w:color w:val="404040" w:themeColor="text1" w:themeTint="BF"/>
+          <w:sz w:val="40"/>
+          <w:szCs w:val="40"/>
+        </w:rPr>
+      </w:pPr>
+    </w:p>
+    <w:p>
+      <w:pPr>
+        <w:pStyle w:val="Heading1"/>
+        <w:spacing w:before="0" w:line="480" w:lineRule="auto"/>
+        <w:jc w:val="center"/>
+        <w:rPr>
+          <w:rFonts w:asciiTheme="minorBidi" w:hAnsiTheme="minorBidi" w:cstheme="minorBidi"/>
+          <w:color w:val="404040" w:themeColor="text1" w:themeTint="BF"/>
+          <w:sz w:val="40"/>
+          <w:szCs w:val="40"/>
+        </w:rPr>
+      </w:pPr>
+    </w:p>
+    <w:p>
+      <w:pPr>
+        <w:pStyle w:val="Heading1"/>
+        <w:spacing w:before="0" w:line="480" w:lineRule="auto"/>
+        <w:jc w:val="center"/>
+        <w:rPr>
+          <w:rFonts w:asciiTheme="minorBidi" w:hAnsiTheme="minorBidi" w:cstheme="minorBidi"/>
+          <w:color w:val="404040" w:themeColor="text1" w:themeTint="BF"/>
+          <w:sz w:val="40"/>
+          <w:szCs w:val="40"/>
+        </w:rPr>
+      </w:pPr>
+    </w:p>
+    <w:p/>
+    <w:p>
+      <w:pPr>
+        <w:pStyle w:val="Heading1"/>
+        <w:spacing w:before="0" w:line="480" w:lineRule="auto"/>
+        <w:jc w:val="center"/>
+        <w:rPr>
+          <w:rFonts w:asciiTheme="minorBidi" w:hAnsiTheme="minorBidi" w:cstheme="minorBidi"/>
+          <w:color w:val="404040" w:themeColor="text1" w:themeTint="BF"/>
+          <w:sz w:val="56"/>
+          <w:szCs w:val="56"/>
+        </w:rPr>
+      </w:pPr>
+      <w:bookmarkStart w:id="44" w:name="_Toc200381679"/>
+      <w:r>
+        <w:rPr>
+          <w:rFonts w:asciiTheme="minorBidi" w:hAnsiTheme="minorBidi" w:cstheme="minorBidi"/>
+          <w:color w:val="404040" w:themeColor="text1" w:themeTint="BF"/>
+          <w:sz w:val="56"/>
+          <w:szCs w:val="56"/>
+        </w:rPr>
+        <w:t xml:space="preserve">Chapter </w:t>
+      </w:r>
+      <w:r>
+        <w:rPr>
+          <w:rFonts w:asciiTheme="minorBidi" w:hAnsiTheme="minorBidi" w:cstheme="minorBidi"/>
+          <w:color w:val="404040" w:themeColor="text1" w:themeTint="BF"/>
+          <w:sz w:val="56"/>
+          <w:szCs w:val="56"/>
+        </w:rPr>
+        <w:t>9</w:t>
+      </w:r>
+      <w:r>
+        <w:rPr>
+          <w:rFonts w:asciiTheme="minorBidi" w:hAnsiTheme="minorBidi" w:cstheme="minorBidi"/>
+          <w:color w:val="404040" w:themeColor="text1" w:themeTint="BF"/>
+          <w:sz w:val="56"/>
+          <w:szCs w:val="56"/>
+        </w:rPr>
+        <w:t xml:space="preserve">: </w:t>
+      </w:r>
+      <w:r>
+        <w:rPr>
+          <w:rFonts w:asciiTheme="minorBidi" w:hAnsiTheme="minorBidi" w:cstheme="minorBidi"/>
+          <w:color w:val="404040" w:themeColor="text1" w:themeTint="BF"/>
+          <w:sz w:val="56"/>
+          <w:szCs w:val="56"/>
+        </w:rPr>
+        <w:t>Conclusion and Future Work</w:t>
+      </w:r>
+      <w:bookmarkEnd w:id="44"/>
+    </w:p>
+    <w:p>
+      <w:r>
+        <w:br w:type="page"/>
+      </w:r>
+      <w:r>
+        <w:lastRenderedPageBreak/>
+        <w:t>https://cloud.google.com/learn/what-is-microservices-architecture#monolithic-vs-microservices-architecture</w:t>
+      </w:r>
+      <w:r>
+        <w:br w:type="page"/>
+      </w:r>
+    </w:p>
+    <w:p>
+      <w:pPr>
+        <w:spacing w:after="0" w:line="240" w:lineRule="auto"/>
+        <w:rPr>
+          <w:rFonts w:asciiTheme="minorBidi" w:eastAsiaTheme="majorEastAsia" w:hAnsiTheme="minorBidi"/>
+          <w:b/>
+          <w:bCs/>
+          <w:color w:val="404040" w:themeColor="text1" w:themeTint="BF"/>
+          <w:sz w:val="56"/>
+          <w:szCs w:val="56"/>
+        </w:rPr>
+      </w:pPr>
+    </w:p>
+    <w:p>
+      <w:pPr>
+        <w:pStyle w:val="Heading1"/>
+        <w:spacing w:before="0" w:line="480" w:lineRule="auto"/>
+        <w:jc w:val="center"/>
+        <w:rPr>
+          <w:rFonts w:asciiTheme="minorBidi" w:hAnsiTheme="minorBidi" w:cstheme="minorBidi"/>
+          <w:color w:val="404040" w:themeColor="text1" w:themeTint="BF"/>
+          <w:sz w:val="40"/>
+          <w:szCs w:val="40"/>
+        </w:rPr>
+      </w:pPr>
+    </w:p>
+    <w:p>
+      <w:pPr>
+        <w:pStyle w:val="Heading1"/>
+        <w:spacing w:before="0" w:line="480" w:lineRule="auto"/>
+        <w:jc w:val="center"/>
+        <w:rPr>
+          <w:rFonts w:asciiTheme="minorBidi" w:hAnsiTheme="minorBidi" w:cstheme="minorBidi"/>
+          <w:color w:val="404040" w:themeColor="text1" w:themeTint="BF"/>
+          <w:sz w:val="40"/>
+          <w:szCs w:val="40"/>
+        </w:rPr>
+      </w:pPr>
+    </w:p>
+    <w:p>
+      <w:pPr>
+        <w:pStyle w:val="Heading1"/>
+        <w:spacing w:before="0" w:line="480" w:lineRule="auto"/>
+        <w:jc w:val="center"/>
+        <w:rPr>
+          <w:rFonts w:asciiTheme="minorBidi" w:hAnsiTheme="minorBidi" w:cstheme="minorBidi"/>
+          <w:color w:val="404040" w:themeColor="text1" w:themeTint="BF"/>
+          <w:sz w:val="40"/>
+          <w:szCs w:val="40"/>
+        </w:rPr>
+      </w:pPr>
+    </w:p>
+    <w:p>
+      <w:pPr>
+        <w:pStyle w:val="Heading1"/>
+        <w:spacing w:before="0" w:line="480" w:lineRule="auto"/>
+        <w:jc w:val="center"/>
+        <w:rPr>
+          <w:rFonts w:asciiTheme="minorBidi" w:hAnsiTheme="minorBidi" w:cstheme="minorBidi"/>
+          <w:color w:val="404040" w:themeColor="text1" w:themeTint="BF"/>
+          <w:sz w:val="40"/>
+          <w:szCs w:val="40"/>
+        </w:rPr>
+      </w:pPr>
+    </w:p>
+    <w:p>
+      <w:pPr>
+        <w:pStyle w:val="Heading1"/>
+        <w:spacing w:before="0" w:line="480" w:lineRule="auto"/>
+        <w:jc w:val="center"/>
+        <w:rPr>
+          <w:rFonts w:asciiTheme="minorBidi" w:hAnsiTheme="minorBidi" w:cstheme="minorBidi"/>
+          <w:color w:val="404040" w:themeColor="text1" w:themeTint="BF"/>
+          <w:sz w:val="40"/>
+          <w:szCs w:val="40"/>
+        </w:rPr>
+      </w:pPr>
+    </w:p>
+    <w:p>
+      <w:pPr>
+        <w:pStyle w:val="Heading1"/>
+        <w:spacing w:before="0" w:line="480" w:lineRule="auto"/>
+        <w:jc w:val="center"/>
+        <w:rPr>
+          <w:rFonts w:asciiTheme="minorBidi" w:hAnsiTheme="minorBidi" w:cstheme="minorBidi"/>
+          <w:color w:val="404040" w:themeColor="text1" w:themeTint="BF"/>
+          <w:sz w:val="40"/>
+          <w:szCs w:val="40"/>
+        </w:rPr>
+      </w:pPr>
+    </w:p>
+    <w:p/>
+    <w:p>
+      <w:pPr>
+        <w:pStyle w:val="Heading1"/>
+        <w:spacing w:before="0" w:line="480" w:lineRule="auto"/>
+        <w:jc w:val="center"/>
+        <w:rPr>
+          <w:rFonts w:asciiTheme="minorBidi" w:hAnsiTheme="minorBidi" w:cstheme="minorBidi"/>
+          <w:color w:val="404040" w:themeColor="text1" w:themeTint="BF"/>
+          <w:sz w:val="56"/>
+          <w:szCs w:val="56"/>
+        </w:rPr>
+      </w:pPr>
+      <w:bookmarkStart w:id="45" w:name="_Toc200381680"/>
+      <w:r>
+        <w:rPr>
+          <w:rFonts w:asciiTheme="minorBidi" w:hAnsiTheme="minorBidi" w:cstheme="minorBidi"/>
+          <w:color w:val="404040" w:themeColor="text1" w:themeTint="BF"/>
+          <w:sz w:val="56"/>
+          <w:szCs w:val="56"/>
+        </w:rPr>
+        <w:t>Appendices</w:t>
+      </w:r>
+      <w:bookmarkEnd w:id="45"/>
+    </w:p>
+    <w:p>
+      <w:pPr>
+        <w:pStyle w:val="Heading1"/>
+        <w:spacing w:before="0" w:line="480" w:lineRule="auto"/>
+        <w:jc w:val="center"/>
+        <w:rPr>
+          <w:rFonts w:asciiTheme="minorBidi" w:hAnsiTheme="minorBidi" w:cstheme="minorBidi"/>
+          <w:color w:val="404040" w:themeColor="text1" w:themeTint="BF"/>
+          <w:sz w:val="56"/>
+          <w:szCs w:val="56"/>
+        </w:rPr>
+      </w:pPr>
+    </w:p>
+    <w:p>
+      <w:pPr>
+        <w:spacing w:after="0" w:line="480" w:lineRule="auto"/>
         <w:rPr>
           <w:rFonts w:asciiTheme="minorBidi" w:hAnsiTheme="minorBidi"/>
           <w:b/>
@@ -12461,142 +13617,11 @@
           <w:sz w:val="36"/>
           <w:szCs w:val="36"/>
         </w:rPr>
-        <w:br w:type="page"/>
-      </w:r>
-    </w:p>
-    <w:p>
-      <w:pPr>
-        <w:pStyle w:val="Heading1"/>
-        <w:spacing w:before="0" w:line="480" w:lineRule="auto"/>
-        <w:jc w:val="center"/>
-        <w:rPr>
-          <w:rFonts w:asciiTheme="minorBidi" w:hAnsiTheme="minorBidi" w:cstheme="minorBidi"/>
-          <w:color w:val="404040" w:themeColor="text1" w:themeTint="BF"/>
-          <w:sz w:val="40"/>
-          <w:szCs w:val="40"/>
-        </w:rPr>
-      </w:pPr>
-    </w:p>
-    <w:p>
-      <w:pPr>
-        <w:pStyle w:val="Heading1"/>
-        <w:spacing w:before="0" w:line="480" w:lineRule="auto"/>
-        <w:jc w:val="center"/>
-        <w:rPr>
-          <w:rFonts w:asciiTheme="minorBidi" w:hAnsiTheme="minorBidi" w:cstheme="minorBidi"/>
-          <w:color w:val="404040" w:themeColor="text1" w:themeTint="BF"/>
-          <w:sz w:val="40"/>
-          <w:szCs w:val="40"/>
-        </w:rPr>
-      </w:pPr>
-    </w:p>
-    <w:p>
-      <w:pPr>
-        <w:pStyle w:val="Heading1"/>
-        <w:spacing w:before="0" w:line="480" w:lineRule="auto"/>
-        <w:jc w:val="center"/>
-        <w:rPr>
-          <w:rFonts w:asciiTheme="minorBidi" w:hAnsiTheme="minorBidi" w:cstheme="minorBidi"/>
-          <w:color w:val="404040" w:themeColor="text1" w:themeTint="BF"/>
-          <w:sz w:val="40"/>
-          <w:szCs w:val="40"/>
-        </w:rPr>
-      </w:pPr>
-    </w:p>
-    <w:p>
-      <w:pPr>
-        <w:pStyle w:val="Heading1"/>
-        <w:spacing w:before="0" w:line="480" w:lineRule="auto"/>
-        <w:jc w:val="center"/>
-        <w:rPr>
-          <w:rFonts w:asciiTheme="minorBidi" w:hAnsiTheme="minorBidi" w:cstheme="minorBidi"/>
-          <w:color w:val="404040" w:themeColor="text1" w:themeTint="BF"/>
-          <w:sz w:val="40"/>
-          <w:szCs w:val="40"/>
-        </w:rPr>
-      </w:pPr>
-    </w:p>
-    <w:p>
-      <w:pPr>
-        <w:pStyle w:val="Heading1"/>
-        <w:spacing w:before="0" w:line="480" w:lineRule="auto"/>
-        <w:jc w:val="center"/>
-        <w:rPr>
-          <w:rFonts w:asciiTheme="minorBidi" w:hAnsiTheme="minorBidi" w:cstheme="minorBidi"/>
-          <w:color w:val="404040" w:themeColor="text1" w:themeTint="BF"/>
-          <w:sz w:val="40"/>
-          <w:szCs w:val="40"/>
-        </w:rPr>
-      </w:pPr>
-    </w:p>
-    <w:p>
-      <w:pPr>
-        <w:pStyle w:val="Heading1"/>
-        <w:spacing w:before="0" w:line="480" w:lineRule="auto"/>
-        <w:jc w:val="center"/>
-        <w:rPr>
-          <w:rFonts w:asciiTheme="minorBidi" w:hAnsiTheme="minorBidi" w:cstheme="minorBidi"/>
-          <w:color w:val="404040" w:themeColor="text1" w:themeTint="BF"/>
-          <w:sz w:val="40"/>
-          <w:szCs w:val="40"/>
-        </w:rPr>
-      </w:pPr>
-    </w:p>
-    <w:p/>
-    <w:p>
-      <w:pPr>
-        <w:pStyle w:val="Heading1"/>
-        <w:spacing w:before="0" w:line="480" w:lineRule="auto"/>
-        <w:jc w:val="center"/>
-        <w:rPr>
-          <w:rFonts w:asciiTheme="minorBidi" w:hAnsiTheme="minorBidi" w:cstheme="minorBidi"/>
-          <w:color w:val="404040" w:themeColor="text1" w:themeTint="BF"/>
-          <w:sz w:val="56"/>
-          <w:szCs w:val="56"/>
-        </w:rPr>
-      </w:pPr>
-      <w:bookmarkStart w:id="43" w:name="_Toc200381678"/>
-      <w:r>
-        <w:rPr>
-          <w:rFonts w:asciiTheme="minorBidi" w:hAnsiTheme="minorBidi" w:cstheme="minorBidi"/>
-          <w:color w:val="404040" w:themeColor="text1" w:themeTint="BF"/>
-          <w:sz w:val="56"/>
-          <w:szCs w:val="56"/>
-        </w:rPr>
-        <w:t xml:space="preserve">Chapter </w:t>
-      </w:r>
-      <w:r>
-        <w:rPr>
-          <w:rFonts w:asciiTheme="minorBidi" w:hAnsiTheme="minorBidi" w:cstheme="minorBidi"/>
-          <w:color w:val="404040" w:themeColor="text1" w:themeTint="BF"/>
-          <w:sz w:val="56"/>
-          <w:szCs w:val="56"/>
-        </w:rPr>
-        <w:t>8</w:t>
-      </w:r>
-      <w:r>
-        <w:rPr>
-          <w:rFonts w:asciiTheme="minorBidi" w:hAnsiTheme="minorBidi" w:cstheme="minorBidi"/>
-          <w:color w:val="404040" w:themeColor="text1" w:themeTint="BF"/>
-          <w:sz w:val="56"/>
-          <w:szCs w:val="56"/>
-        </w:rPr>
-        <w:t xml:space="preserve">: </w:t>
-      </w:r>
-      <w:r>
-        <w:rPr>
-          <w:rFonts w:asciiTheme="minorBidi" w:hAnsiTheme="minorBidi" w:cstheme="minorBidi"/>
-          <w:color w:val="404040" w:themeColor="text1" w:themeTint="BF"/>
-          <w:sz w:val="56"/>
-          <w:szCs w:val="56"/>
-        </w:rPr>
-        <w:t>Testing</w:t>
-      </w:r>
-      <w:bookmarkEnd w:id="43"/>
-    </w:p>
-    <w:p>
-      <w:pPr>
-        <w:spacing w:after="0" w:line="240" w:lineRule="auto"/>
+      </w:pPr>
+    </w:p>
+    <w:p>
+      <w:pPr>
+        <w:spacing w:after="0" w:line="480" w:lineRule="auto"/>
         <w:rPr>
           <w:rFonts w:asciiTheme="minorBidi" w:hAnsiTheme="minorBidi"/>
           <w:b/>
@@ -12608,314 +13633,6 @@
       </w:pPr>
       <w:r>
         <w:rPr>
-          <w:rFonts w:asciiTheme="minorBidi" w:hAnsiTheme="minorBidi"/>
-          <w:b/>
-          <w:bCs/>
-          <w:color w:val="404040" w:themeColor="text1" w:themeTint="BF"/>
-          <w:sz w:val="36"/>
-          <w:szCs w:val="36"/>
-        </w:rPr>
-        <w:br w:type="page"/>
-      </w:r>
-    </w:p>
-    <w:p>
-      <w:pPr>
-        <w:pStyle w:val="Heading1"/>
-        <w:spacing w:before="0" w:line="480" w:lineRule="auto"/>
-        <w:jc w:val="center"/>
-        <w:rPr>
-          <w:rFonts w:asciiTheme="minorBidi" w:hAnsiTheme="minorBidi" w:cstheme="minorBidi"/>
-          <w:color w:val="404040" w:themeColor="text1" w:themeTint="BF"/>
-          <w:sz w:val="40"/>
-          <w:szCs w:val="40"/>
-        </w:rPr>
-      </w:pPr>
-    </w:p>
-    <w:p>
-      <w:pPr>
-        <w:pStyle w:val="Heading1"/>
-        <w:spacing w:before="0" w:line="480" w:lineRule="auto"/>
-        <w:jc w:val="center"/>
-        <w:rPr>
-          <w:rFonts w:asciiTheme="minorBidi" w:hAnsiTheme="minorBidi" w:cstheme="minorBidi"/>
-          <w:color w:val="404040" w:themeColor="text1" w:themeTint="BF"/>
-          <w:sz w:val="40"/>
-          <w:szCs w:val="40"/>
-        </w:rPr>
-      </w:pPr>
-    </w:p>
-    <w:p>
-      <w:pPr>
-        <w:pStyle w:val="Heading1"/>
-        <w:spacing w:before="0" w:line="480" w:lineRule="auto"/>
-        <w:jc w:val="center"/>
-        <w:rPr>
-          <w:rFonts w:asciiTheme="minorBidi" w:hAnsiTheme="minorBidi" w:cstheme="minorBidi"/>
-          <w:color w:val="404040" w:themeColor="text1" w:themeTint="BF"/>
-          <w:sz w:val="40"/>
-          <w:szCs w:val="40"/>
-        </w:rPr>
-      </w:pPr>
-    </w:p>
-    <w:p>
-      <w:pPr>
-        <w:pStyle w:val="Heading1"/>
-        <w:spacing w:before="0" w:line="480" w:lineRule="auto"/>
-        <w:jc w:val="center"/>
-        <w:rPr>
-          <w:rFonts w:asciiTheme="minorBidi" w:hAnsiTheme="minorBidi" w:cstheme="minorBidi"/>
-          <w:color w:val="404040" w:themeColor="text1" w:themeTint="BF"/>
-          <w:sz w:val="40"/>
-          <w:szCs w:val="40"/>
-        </w:rPr>
-      </w:pPr>
-    </w:p>
-    <w:p>
-      <w:pPr>
-        <w:pStyle w:val="Heading1"/>
-        <w:spacing w:before="0" w:line="480" w:lineRule="auto"/>
-        <w:jc w:val="center"/>
-        <w:rPr>
-          <w:rFonts w:asciiTheme="minorBidi" w:hAnsiTheme="minorBidi" w:cstheme="minorBidi"/>
-          <w:color w:val="404040" w:themeColor="text1" w:themeTint="BF"/>
-          <w:sz w:val="40"/>
-          <w:szCs w:val="40"/>
-        </w:rPr>
-      </w:pPr>
-    </w:p>
-    <w:p>
-      <w:pPr>
-        <w:pStyle w:val="Heading1"/>
-        <w:spacing w:before="0" w:line="480" w:lineRule="auto"/>
-        <w:jc w:val="center"/>
-        <w:rPr>
-          <w:rFonts w:asciiTheme="minorBidi" w:hAnsiTheme="minorBidi" w:cstheme="minorBidi"/>
-          <w:color w:val="404040" w:themeColor="text1" w:themeTint="BF"/>
-          <w:sz w:val="40"/>
-          <w:szCs w:val="40"/>
-        </w:rPr>
-      </w:pPr>
-    </w:p>
-    <w:p/>
-    <w:p>
-      <w:pPr>
-        <w:pStyle w:val="Heading1"/>
-        <w:spacing w:before="0" w:line="480" w:lineRule="auto"/>
-        <w:jc w:val="center"/>
-        <w:rPr>
-          <w:rFonts w:asciiTheme="minorBidi" w:hAnsiTheme="minorBidi" w:cstheme="minorBidi"/>
-          <w:color w:val="404040" w:themeColor="text1" w:themeTint="BF"/>
-          <w:sz w:val="56"/>
-          <w:szCs w:val="56"/>
-        </w:rPr>
-      </w:pPr>
-      <w:bookmarkStart w:id="44" w:name="_Toc200381679"/>
-      <w:r>
-        <w:rPr>
-          <w:rFonts w:asciiTheme="minorBidi" w:hAnsiTheme="minorBidi" w:cstheme="minorBidi"/>
-          <w:color w:val="404040" w:themeColor="text1" w:themeTint="BF"/>
-          <w:sz w:val="56"/>
-          <w:szCs w:val="56"/>
-        </w:rPr>
-        <w:t xml:space="preserve">Chapter </w:t>
-      </w:r>
-      <w:r>
-        <w:rPr>
-          <w:rFonts w:asciiTheme="minorBidi" w:hAnsiTheme="minorBidi" w:cstheme="minorBidi"/>
-          <w:color w:val="404040" w:themeColor="text1" w:themeTint="BF"/>
-          <w:sz w:val="56"/>
-          <w:szCs w:val="56"/>
-        </w:rPr>
-        <w:t>9</w:t>
-      </w:r>
-      <w:r>
-        <w:rPr>
-          <w:rFonts w:asciiTheme="minorBidi" w:hAnsiTheme="minorBidi" w:cstheme="minorBidi"/>
-          <w:color w:val="404040" w:themeColor="text1" w:themeTint="BF"/>
-          <w:sz w:val="56"/>
-          <w:szCs w:val="56"/>
-        </w:rPr>
-        <w:t xml:space="preserve">: </w:t>
-      </w:r>
-      <w:r>
-        <w:rPr>
-          <w:rFonts w:asciiTheme="minorBidi" w:hAnsiTheme="minorBidi" w:cstheme="minorBidi"/>
-          <w:color w:val="404040" w:themeColor="text1" w:themeTint="BF"/>
-          <w:sz w:val="56"/>
-          <w:szCs w:val="56"/>
-        </w:rPr>
-        <w:t>Conclusion and Future Work</w:t>
-      </w:r>
-      <w:bookmarkEnd w:id="44"/>
-    </w:p>
-    <w:p>
-      <w:r>
-        <w:br w:type="page"/>
-      </w:r>
-      <w:r>
-        <w:lastRenderedPageBreak/>
-        <w:t>https://cloud.google.com/learn/what-is-microservices-architecture#monolithic-vs-microservices-architecture</w:t>
-      </w:r>
-      <w:r>
-        <w:br w:type="page"/>
-      </w:r>
-    </w:p>
-    <w:p>
-      <w:pPr>
-        <w:spacing w:after="0" w:line="240" w:lineRule="auto"/>
-        <w:rPr>
-          <w:rFonts w:asciiTheme="minorBidi" w:eastAsiaTheme="majorEastAsia" w:hAnsiTheme="minorBidi"/>
-          <w:b/>
-          <w:bCs/>
-          <w:color w:val="404040" w:themeColor="text1" w:themeTint="BF"/>
-          <w:sz w:val="56"/>
-          <w:szCs w:val="56"/>
-        </w:rPr>
-      </w:pPr>
-    </w:p>
-    <w:p>
-      <w:pPr>
-        <w:pStyle w:val="Heading1"/>
-        <w:spacing w:before="0" w:line="480" w:lineRule="auto"/>
-        <w:jc w:val="center"/>
-        <w:rPr>
-          <w:rFonts w:asciiTheme="minorBidi" w:hAnsiTheme="minorBidi" w:cstheme="minorBidi"/>
-          <w:color w:val="404040" w:themeColor="text1" w:themeTint="BF"/>
-          <w:sz w:val="40"/>
-          <w:szCs w:val="40"/>
-        </w:rPr>
-      </w:pPr>
-    </w:p>
-    <w:p>
-      <w:pPr>
-        <w:pStyle w:val="Heading1"/>
-        <w:spacing w:before="0" w:line="480" w:lineRule="auto"/>
-        <w:jc w:val="center"/>
-        <w:rPr>
-          <w:rFonts w:asciiTheme="minorBidi" w:hAnsiTheme="minorBidi" w:cstheme="minorBidi"/>
-          <w:color w:val="404040" w:themeColor="text1" w:themeTint="BF"/>
-          <w:sz w:val="40"/>
-          <w:szCs w:val="40"/>
-        </w:rPr>
-      </w:pPr>
-    </w:p>
-    <w:p>
-      <w:pPr>
-        <w:pStyle w:val="Heading1"/>
-        <w:spacing w:before="0" w:line="480" w:lineRule="auto"/>
-        <w:jc w:val="center"/>
-        <w:rPr>
-          <w:rFonts w:asciiTheme="minorBidi" w:hAnsiTheme="minorBidi" w:cstheme="minorBidi"/>
-          <w:color w:val="404040" w:themeColor="text1" w:themeTint="BF"/>
-          <w:sz w:val="40"/>
-          <w:szCs w:val="40"/>
-        </w:rPr>
-      </w:pPr>
-    </w:p>
-    <w:p>
-      <w:pPr>
-        <w:pStyle w:val="Heading1"/>
-        <w:spacing w:before="0" w:line="480" w:lineRule="auto"/>
-        <w:jc w:val="center"/>
-        <w:rPr>
-          <w:rFonts w:asciiTheme="minorBidi" w:hAnsiTheme="minorBidi" w:cstheme="minorBidi"/>
-          <w:color w:val="404040" w:themeColor="text1" w:themeTint="BF"/>
-          <w:sz w:val="40"/>
-          <w:szCs w:val="40"/>
-        </w:rPr>
-      </w:pPr>
-    </w:p>
-    <w:p>
-      <w:pPr>
-        <w:pStyle w:val="Heading1"/>
-        <w:spacing w:before="0" w:line="480" w:lineRule="auto"/>
-        <w:jc w:val="center"/>
-        <w:rPr>
-          <w:rFonts w:asciiTheme="minorBidi" w:hAnsiTheme="minorBidi" w:cstheme="minorBidi"/>
-          <w:color w:val="404040" w:themeColor="text1" w:themeTint="BF"/>
-          <w:sz w:val="40"/>
-          <w:szCs w:val="40"/>
-        </w:rPr>
-      </w:pPr>
-    </w:p>
-    <w:p>
-      <w:pPr>
-        <w:pStyle w:val="Heading1"/>
-        <w:spacing w:before="0" w:line="480" w:lineRule="auto"/>
-        <w:jc w:val="center"/>
-        <w:rPr>
-          <w:rFonts w:asciiTheme="minorBidi" w:hAnsiTheme="minorBidi" w:cstheme="minorBidi"/>
-          <w:color w:val="404040" w:themeColor="text1" w:themeTint="BF"/>
-          <w:sz w:val="40"/>
-          <w:szCs w:val="40"/>
-        </w:rPr>
-      </w:pPr>
-    </w:p>
-    <w:p/>
-    <w:p>
-      <w:pPr>
-        <w:pStyle w:val="Heading1"/>
-        <w:spacing w:before="0" w:line="480" w:lineRule="auto"/>
-        <w:jc w:val="center"/>
-        <w:rPr>
-          <w:rFonts w:asciiTheme="minorBidi" w:hAnsiTheme="minorBidi" w:cstheme="minorBidi"/>
-          <w:color w:val="404040" w:themeColor="text1" w:themeTint="BF"/>
-          <w:sz w:val="56"/>
-          <w:szCs w:val="56"/>
-        </w:rPr>
-      </w:pPr>
-      <w:bookmarkStart w:id="45" w:name="_Toc200381680"/>
-      <w:r>
-        <w:rPr>
-          <w:rFonts w:asciiTheme="minorBidi" w:hAnsiTheme="minorBidi" w:cstheme="minorBidi"/>
-          <w:color w:val="404040" w:themeColor="text1" w:themeTint="BF"/>
-          <w:sz w:val="56"/>
-          <w:szCs w:val="56"/>
-        </w:rPr>
-        <w:t>Appendices</w:t>
-      </w:r>
-      <w:bookmarkEnd w:id="45"/>
-    </w:p>
-    <w:p>
-      <w:pPr>
-        <w:pStyle w:val="Heading1"/>
-        <w:spacing w:before="0" w:line="480" w:lineRule="auto"/>
-        <w:jc w:val="center"/>
-        <w:rPr>
-          <w:rFonts w:asciiTheme="minorBidi" w:hAnsiTheme="minorBidi" w:cstheme="minorBidi"/>
-          <w:color w:val="404040" w:themeColor="text1" w:themeTint="BF"/>
-          <w:sz w:val="56"/>
-          <w:szCs w:val="56"/>
-        </w:rPr>
-      </w:pPr>
-    </w:p>
-    <w:p>
-      <w:pPr>
-        <w:spacing w:after="0" w:line="480" w:lineRule="auto"/>
-        <w:rPr>
-          <w:rFonts w:asciiTheme="minorBidi" w:hAnsiTheme="minorBidi"/>
-          <w:b/>
-          <w:bCs/>
-          <w:color w:val="404040" w:themeColor="text1" w:themeTint="BF"/>
-          <w:sz w:val="36"/>
-          <w:szCs w:val="36"/>
-        </w:rPr>
-      </w:pPr>
-    </w:p>
-    <w:p>
-      <w:pPr>
-        <w:spacing w:after="0" w:line="480" w:lineRule="auto"/>
-        <w:rPr>
-          <w:rFonts w:asciiTheme="minorBidi" w:hAnsiTheme="minorBidi"/>
-          <w:b/>
-          <w:bCs/>
-          <w:color w:val="404040" w:themeColor="text1" w:themeTint="BF"/>
-          <w:sz w:val="36"/>
-          <w:szCs w:val="36"/>
-        </w:rPr>
-      </w:pPr>
-      <w:r>
-        <w:rPr>
           <w:rStyle w:val="Hyperlink"/>
           <w:rFonts w:eastAsiaTheme="majorEastAsia"/>
         </w:rPr>
@@ -13275,9 +13992,9 @@
       </w:pPr>
     </w:p>
     <w:sectPr>
-      <w:headerReference w:type="even" r:id="rId26"/>
-      <w:headerReference w:type="default" r:id="rId27"/>
-      <w:headerReference w:type="first" r:id="rId28"/>
+      <w:headerReference w:type="even" r:id="rId27"/>
+      <w:headerReference w:type="default" r:id="rId28"/>
+      <w:headerReference w:type="first" r:id="rId29"/>
       <w:pgSz w:w="11906" w:h="16838"/>
       <w:pgMar w:top="1134" w:right="1134" w:bottom="1134" w:left="1418" w:header="510" w:footer="0" w:gutter="0"/>
       <w:pgNumType w:start="0"/>

</xml_diff>

<commit_message>
update Version Control section
</commit_message>
<xml_diff>
--- a/junior-porject-report.docx
+++ b/junior-porject-report.docx
@@ -379,26 +379,46 @@
         <w:jc w:val="center"/>
         <w:rPr>
           <w:rFonts w:asciiTheme="minorBidi" w:hAnsiTheme="minorBidi"/>
-          <w:sz w:val="36"/>
-          <w:szCs w:val="36"/>
-        </w:rPr>
-      </w:pPr>
-      <w:r>
-        <w:rPr>
-          <w:rFonts w:asciiTheme="minorBidi" w:hAnsiTheme="minorBidi"/>
           <w:b/>
           <w:bCs/>
           <w:sz w:val="36"/>
           <w:szCs w:val="36"/>
         </w:rPr>
-        <w:t>Supervisor:</w:t>
-      </w:r>
-      <w:r>
-        <w:rPr>
-          <w:rFonts w:asciiTheme="minorBidi" w:hAnsiTheme="minorBidi"/>
+      </w:pPr>
+      <w:r>
+        <w:rPr>
+          <w:rFonts w:asciiTheme="minorBidi" w:hAnsiTheme="minorBidi"/>
+          <w:b/>
+          <w:bCs/>
           <w:sz w:val="36"/>
           <w:szCs w:val="36"/>
         </w:rPr>
+        <w:t>Supervisor:</w:t>
+      </w:r>
+    </w:p>
+    <w:p>
+      <w:pPr>
+        <w:jc w:val="center"/>
+        <w:rPr>
+          <w:rFonts w:asciiTheme="minorBidi" w:hAnsiTheme="minorBidi"/>
+          <w:sz w:val="36"/>
+          <w:szCs w:val="36"/>
+        </w:rPr>
+      </w:pPr>
+      <w:r>
+        <w:rPr>
+          <w:rFonts w:asciiTheme="minorBidi" w:hAnsiTheme="minorBidi"/>
+          <w:sz w:val="36"/>
+          <w:szCs w:val="36"/>
+        </w:rPr>
+        <w:t>Dr. Hiyam Khaddam</w:t>
+      </w:r>
+      <w:r>
+        <w:rPr>
+          <w:rFonts w:asciiTheme="minorBidi" w:hAnsiTheme="minorBidi"/>
+          <w:sz w:val="36"/>
+          <w:szCs w:val="36"/>
+        </w:rPr>
         <w:br/>
         <w:t xml:space="preserve">Eng. </w:t>
       </w:r>
@@ -420,14 +440,16 @@
           <w:szCs w:val="36"/>
         </w:rPr>
       </w:pPr>
-      <w:r>
+    </w:p>
+    <w:p>
+      <w:pPr>
+        <w:jc w:val="center"/>
         <w:rPr>
           <w:rFonts w:asciiTheme="minorBidi" w:hAnsiTheme="minorBidi"/>
           <w:sz w:val="36"/>
           <w:szCs w:val="36"/>
         </w:rPr>
-        <w:t>Dr. Hiyam Khaddam</w:t>
-      </w:r>
+      </w:pPr>
     </w:p>
     <w:p>
       <w:pPr>
@@ -454,35 +476,43 @@
         <w:jc w:val="center"/>
         <w:rPr>
           <w:rFonts w:asciiTheme="minorBidi" w:hAnsiTheme="minorBidi"/>
-          <w:sz w:val="36"/>
-          <w:szCs w:val="36"/>
-        </w:rPr>
-      </w:pPr>
-    </w:p>
-    <w:p>
-      <w:pPr>
-        <w:jc w:val="center"/>
-        <w:rPr>
-          <w:rFonts w:asciiTheme="minorBidi" w:hAnsiTheme="minorBidi"/>
-          <w:sz w:val="36"/>
-          <w:szCs w:val="36"/>
-        </w:rPr>
-      </w:pPr>
-    </w:p>
-    <w:p>
-      <w:pPr>
-        <w:jc w:val="center"/>
-        <w:rPr>
-          <w:rFonts w:asciiTheme="minorBidi" w:hAnsiTheme="minorBidi"/>
-          <w:sz w:val="24"/>
-        </w:rPr>
-      </w:pPr>
-      <w:r>
-        <w:rPr>
-          <w:rFonts w:asciiTheme="minorBidi" w:hAnsiTheme="minorBidi"/>
-          <w:sz w:val="24"/>
-        </w:rPr>
-        <w:t>Semester: 2023/2024-2</w:t>
+          <w:sz w:val="24"/>
+        </w:rPr>
+      </w:pPr>
+      <w:r>
+        <w:rPr>
+          <w:rFonts w:asciiTheme="minorBidi" w:hAnsiTheme="minorBidi"/>
+          <w:sz w:val="24"/>
+        </w:rPr>
+        <w:t>Semester: 202</w:t>
+      </w:r>
+      <w:r>
+        <w:rPr>
+          <w:rFonts w:asciiTheme="minorBidi" w:hAnsiTheme="minorBidi"/>
+          <w:sz w:val="24"/>
+        </w:rPr>
+        <w:t>4</w:t>
+      </w:r>
+      <w:r>
+        <w:rPr>
+          <w:rFonts w:asciiTheme="minorBidi" w:hAnsiTheme="minorBidi"/>
+          <w:sz w:val="24"/>
+        </w:rPr>
+        <w:t>/202</w:t>
+      </w:r>
+      <w:r>
+        <w:rPr>
+          <w:rFonts w:asciiTheme="minorBidi" w:hAnsiTheme="minorBidi"/>
+          <w:sz w:val="24"/>
+        </w:rPr>
+        <w:t>5</w:t>
+      </w:r>
+      <w:r>
+        <w:rPr>
+          <w:rFonts w:asciiTheme="minorBidi" w:hAnsiTheme="minorBidi"/>
+          <w:sz w:val="24"/>
+        </w:rPr>
+        <w:t>-2</w:t>
       </w:r>
     </w:p>
     <w:p>
@@ -6740,7 +6770,6 @@
           <w:szCs w:val="36"/>
         </w:rPr>
       </w:pPr>
-      <w:bookmarkStart w:id="14" w:name="_Toc200381650"/>
       <w:r>
         <w:rPr>
           <w:rFonts w:asciiTheme="minorBidi" w:hAnsiTheme="minorBidi" w:cstheme="minorBidi"/>
@@ -6767,7 +6796,7 @@
           <w:sz w:val="36"/>
           <w:szCs w:val="36"/>
         </w:rPr>
-        <w:t>1</w:t>
+        <w:t>2</w:t>
       </w:r>
       <w:r>
         <w:rPr>
@@ -6785,9 +6814,8 @@
           <w:sz w:val="36"/>
           <w:szCs w:val="36"/>
         </w:rPr>
-        <w:t>Theoretical Underpinnings</w:t>
-      </w:r>
-      <w:bookmarkEnd w:id="14"/>
+        <w:t>Related Works</w:t>
+      </w:r>
     </w:p>
     <w:p>
       <w:pPr>
@@ -6824,7 +6852,7 @@
           <w:sz w:val="36"/>
           <w:szCs w:val="36"/>
         </w:rPr>
-        <w:t>2</w:t>
+        <w:t>3</w:t>
       </w:r>
       <w:r>
         <w:rPr>
@@ -6842,62 +6870,6 @@
           <w:sz w:val="36"/>
           <w:szCs w:val="36"/>
         </w:rPr>
-        <w:t>Related Works</w:t>
-      </w:r>
-    </w:p>
-    <w:p>
-      <w:pPr>
-        <w:pStyle w:val="Heading2"/>
-        <w:rPr>
-          <w:rFonts w:asciiTheme="minorBidi" w:hAnsiTheme="minorBidi" w:cstheme="minorBidi"/>
-          <w:color w:val="262626" w:themeColor="text1" w:themeTint="D9"/>
-          <w:sz w:val="36"/>
-          <w:szCs w:val="36"/>
-        </w:rPr>
-      </w:pPr>
-      <w:r>
-        <w:rPr>
-          <w:rFonts w:asciiTheme="minorBidi" w:hAnsiTheme="minorBidi" w:cstheme="minorBidi"/>
-          <w:color w:val="262626" w:themeColor="text1" w:themeTint="D9"/>
-          <w:sz w:val="36"/>
-          <w:szCs w:val="36"/>
-        </w:rPr>
-        <w:t>2</w:t>
-      </w:r>
-      <w:r>
-        <w:rPr>
-          <w:rFonts w:asciiTheme="minorBidi" w:hAnsiTheme="minorBidi" w:cstheme="minorBidi"/>
-          <w:color w:val="262626" w:themeColor="text1" w:themeTint="D9"/>
-          <w:sz w:val="36"/>
-          <w:szCs w:val="36"/>
-        </w:rPr>
-        <w:t>.</w:t>
-      </w:r>
-      <w:r>
-        <w:rPr>
-          <w:rFonts w:asciiTheme="minorBidi" w:hAnsiTheme="minorBidi" w:cstheme="minorBidi"/>
-          <w:color w:val="262626" w:themeColor="text1" w:themeTint="D9"/>
-          <w:sz w:val="36"/>
-          <w:szCs w:val="36"/>
-        </w:rPr>
-        <w:t>3</w:t>
-      </w:r>
-      <w:r>
-        <w:rPr>
-          <w:rFonts w:asciiTheme="minorBidi" w:hAnsiTheme="minorBidi" w:cstheme="minorBidi"/>
-          <w:color w:val="262626" w:themeColor="text1" w:themeTint="D9"/>
-          <w:sz w:val="36"/>
-          <w:szCs w:val="36"/>
-        </w:rPr>
-        <w:t xml:space="preserve"> </w:t>
-      </w:r>
-      <w:r>
-        <w:rPr>
-          <w:rFonts w:asciiTheme="minorBidi" w:hAnsiTheme="minorBidi" w:cstheme="minorBidi"/>
-          <w:color w:val="262626" w:themeColor="text1" w:themeTint="D9"/>
-          <w:sz w:val="36"/>
-          <w:szCs w:val="36"/>
-        </w:rPr>
         <w:t>The Proposed Solution</w:t>
       </w:r>
     </w:p>
@@ -6980,8 +6952,8 @@
           <w:szCs w:val="56"/>
         </w:rPr>
       </w:pPr>
-      <w:bookmarkStart w:id="15" w:name="_Toc168822176"/>
-      <w:bookmarkStart w:id="16" w:name="_Toc200381651"/>
+      <w:bookmarkStart w:id="14" w:name="_Toc168822176"/>
+      <w:bookmarkStart w:id="15" w:name="_Toc200381651"/>
       <w:r>
         <w:rPr>
           <w:rFonts w:asciiTheme="minorBidi" w:hAnsiTheme="minorBidi" w:cstheme="minorBidi"/>
@@ -7009,7 +6981,7 @@
         </w:rPr>
         <w:t>:</w:t>
       </w:r>
-      <w:bookmarkEnd w:id="15"/>
+      <w:bookmarkEnd w:id="14"/>
       <w:r>
         <w:rPr>
           <w:rFonts w:asciiTheme="minorBidi" w:hAnsiTheme="minorBidi" w:cstheme="minorBidi"/>
@@ -7028,7 +7000,7 @@
         </w:rPr>
         <w:t>Project Management &amp; Methodology</w:t>
       </w:r>
-      <w:bookmarkEnd w:id="16"/>
+      <w:bookmarkEnd w:id="15"/>
       <w:r>
         <w:br w:type="page"/>
       </w:r>
@@ -7045,7 +7017,7 @@
           <w:rtl/>
         </w:rPr>
       </w:pPr>
-      <w:bookmarkStart w:id="17" w:name="_Toc200381652"/>
+      <w:bookmarkStart w:id="16" w:name="_Toc200381652"/>
       <w:r>
         <w:rPr>
           <w:rFonts w:asciiTheme="minorBidi" w:hAnsiTheme="minorBidi" w:cstheme="minorBidi"/>
@@ -7074,7 +7046,7 @@
         </w:rPr>
         <w:t>Development Methodology: Agile Scrum</w:t>
       </w:r>
-      <w:bookmarkEnd w:id="17"/>
+      <w:bookmarkEnd w:id="16"/>
     </w:p>
     <w:p>
       <w:pPr>
@@ -7161,7 +7133,7 @@
           <w:szCs w:val="32"/>
         </w:rPr>
       </w:pPr>
-      <w:bookmarkStart w:id="18" w:name="_Toc200381653"/>
+      <w:bookmarkStart w:id="17" w:name="_Toc200381653"/>
       <w:r>
         <w:rPr>
           <w:rFonts w:asciiTheme="minorBidi" w:hAnsiTheme="minorBidi" w:cstheme="minorBidi"/>
@@ -7189,7 +7161,7 @@
         </w:rPr>
         <w:t>Why Agile Scrum Fits This Project</w:t>
       </w:r>
-      <w:bookmarkEnd w:id="18"/>
+      <w:bookmarkEnd w:id="17"/>
     </w:p>
     <w:p>
       <w:pPr>
@@ -7325,7 +7297,7 @@
           <w:szCs w:val="32"/>
         </w:rPr>
       </w:pPr>
-      <w:bookmarkStart w:id="19" w:name="_Toc200381654"/>
+      <w:bookmarkStart w:id="18" w:name="_Toc200381654"/>
       <w:r>
         <w:rPr>
           <w:rFonts w:asciiTheme="minorBidi" w:hAnsiTheme="minorBidi" w:cstheme="minorBidi"/>
@@ -7344,7 +7316,7 @@
         </w:rPr>
         <w:t>.1.2. Roles and Responsibilities</w:t>
       </w:r>
-      <w:bookmarkEnd w:id="19"/>
+      <w:bookmarkEnd w:id="18"/>
     </w:p>
     <w:p>
       <w:pPr>
@@ -7511,7 +7483,7 @@
           <w:szCs w:val="32"/>
         </w:rPr>
       </w:pPr>
-      <w:bookmarkStart w:id="20" w:name="_Toc200381655"/>
+      <w:bookmarkStart w:id="19" w:name="_Toc200381655"/>
       <w:r>
         <w:rPr>
           <w:rFonts w:asciiTheme="minorBidi" w:hAnsiTheme="minorBidi" w:cstheme="minorBidi"/>
@@ -7531,7 +7503,7 @@
         </w:rPr>
         <w:t>.1.3. Sprint Planning and Execution</w:t>
       </w:r>
-      <w:bookmarkEnd w:id="20"/>
+      <w:bookmarkEnd w:id="19"/>
     </w:p>
     <w:p>
       <w:pPr>
@@ -7749,7 +7721,7 @@
           <w:szCs w:val="32"/>
         </w:rPr>
       </w:pPr>
-      <w:bookmarkStart w:id="21" w:name="_Toc200381656"/>
+      <w:bookmarkStart w:id="20" w:name="_Toc200381656"/>
       <w:r>
         <w:rPr>
           <w:rFonts w:asciiTheme="minorBidi" w:hAnsiTheme="minorBidi" w:cstheme="minorBidi"/>
@@ -7768,7 +7740,7 @@
         </w:rPr>
         <w:t>.1.4. Self-Organizing Team Structure</w:t>
       </w:r>
-      <w:bookmarkEnd w:id="21"/>
+      <w:bookmarkEnd w:id="20"/>
     </w:p>
     <w:p>
       <w:pPr>
@@ -7890,7 +7862,7 @@
           <w:szCs w:val="32"/>
         </w:rPr>
       </w:pPr>
-      <w:bookmarkStart w:id="22" w:name="_Toc200381657"/>
+      <w:bookmarkStart w:id="21" w:name="_Toc200381657"/>
       <w:r>
         <w:rPr>
           <w:rFonts w:asciiTheme="minorBidi" w:hAnsiTheme="minorBidi" w:cstheme="minorBidi"/>
@@ -7927,7 +7899,7 @@
         </w:rPr>
         <w:t>. Scrum Ceremonies</w:t>
       </w:r>
-      <w:bookmarkEnd w:id="22"/>
+      <w:bookmarkEnd w:id="21"/>
     </w:p>
     <w:p>
       <w:pPr>
@@ -8095,7 +8067,7 @@
           <w:szCs w:val="32"/>
         </w:rPr>
       </w:pPr>
-      <w:bookmarkStart w:id="23" w:name="_Toc200381658"/>
+      <w:bookmarkStart w:id="22" w:name="_Toc200381658"/>
       <w:r>
         <w:rPr>
           <w:rFonts w:asciiTheme="minorBidi" w:hAnsiTheme="minorBidi" w:cstheme="minorBidi"/>
@@ -8114,7 +8086,7 @@
         </w:rPr>
         <w:t>.1.6. Sustainable Engineering Practices</w:t>
       </w:r>
-      <w:bookmarkEnd w:id="23"/>
+      <w:bookmarkEnd w:id="22"/>
     </w:p>
     <w:p>
       <w:pPr>
@@ -8190,7 +8162,7 @@
           <w:szCs w:val="32"/>
         </w:rPr>
       </w:pPr>
-      <w:bookmarkStart w:id="24" w:name="_Toc200381659"/>
+      <w:bookmarkStart w:id="23" w:name="_Toc200381659"/>
       <w:r>
         <w:rPr>
           <w:rFonts w:asciiTheme="minorBidi" w:hAnsiTheme="minorBidi" w:cstheme="minorBidi"/>
@@ -8209,18 +8181,11 @@
         </w:rPr>
         <w:t>.1.7. Iteration Structure and Feature Lifecycle</w:t>
       </w:r>
-      <w:bookmarkEnd w:id="24"/>
-    </w:p>
-    <w:p>
-      <w:pPr>
-        <w:rPr>
-          <w:rFonts w:asciiTheme="minorBidi" w:eastAsiaTheme="majorEastAsia" w:hAnsiTheme="minorBidi"/>
-          <w:b/>
-          <w:bCs/>
-          <w:color w:val="365F91" w:themeColor="accent1" w:themeShade="BF"/>
-          <w:sz w:val="32"/>
-          <w:szCs w:val="32"/>
-        </w:rPr>
+      <w:bookmarkEnd w:id="23"/>
+    </w:p>
+    <w:p>
+      <w:pPr>
+        <w:keepNext/>
       </w:pPr>
       <w:r>
         <w:rPr>
@@ -8233,9 +8198,9 @@
           <w:szCs w:val="32"/>
         </w:rPr>
         <w:drawing>
-          <wp:inline distT="0" distB="0" distL="0" distR="0" wp14:anchorId="3D19EFB6" wp14:editId="38589061">
-            <wp:extent cx="5927090" cy="2660015"/>
-            <wp:effectExtent l="0" t="0" r="0" b="6985"/>
+          <wp:inline distT="0" distB="0" distL="0" distR="0" wp14:anchorId="3D19EFB6" wp14:editId="5938474C">
+            <wp:extent cx="5322627" cy="2388738"/>
+            <wp:effectExtent l="0" t="0" r="0" b="0"/>
             <wp:docPr id="2" name="Picture 2"/>
             <wp:cNvGraphicFramePr>
               <a:graphicFrameLocks xmlns:a="http://schemas.openxmlformats.org/drawingml/2006/main" noChangeAspect="1"/>
@@ -8265,7 +8230,7 @@
                   <pic:spPr bwMode="auto">
                     <a:xfrm>
                       <a:off x="0" y="0"/>
-                      <a:ext cx="5927090" cy="2660015"/>
+                      <a:ext cx="5342821" cy="2397801"/>
                     </a:xfrm>
                     <a:prstGeom prst="rect">
                       <a:avLst/>
@@ -8284,60 +8249,7 @@
     </w:p>
     <w:p>
       <w:pPr>
-        <w:pStyle w:val="NormalWeb"/>
-        <w:spacing w:before="100" w:after="0" w:afterAutospacing="0" w:line="480" w:lineRule="auto"/>
-      </w:pPr>
-      <w:r>
-        <w:rPr>
-          <w:rFonts w:hint="eastAsia"/>
-        </w:rPr>
-        <w:t>Iteration structure showing the lifecycle of features through Plan → Requirements → Design → Build → Test within each sprint.</w:t>
-      </w:r>
-    </w:p>
-    <w:p>
-      <w:pPr>
-        <w:pStyle w:val="NormalWeb"/>
-        <w:spacing w:before="100" w:after="0" w:afterAutospacing="0" w:line="480" w:lineRule="auto"/>
-      </w:pPr>
-      <w:r>
-        <w:t>This diagram reflects how we structured each 1-week sprint: we planned, broke down user stories, designed, built locally, and tested before merging.</w:t>
-      </w:r>
-    </w:p>
-    <w:p>
-      <w:pPr>
-        <w:pStyle w:val="Heading3"/>
-        <w:spacing w:before="120" w:line="480" w:lineRule="auto"/>
-        <w:rPr>
-          <w:rFonts w:asciiTheme="minorBidi" w:hAnsiTheme="minorBidi" w:cstheme="minorBidi"/>
-          <w:color w:val="365F91" w:themeColor="accent1" w:themeShade="BF"/>
-          <w:sz w:val="32"/>
-          <w:szCs w:val="32"/>
-        </w:rPr>
-      </w:pPr>
-      <w:bookmarkStart w:id="25" w:name="_Toc200381660"/>
-      <w:r>
-        <w:rPr>
-          <w:rFonts w:asciiTheme="minorBidi" w:hAnsiTheme="minorBidi" w:cstheme="minorBidi"/>
-          <w:color w:val="365F91" w:themeColor="accent1" w:themeShade="BF"/>
-          <w:sz w:val="32"/>
-          <w:szCs w:val="32"/>
-        </w:rPr>
-        <w:lastRenderedPageBreak/>
-        <w:t>3</w:t>
-      </w:r>
-      <w:r>
-        <w:rPr>
-          <w:rFonts w:asciiTheme="minorBidi" w:hAnsiTheme="minorBidi" w:cstheme="minorBidi"/>
-          <w:color w:val="365F91" w:themeColor="accent1" w:themeShade="BF"/>
-          <w:sz w:val="32"/>
-          <w:szCs w:val="32"/>
-        </w:rPr>
-        <w:t>.1.8. Code Publication &amp; Versioning Strategy</w:t>
-      </w:r>
-      <w:bookmarkEnd w:id="25"/>
-    </w:p>
-    <w:p>
-      <w:pPr>
+        <w:pStyle w:val="Caption"/>
         <w:rPr>
           <w:rFonts w:asciiTheme="minorBidi" w:eastAsiaTheme="majorEastAsia" w:hAnsiTheme="minorBidi"/>
           <w:b/>
@@ -8346,6 +8258,86 @@
           <w:sz w:val="32"/>
           <w:szCs w:val="32"/>
         </w:rPr>
+      </w:pPr>
+      <w:r>
+        <w:t xml:space="preserve">Figure </w:t>
+      </w:r>
+      <w:r>
+        <w:fldChar w:fldCharType="begin"/>
+      </w:r>
+      <w:r>
+        <w:instrText xml:space="preserve"> SEQ Figure \* ARABIC </w:instrText>
+      </w:r>
+      <w:r>
+        <w:fldChar w:fldCharType="separate"/>
+      </w:r>
+      <w:r>
+        <w:rPr>
+          <w:noProof/>
+        </w:rPr>
+        <w:t>1</w:t>
+      </w:r>
+      <w:r>
+        <w:fldChar w:fldCharType="end"/>
+      </w:r>
+    </w:p>
+    <w:p>
+      <w:pPr>
+        <w:pStyle w:val="NormalWeb"/>
+        <w:spacing w:beforeAutospacing="0" w:after="0" w:afterAutospacing="0" w:line="480" w:lineRule="auto"/>
+      </w:pPr>
+      <w:r>
+        <w:rPr>
+          <w:rFonts w:hint="eastAsia"/>
+        </w:rPr>
+        <w:t>Iteration structure showing the lifecycle of features through Plan → Requirements → Design → Build → Test within each sprint.</w:t>
+      </w:r>
+    </w:p>
+    <w:p>
+      <w:pPr>
+        <w:pStyle w:val="NormalWeb"/>
+        <w:spacing w:beforeAutospacing="0" w:after="0" w:afterAutospacing="0" w:line="480" w:lineRule="auto"/>
+      </w:pPr>
+      <w:r>
+        <w:t>This diagram reflects how we structured each 1-week sprint: we planned, broke down user stories, designed, built locally, and tested before merging.</w:t>
+      </w:r>
+    </w:p>
+    <w:p>
+      <w:pPr>
+        <w:pStyle w:val="Heading3"/>
+        <w:spacing w:before="120" w:line="480" w:lineRule="auto"/>
+        <w:rPr>
+          <w:rFonts w:asciiTheme="minorBidi" w:hAnsiTheme="minorBidi" w:cstheme="minorBidi"/>
+          <w:color w:val="365F91" w:themeColor="accent1" w:themeShade="BF"/>
+          <w:sz w:val="32"/>
+          <w:szCs w:val="32"/>
+        </w:rPr>
+      </w:pPr>
+      <w:bookmarkStart w:id="24" w:name="_Toc200381660"/>
+      <w:r>
+        <w:rPr>
+          <w:rFonts w:asciiTheme="minorBidi" w:hAnsiTheme="minorBidi" w:cstheme="minorBidi"/>
+          <w:color w:val="365F91" w:themeColor="accent1" w:themeShade="BF"/>
+          <w:sz w:val="32"/>
+          <w:szCs w:val="32"/>
+        </w:rPr>
+        <w:lastRenderedPageBreak/>
+        <w:t>3</w:t>
+      </w:r>
+      <w:r>
+        <w:rPr>
+          <w:rFonts w:asciiTheme="minorBidi" w:hAnsiTheme="minorBidi" w:cstheme="minorBidi"/>
+          <w:color w:val="365F91" w:themeColor="accent1" w:themeShade="BF"/>
+          <w:sz w:val="32"/>
+          <w:szCs w:val="32"/>
+        </w:rPr>
+        <w:t>.1.8. Code Publication &amp; Versioning Strategy</w:t>
+      </w:r>
+      <w:bookmarkEnd w:id="24"/>
+    </w:p>
+    <w:p>
+      <w:pPr>
+        <w:keepNext/>
       </w:pPr>
       <w:r>
         <w:rPr>
@@ -8409,6 +8401,7 @@
     </w:p>
     <w:p>
       <w:pPr>
+        <w:pStyle w:val="Caption"/>
         <w:rPr>
           <w:rFonts w:asciiTheme="minorBidi" w:eastAsiaTheme="majorEastAsia" w:hAnsiTheme="minorBidi"/>
           <w:b/>
@@ -8418,6 +8411,39 @@
           <w:szCs w:val="32"/>
         </w:rPr>
       </w:pPr>
+      <w:r>
+        <w:t xml:space="preserve">Figure </w:t>
+      </w:r>
+      <w:r>
+        <w:fldChar w:fldCharType="begin"/>
+      </w:r>
+      <w:r>
+        <w:instrText xml:space="preserve"> SEQ Figure \* ARABIC </w:instrText>
+      </w:r>
+      <w:r>
+        <w:fldChar w:fldCharType="separate"/>
+      </w:r>
+      <w:r>
+        <w:rPr>
+          <w:noProof/>
+        </w:rPr>
+        <w:t>2</w:t>
+      </w:r>
+      <w:r>
+        <w:fldChar w:fldCharType="end"/>
+      </w:r>
+    </w:p>
+    <w:p>
+      <w:pPr>
+        <w:rPr>
+          <w:rFonts w:asciiTheme="minorBidi" w:eastAsiaTheme="majorEastAsia" w:hAnsiTheme="minorBidi"/>
+          <w:b/>
+          <w:bCs/>
+          <w:color w:val="365F91" w:themeColor="accent1" w:themeShade="BF"/>
+          <w:sz w:val="32"/>
+          <w:szCs w:val="32"/>
+        </w:rPr>
+      </w:pPr>
     </w:p>
     <w:p>
       <w:pPr>
@@ -8430,7 +8456,7 @@
           <w:szCs w:val="36"/>
         </w:rPr>
       </w:pPr>
-      <w:bookmarkStart w:id="26" w:name="_Toc200381661"/>
+      <w:bookmarkStart w:id="25" w:name="_Toc200381661"/>
       <w:r>
         <w:rPr>
           <w:rFonts w:asciiTheme="minorBidi" w:hAnsiTheme="minorBidi" w:cstheme="minorBidi"/>
@@ -8440,7 +8466,7 @@
         </w:rPr>
         <w:t>2.2. Remote Pair Programming for Complex Tasks</w:t>
       </w:r>
-      <w:bookmarkEnd w:id="26"/>
+      <w:bookmarkEnd w:id="25"/>
     </w:p>
     <w:p>
       <w:pPr>
@@ -8511,7 +8537,7 @@
           <w:szCs w:val="32"/>
         </w:rPr>
       </w:pPr>
-      <w:bookmarkStart w:id="27" w:name="_Toc200381662"/>
+      <w:bookmarkStart w:id="26" w:name="_Toc200381662"/>
       <w:r>
         <w:rPr>
           <w:rFonts w:asciiTheme="minorBidi" w:hAnsiTheme="minorBidi" w:cstheme="minorBidi"/>
@@ -8530,7 +8556,7 @@
         </w:rPr>
         <w:t>.2.1 Purpose and Benefits</w:t>
       </w:r>
-      <w:bookmarkEnd w:id="27"/>
+      <w:bookmarkEnd w:id="26"/>
     </w:p>
     <w:p>
       <w:pPr>
@@ -8566,6 +8592,7 @@
           <w:rStyle w:val="Strong"/>
           <w:rFonts w:eastAsiaTheme="majorEastAsia"/>
         </w:rPr>
+        <w:lastRenderedPageBreak/>
         <w:t>Real-time Code Quality Feedback</w:t>
       </w:r>
       <w:r>
@@ -8606,7 +8633,6 @@
           <w:rStyle w:val="Strong"/>
           <w:rFonts w:eastAsiaTheme="majorEastAsia"/>
         </w:rPr>
-        <w:lastRenderedPageBreak/>
         <w:t>Onboarding Support</w:t>
       </w:r>
       <w:r>
@@ -8624,7 +8650,7 @@
           <w:szCs w:val="32"/>
         </w:rPr>
       </w:pPr>
-      <w:bookmarkStart w:id="28" w:name="_Toc200381663"/>
+      <w:bookmarkStart w:id="27" w:name="_Toc200381663"/>
       <w:r>
         <w:rPr>
           <w:rFonts w:asciiTheme="minorBidi" w:hAnsiTheme="minorBidi" w:cstheme="minorBidi"/>
@@ -8643,7 +8669,7 @@
         </w:rPr>
         <w:t>.2.2 Setup and Approach</w:t>
       </w:r>
-      <w:bookmarkEnd w:id="28"/>
+      <w:bookmarkEnd w:id="27"/>
     </w:p>
     <w:p>
       <w:pPr>
@@ -8745,7 +8771,7 @@
           <w:szCs w:val="36"/>
         </w:rPr>
       </w:pPr>
-      <w:bookmarkStart w:id="29" w:name="_Toc200381664"/>
+      <w:bookmarkStart w:id="28" w:name="_Toc200381664"/>
       <w:r>
         <w:rPr>
           <w:rFonts w:asciiTheme="minorBidi" w:hAnsiTheme="minorBidi" w:cstheme="minorBidi"/>
@@ -8773,7 +8799,7 @@
         </w:rPr>
         <w:t>. Managing a Multi-Service Platform with Scrum</w:t>
       </w:r>
-      <w:bookmarkEnd w:id="29"/>
+      <w:bookmarkEnd w:id="28"/>
     </w:p>
     <w:p>
       <w:pPr>
@@ -8923,7 +8949,7 @@
           <w:szCs w:val="36"/>
         </w:rPr>
       </w:pPr>
-      <w:bookmarkStart w:id="30" w:name="_Toc200381665"/>
+      <w:bookmarkStart w:id="29" w:name="_Toc200381665"/>
       <w:r>
         <w:rPr>
           <w:rFonts w:asciiTheme="minorBidi" w:hAnsiTheme="minorBidi" w:cstheme="minorBidi"/>
@@ -8931,6 +8957,7 @@
           <w:sz w:val="36"/>
           <w:szCs w:val="36"/>
         </w:rPr>
+        <w:lastRenderedPageBreak/>
         <w:t>3</w:t>
       </w:r>
       <w:r>
@@ -8960,7 +8987,7 @@
         </w:rPr>
         <w:t>. Project Management Tools: Jira</w:t>
       </w:r>
-      <w:bookmarkEnd w:id="30"/>
+      <w:bookmarkEnd w:id="29"/>
     </w:p>
     <w:p>
       <w:pPr>
@@ -9017,7 +9044,6 @@
           <w:sz w:val="24"/>
           <w:szCs w:val="24"/>
         </w:rPr>
-        <w:lastRenderedPageBreak/>
         <w:t>Jira</w:t>
       </w:r>
       <w:r>
@@ -9285,7 +9311,7 @@
           <w:szCs w:val="32"/>
         </w:rPr>
       </w:pPr>
-      <w:bookmarkStart w:id="31" w:name="_Toc200381666"/>
+      <w:bookmarkStart w:id="30" w:name="_Toc200381666"/>
       <w:r>
         <w:rPr>
           <w:rFonts w:asciiTheme="minorBidi" w:hAnsiTheme="minorBidi" w:cstheme="minorBidi"/>
@@ -9322,7 +9348,7 @@
         </w:rPr>
         <w:t>.1. Epics, User Stories, and Tasks</w:t>
       </w:r>
-      <w:bookmarkEnd w:id="31"/>
+      <w:bookmarkEnd w:id="30"/>
     </w:p>
     <w:p>
       <w:pPr>
@@ -9503,7 +9529,7 @@
           <w:szCs w:val="32"/>
         </w:rPr>
       </w:pPr>
-      <w:bookmarkStart w:id="32" w:name="_Toc200381667"/>
+      <w:bookmarkStart w:id="31" w:name="_Toc200381667"/>
       <w:r>
         <w:rPr>
           <w:rFonts w:asciiTheme="minorBidi" w:hAnsiTheme="minorBidi" w:cstheme="minorBidi"/>
@@ -9540,7 +9566,7 @@
         </w:rPr>
         <w:t>.2. Sprint Board and Burndown Charts</w:t>
       </w:r>
-      <w:bookmarkEnd w:id="32"/>
+      <w:bookmarkEnd w:id="31"/>
     </w:p>
     <w:p>
       <w:pPr>
@@ -9602,16 +9628,47 @@
     </w:p>
     <w:p>
       <w:pPr>
+        <w:pStyle w:val="ListParagraph"/>
+        <w:suppressAutoHyphens w:val="0"/>
+        <w:spacing w:before="100" w:beforeAutospacing="1" w:after="100" w:afterAutospacing="1" w:line="480" w:lineRule="auto"/>
+        <w:ind w:left="360"/>
+        <w:rPr>
+          <w:rFonts w:asciiTheme="minorBidi" w:eastAsia="Times New Roman" w:hAnsiTheme="minorBidi"/>
+          <w:sz w:val="24"/>
+          <w:szCs w:val="24"/>
+        </w:rPr>
+      </w:pPr>
+    </w:p>
+    <w:p>
+      <w:pPr>
         <w:pStyle w:val="Heading3"/>
         <w:spacing w:before="120" w:line="480" w:lineRule="auto"/>
+        <w:rPr>
+          <w:rFonts w:asciiTheme="minorBidi" w:eastAsia="Times New Roman" w:hAnsiTheme="minorBidi" w:cstheme="minorBidi"/>
+          <w:color w:val="auto"/>
+          <w:sz w:val="24"/>
+          <w:szCs w:val="24"/>
+        </w:rPr>
+      </w:pPr>
+      <w:r>
+        <w:rPr>
+          <w:rFonts w:asciiTheme="minorBidi" w:eastAsia="Times New Roman" w:hAnsiTheme="minorBidi"/>
+          <w:sz w:val="24"/>
+          <w:szCs w:val="24"/>
+        </w:rPr>
+        <w:br w:type="page"/>
+      </w:r>
+      <w:bookmarkStart w:id="32" w:name="_Toc200381668"/>
+      <w:r>
         <w:rPr>
           <w:rFonts w:asciiTheme="minorBidi" w:hAnsiTheme="minorBidi" w:cstheme="minorBidi"/>
           <w:color w:val="365F91" w:themeColor="accent1" w:themeShade="BF"/>
           <w:sz w:val="32"/>
           <w:szCs w:val="32"/>
         </w:rPr>
-      </w:pPr>
-      <w:bookmarkStart w:id="33" w:name="_Toc200381668"/>
+        <w:lastRenderedPageBreak/>
+        <w:t>3</w:t>
+      </w:r>
       <w:r>
         <w:rPr>
           <w:rFonts w:asciiTheme="minorBidi" w:hAnsiTheme="minorBidi" w:cstheme="minorBidi"/>
@@ -9619,7 +9676,7 @@
           <w:sz w:val="32"/>
           <w:szCs w:val="32"/>
         </w:rPr>
-        <w:t>3</w:t>
+        <w:t>.</w:t>
       </w:r>
       <w:r>
         <w:rPr>
@@ -9628,7 +9685,7 @@
           <w:sz w:val="32"/>
           <w:szCs w:val="32"/>
         </w:rPr>
-        <w:t>.</w:t>
+        <w:t>4</w:t>
       </w:r>
       <w:r>
         <w:rPr>
@@ -9637,18 +9694,321 @@
           <w:sz w:val="32"/>
           <w:szCs w:val="32"/>
         </w:rPr>
-        <w:t>4</w:t>
-      </w:r>
-      <w:r>
+        <w:t>.3. Visual Artifacts from Jira Workspace</w:t>
+      </w:r>
+      <w:bookmarkEnd w:id="32"/>
+    </w:p>
+    <w:p>
+      <w:pPr>
+        <w:spacing w:after="0" w:line="480" w:lineRule="auto"/>
+        <w:rPr>
+          <w:rFonts w:asciiTheme="minorBidi" w:hAnsiTheme="minorBidi"/>
+          <w:b/>
+          <w:bCs/>
+          <w:color w:val="FF0000"/>
+          <w:sz w:val="36"/>
+          <w:szCs w:val="36"/>
+        </w:rPr>
+      </w:pPr>
+      <w:r>
+        <w:rPr>
+          <w:rFonts w:asciiTheme="minorBidi" w:hAnsiTheme="minorBidi"/>
+          <w:b/>
+          <w:bCs/>
+          <w:color w:val="FF0000"/>
+          <w:sz w:val="36"/>
+          <w:szCs w:val="36"/>
+        </w:rPr>
+        <w:t>Still empty</w:t>
+      </w:r>
+    </w:p>
+    <w:p>
+      <w:pPr>
+        <w:spacing w:after="0" w:line="240" w:lineRule="auto"/>
+        <w:rPr>
+          <w:rFonts w:asciiTheme="minorBidi" w:hAnsiTheme="minorBidi"/>
+          <w:b/>
+          <w:bCs/>
+          <w:color w:val="FF0000"/>
+          <w:sz w:val="36"/>
+          <w:szCs w:val="36"/>
+        </w:rPr>
+      </w:pPr>
+      <w:r>
+        <w:rPr>
+          <w:rFonts w:asciiTheme="minorBidi" w:hAnsiTheme="minorBidi"/>
+          <w:b/>
+          <w:bCs/>
+          <w:color w:val="FF0000"/>
+          <w:sz w:val="36"/>
+          <w:szCs w:val="36"/>
+        </w:rPr>
+        <w:br w:type="page"/>
+      </w:r>
+    </w:p>
+    <w:p>
+      <w:pPr>
+        <w:pStyle w:val="Heading2"/>
+        <w:spacing w:line="480" w:lineRule="auto"/>
         <w:rPr>
           <w:rFonts w:asciiTheme="minorBidi" w:hAnsiTheme="minorBidi" w:cstheme="minorBidi"/>
-          <w:color w:val="365F91" w:themeColor="accent1" w:themeShade="BF"/>
-          <w:sz w:val="32"/>
-          <w:szCs w:val="32"/>
-        </w:rPr>
-        <w:t>.3. Visual Artifacts from Jira Workspace</w:t>
+          <w:color w:val="262626" w:themeColor="text1" w:themeTint="D9"/>
+          <w:sz w:val="36"/>
+          <w:szCs w:val="36"/>
+        </w:rPr>
+      </w:pPr>
+      <w:bookmarkStart w:id="33" w:name="_Toc200381669"/>
+      <w:r>
+        <w:rPr>
+          <w:rFonts w:asciiTheme="minorBidi" w:hAnsiTheme="minorBidi" w:cstheme="minorBidi"/>
+          <w:color w:val="262626" w:themeColor="text1" w:themeTint="D9"/>
+          <w:sz w:val="36"/>
+          <w:szCs w:val="36"/>
+        </w:rPr>
+        <w:lastRenderedPageBreak/>
+        <w:t>3</w:t>
+      </w:r>
+      <w:r>
+        <w:rPr>
+          <w:rFonts w:asciiTheme="minorBidi" w:hAnsiTheme="minorBidi" w:cstheme="minorBidi"/>
+          <w:color w:val="262626" w:themeColor="text1" w:themeTint="D9"/>
+          <w:sz w:val="36"/>
+          <w:szCs w:val="36"/>
+        </w:rPr>
+        <w:t>.</w:t>
+      </w:r>
+      <w:r>
+        <w:rPr>
+          <w:rFonts w:asciiTheme="minorBidi" w:hAnsiTheme="minorBidi" w:cstheme="minorBidi"/>
+          <w:color w:val="262626" w:themeColor="text1" w:themeTint="D9"/>
+          <w:sz w:val="36"/>
+          <w:szCs w:val="36"/>
+        </w:rPr>
+        <w:t>5</w:t>
+      </w:r>
+      <w:r>
+        <w:rPr>
+          <w:rFonts w:asciiTheme="minorBidi" w:hAnsiTheme="minorBidi" w:cstheme="minorBidi"/>
+          <w:color w:val="262626" w:themeColor="text1" w:themeTint="D9"/>
+          <w:sz w:val="36"/>
+          <w:szCs w:val="36"/>
+        </w:rPr>
+        <w:t>. Version Control Strategy</w:t>
       </w:r>
       <w:bookmarkEnd w:id="33"/>
+    </w:p>
+    <w:p>
+      <w:pPr>
+        <w:spacing w:after="0" w:line="480" w:lineRule="auto"/>
+        <w:rPr>
+          <w:rFonts w:asciiTheme="minorBidi" w:hAnsiTheme="minorBidi"/>
+          <w:sz w:val="24"/>
+          <w:szCs w:val="24"/>
+        </w:rPr>
+      </w:pPr>
+      <w:r>
+        <w:rPr>
+          <w:rFonts w:asciiTheme="minorBidi" w:hAnsiTheme="minorBidi"/>
+          <w:sz w:val="24"/>
+          <w:szCs w:val="24"/>
+        </w:rPr>
+        <w:t xml:space="preserve">Effective version control is the backbone of collaborative software development. For this project, we utilized Git, a distributed version control system, and managed our codebase within a centralized </w:t>
+      </w:r>
+      <w:r>
+        <w:rPr>
+          <w:rFonts w:asciiTheme="minorBidi" w:hAnsiTheme="minorBidi"/>
+          <w:b/>
+          <w:bCs/>
+          <w:sz w:val="24"/>
+          <w:szCs w:val="24"/>
+        </w:rPr>
+        <w:t>GitHub Organization</w:t>
+      </w:r>
+      <w:r>
+        <w:rPr>
+          <w:rFonts w:asciiTheme="minorBidi" w:hAnsiTheme="minorBidi"/>
+          <w:sz w:val="24"/>
+          <w:szCs w:val="24"/>
+        </w:rPr>
+        <w:t>. This approach provided a structured environment for code management, collaboration, and quality assurance.</w:t>
+      </w:r>
+    </w:p>
+    <w:p>
+      <w:pPr>
+        <w:spacing w:after="0" w:line="480" w:lineRule="auto"/>
+      </w:pPr>
+      <w:hyperlink r:id="rId26" w:history="1">
+        <w:r>
+          <w:rPr>
+            <w:rStyle w:val="Hyperlink"/>
+          </w:rPr>
+          <w:t>https://github.com/Nuhoud</w:t>
+        </w:r>
+      </w:hyperlink>
+    </w:p>
+    <w:p>
+      <w:pPr>
+        <w:keepNext/>
+        <w:spacing w:after="0" w:line="480" w:lineRule="auto"/>
+      </w:pPr>
+      <w:r>
+        <w:rPr>
+          <w:noProof/>
+        </w:rPr>
+        <w:drawing>
+          <wp:inline distT="0" distB="0" distL="0" distR="0" wp14:anchorId="6E639A74" wp14:editId="57C9F563">
+            <wp:extent cx="5927725" cy="2614930"/>
+            <wp:effectExtent l="0" t="0" r="0" b="0"/>
+            <wp:docPr id="4" name="Picture 4"/>
+            <wp:cNvGraphicFramePr>
+              <a:graphicFrameLocks xmlns:a="http://schemas.openxmlformats.org/drawingml/2006/main" noChangeAspect="1"/>
+            </wp:cNvGraphicFramePr>
+            <a:graphic xmlns:a="http://schemas.openxmlformats.org/drawingml/2006/main">
+              <a:graphicData uri="http://schemas.openxmlformats.org/drawingml/2006/picture">
+                <pic:pic xmlns:pic="http://schemas.openxmlformats.org/drawingml/2006/picture">
+                  <pic:nvPicPr>
+                    <pic:cNvPr id="0" name="Picture 1"/>
+                    <pic:cNvPicPr>
+                      <a:picLocks noChangeAspect="1" noChangeArrowheads="1"/>
+                    </pic:cNvPicPr>
+                  </pic:nvPicPr>
+                  <pic:blipFill>
+                    <a:blip r:embed="rId27" cstate="print">
+                      <a:extLst>
+                        <a:ext uri="{28A0092B-C50C-407E-A947-70E740481C1C}">
+                          <a14:useLocalDpi xmlns:a14="http://schemas.microsoft.com/office/drawing/2010/main" val="0"/>
+                        </a:ext>
+                      </a:extLst>
+                    </a:blip>
+                    <a:srcRect/>
+                    <a:stretch>
+                      <a:fillRect/>
+                    </a:stretch>
+                  </pic:blipFill>
+                  <pic:spPr bwMode="auto">
+                    <a:xfrm>
+                      <a:off x="0" y="0"/>
+                      <a:ext cx="5927725" cy="2614930"/>
+                    </a:xfrm>
+                    <a:prstGeom prst="rect">
+                      <a:avLst/>
+                    </a:prstGeom>
+                    <a:noFill/>
+                    <a:ln>
+                      <a:noFill/>
+                    </a:ln>
+                  </pic:spPr>
+                </pic:pic>
+              </a:graphicData>
+            </a:graphic>
+          </wp:inline>
+        </w:drawing>
+      </w:r>
+    </w:p>
+    <w:p>
+      <w:pPr>
+        <w:pStyle w:val="Caption"/>
+        <w:jc w:val="center"/>
+      </w:pPr>
+      <w:r>
+        <w:t xml:space="preserve">Figure </w:t>
+      </w:r>
+      <w:r>
+        <w:fldChar w:fldCharType="begin"/>
+      </w:r>
+      <w:r>
+        <w:instrText xml:space="preserve"> SEQ Figure \* ARABIC </w:instrText>
+      </w:r>
+      <w:r>
+        <w:fldChar w:fldCharType="separate"/>
+      </w:r>
+      <w:r>
+        <w:rPr>
+          <w:noProof/>
+        </w:rPr>
+        <w:t>3</w:t>
+      </w:r>
+      <w:r>
+        <w:fldChar w:fldCharType="end"/>
+      </w:r>
+    </w:p>
+    <w:p>
+      <w:pPr>
+        <w:spacing w:line="480" w:lineRule="auto"/>
+        <w:rPr>
+          <w:rFonts w:asciiTheme="minorBidi" w:hAnsiTheme="minorBidi"/>
+          <w:sz w:val="24"/>
+          <w:szCs w:val="24"/>
+        </w:rPr>
+      </w:pPr>
+      <w:r>
+        <w:rPr>
+          <w:rFonts w:asciiTheme="minorBidi" w:hAnsiTheme="minorBidi"/>
+          <w:sz w:val="24"/>
+          <w:szCs w:val="24"/>
+        </w:rPr>
+        <w:t>By centralizing our repositories in one organization, we achieved a transparent overview of all ongoing work. Any team member could see the status of different services, track feature development, and understand the overall architecture at a glance. This was particularly crucial for our multi-service platform, as it helped us manage dependencies and coordinate cross-service integrations.</w:t>
+      </w:r>
+    </w:p>
+    <w:p>
+      <w:pPr>
+        <w:spacing w:after="0" w:line="240" w:lineRule="auto"/>
+        <w:rPr>
+          <w:rFonts w:asciiTheme="minorBidi" w:hAnsiTheme="minorBidi"/>
+          <w:sz w:val="24"/>
+          <w:szCs w:val="24"/>
+        </w:rPr>
+      </w:pPr>
+      <w:r>
+        <w:rPr>
+          <w:rFonts w:asciiTheme="minorBidi" w:hAnsiTheme="minorBidi"/>
+          <w:sz w:val="24"/>
+          <w:szCs w:val="24"/>
+        </w:rPr>
+        <w:br w:type="page"/>
+      </w:r>
+    </w:p>
+    <w:p>
+      <w:pPr>
+        <w:pStyle w:val="Heading2"/>
+        <w:spacing w:line="480" w:lineRule="auto"/>
+        <w:rPr>
+          <w:rFonts w:asciiTheme="minorBidi" w:hAnsiTheme="minorBidi" w:cstheme="minorBidi"/>
+          <w:color w:val="262626" w:themeColor="text1" w:themeTint="D9"/>
+          <w:sz w:val="36"/>
+          <w:szCs w:val="36"/>
+        </w:rPr>
+      </w:pPr>
+      <w:bookmarkStart w:id="34" w:name="_Toc200381671"/>
+      <w:r>
+        <w:rPr>
+          <w:rFonts w:asciiTheme="minorBidi" w:hAnsiTheme="minorBidi" w:cstheme="minorBidi"/>
+          <w:color w:val="262626" w:themeColor="text1" w:themeTint="D9"/>
+          <w:sz w:val="36"/>
+          <w:szCs w:val="36"/>
+        </w:rPr>
+        <w:lastRenderedPageBreak/>
+        <w:t>2.</w:t>
+      </w:r>
+      <w:r>
+        <w:rPr>
+          <w:rFonts w:asciiTheme="minorBidi" w:hAnsiTheme="minorBidi" w:cstheme="minorBidi"/>
+          <w:color w:val="262626" w:themeColor="text1" w:themeTint="D9"/>
+          <w:sz w:val="36"/>
+          <w:szCs w:val="36"/>
+        </w:rPr>
+        <w:t>6</w:t>
+      </w:r>
+      <w:r>
+        <w:rPr>
+          <w:rFonts w:asciiTheme="minorBidi" w:hAnsiTheme="minorBidi" w:cstheme="minorBidi"/>
+          <w:color w:val="262626" w:themeColor="text1" w:themeTint="D9"/>
+          <w:sz w:val="36"/>
+          <w:szCs w:val="36"/>
+        </w:rPr>
+        <w:t>. Communication and Collaboration</w:t>
+      </w:r>
+      <w:bookmarkEnd w:id="34"/>
     </w:p>
     <w:p>
       <w:pPr>
@@ -9663,92 +10023,7 @@
         </w:rPr>
       </w:pPr>
       <w:r>
-        <w:rPr>
-          <w:rFonts w:asciiTheme="minorBidi" w:hAnsiTheme="minorBidi"/>
-          <w:b/>
-          <w:bCs/>
-          <w:color w:val="404040" w:themeColor="text1" w:themeTint="BF"/>
-          <w:sz w:val="36"/>
-          <w:szCs w:val="36"/>
-        </w:rPr>
-        <w:t>Still empty</w:t>
-      </w:r>
-    </w:p>
-    <w:p>
-      <w:pPr>
-        <w:pStyle w:val="Heading2"/>
-        <w:spacing w:line="480" w:lineRule="auto"/>
-        <w:rPr>
-          <w:rFonts w:asciiTheme="minorBidi" w:hAnsiTheme="minorBidi" w:cstheme="minorBidi"/>
-          <w:color w:val="262626" w:themeColor="text1" w:themeTint="D9"/>
-          <w:sz w:val="36"/>
-          <w:szCs w:val="36"/>
-        </w:rPr>
-      </w:pPr>
-      <w:bookmarkStart w:id="34" w:name="_Toc200381669"/>
-      <w:r>
-        <w:rPr>
-          <w:rFonts w:asciiTheme="minorBidi" w:hAnsiTheme="minorBidi" w:cstheme="minorBidi"/>
-          <w:color w:val="262626" w:themeColor="text1" w:themeTint="D9"/>
-          <w:sz w:val="36"/>
-          <w:szCs w:val="36"/>
-        </w:rPr>
-        <w:lastRenderedPageBreak/>
-        <w:t>3</w:t>
-      </w:r>
-      <w:r>
-        <w:rPr>
-          <w:rFonts w:asciiTheme="minorBidi" w:hAnsiTheme="minorBidi" w:cstheme="minorBidi"/>
-          <w:color w:val="262626" w:themeColor="text1" w:themeTint="D9"/>
-          <w:sz w:val="36"/>
-          <w:szCs w:val="36"/>
-        </w:rPr>
-        <w:t>.</w:t>
-      </w:r>
-      <w:r>
-        <w:rPr>
-          <w:rFonts w:asciiTheme="minorBidi" w:hAnsiTheme="minorBidi" w:cstheme="minorBidi"/>
-          <w:color w:val="262626" w:themeColor="text1" w:themeTint="D9"/>
-          <w:sz w:val="36"/>
-          <w:szCs w:val="36"/>
-        </w:rPr>
-        <w:t>5</w:t>
-      </w:r>
-      <w:r>
-        <w:rPr>
-          <w:rFonts w:asciiTheme="minorBidi" w:hAnsiTheme="minorBidi" w:cstheme="minorBidi"/>
-          <w:color w:val="262626" w:themeColor="text1" w:themeTint="D9"/>
-          <w:sz w:val="36"/>
-          <w:szCs w:val="36"/>
-        </w:rPr>
-        <w:t>. Version Control Strategy</w:t>
-      </w:r>
-      <w:bookmarkEnd w:id="34"/>
-    </w:p>
-    <w:p>
-      <w:pPr>
-        <w:spacing w:after="0" w:line="480" w:lineRule="auto"/>
-      </w:pPr>
-      <w:r>
-        <w:t xml:space="preserve">We used </w:t>
-      </w:r>
-      <w:r>
-        <w:rPr>
-          <w:rStyle w:val="Strong"/>
-        </w:rPr>
-        <w:t>Git</w:t>
-      </w:r>
-      <w:r>
-        <w:t xml:space="preserve"> and managed our codebase under a </w:t>
-      </w:r>
-      <w:r>
-        <w:rPr>
-          <w:rStyle w:val="Strong"/>
-        </w:rPr>
-        <w:t>GitHub Organization</w:t>
-      </w:r>
-      <w:r>
-        <w:t xml:space="preserve"> to support collaboration, issue tracking, and code review workflows.</w:t>
+        <w:t>Effective communication and collaboration were essential to the success of our self-organizing team, especially given our hybrid work environment. We established clear communication channels and structured interactions to ensure transparency, accountability, and fast feedback.</w:t>
       </w:r>
     </w:p>
     <w:p>
@@ -9762,7 +10037,7 @@
           <w:szCs w:val="32"/>
         </w:rPr>
       </w:pPr>
-      <w:bookmarkStart w:id="35" w:name="_Toc200381670"/>
+      <w:bookmarkStart w:id="35" w:name="_Toc200381672"/>
       <w:r>
         <w:rPr>
           <w:rFonts w:asciiTheme="minorBidi" w:hAnsiTheme="minorBidi" w:cstheme="minorBidi"/>
@@ -9788,7 +10063,7 @@
           <w:sz w:val="32"/>
           <w:szCs w:val="32"/>
         </w:rPr>
-        <w:t>5</w:t>
+        <w:t>6</w:t>
       </w:r>
       <w:r>
         <w:rPr>
@@ -9797,309 +10072,9 @@
           <w:sz w:val="32"/>
           <w:szCs w:val="32"/>
         </w:rPr>
-        <w:t>.1. Branching and Git</w:t>
+        <w:t>.1 Primary Communication Channels</w:t>
       </w:r>
       <w:bookmarkEnd w:id="35"/>
-    </w:p>
-    <w:p>
-      <w:pPr>
-        <w:pStyle w:val="NormalWeb"/>
-        <w:numPr>
-          <w:ilvl w:val="0"/>
-          <w:numId w:val="17"/>
-        </w:numPr>
-        <w:spacing w:beforeAutospacing="0" w:after="0" w:afterAutospacing="0" w:line="480" w:lineRule="auto"/>
-        <w:rPr>
-          <w:rFonts w:asciiTheme="minorBidi" w:hAnsiTheme="minorBidi" w:cstheme="minorBidi"/>
-        </w:rPr>
-      </w:pPr>
-      <w:r>
-        <w:rPr>
-          <w:rStyle w:val="Strong"/>
-          <w:rFonts w:asciiTheme="minorBidi" w:eastAsiaTheme="majorEastAsia" w:hAnsiTheme="minorBidi" w:cstheme="minorBidi"/>
-        </w:rPr>
-        <w:t>Branch Strategy</w:t>
-      </w:r>
-      <w:r>
-        <w:rPr>
-          <w:rFonts w:asciiTheme="minorBidi" w:hAnsiTheme="minorBidi" w:cstheme="minorBidi"/>
-        </w:rPr>
-        <w:t>:</w:t>
-      </w:r>
-    </w:p>
-    <w:p>
-      <w:pPr>
-        <w:pStyle w:val="NormalWeb"/>
-        <w:numPr>
-          <w:ilvl w:val="1"/>
-          <w:numId w:val="17"/>
-        </w:numPr>
-        <w:spacing w:beforeAutospacing="0" w:after="0" w:afterAutospacing="0" w:line="480" w:lineRule="auto"/>
-        <w:rPr>
-          <w:rFonts w:asciiTheme="minorBidi" w:hAnsiTheme="minorBidi" w:cstheme="minorBidi"/>
-        </w:rPr>
-      </w:pPr>
-      <w:r>
-        <w:rPr>
-          <w:rStyle w:val="HTMLCode"/>
-          <w:rFonts w:asciiTheme="minorBidi" w:eastAsiaTheme="majorEastAsia" w:hAnsiTheme="minorBidi" w:cstheme="minorBidi"/>
-          <w:sz w:val="24"/>
-          <w:szCs w:val="24"/>
-        </w:rPr>
-        <w:t>main</w:t>
-      </w:r>
-      <w:r>
-        <w:rPr>
-          <w:rFonts w:asciiTheme="minorBidi" w:hAnsiTheme="minorBidi" w:cstheme="minorBidi"/>
-        </w:rPr>
-        <w:t>: Production-ready code.</w:t>
-      </w:r>
-    </w:p>
-    <w:p>
-      <w:pPr>
-        <w:pStyle w:val="NormalWeb"/>
-        <w:numPr>
-          <w:ilvl w:val="1"/>
-          <w:numId w:val="17"/>
-        </w:numPr>
-        <w:spacing w:beforeAutospacing="0" w:after="0" w:afterAutospacing="0" w:line="480" w:lineRule="auto"/>
-        <w:rPr>
-          <w:rFonts w:asciiTheme="minorBidi" w:hAnsiTheme="minorBidi" w:cstheme="minorBidi"/>
-        </w:rPr>
-      </w:pPr>
-      <w:r>
-        <w:rPr>
-          <w:rStyle w:val="HTMLCode"/>
-          <w:rFonts w:asciiTheme="minorBidi" w:eastAsiaTheme="majorEastAsia" w:hAnsiTheme="minorBidi" w:cstheme="minorBidi"/>
-          <w:sz w:val="24"/>
-          <w:szCs w:val="24"/>
-        </w:rPr>
-        <w:t>develop</w:t>
-      </w:r>
-      <w:r>
-        <w:rPr>
-          <w:rFonts w:asciiTheme="minorBidi" w:hAnsiTheme="minorBidi" w:cstheme="minorBidi"/>
-        </w:rPr>
-        <w:t>: Latest working build.</w:t>
-      </w:r>
-    </w:p>
-    <w:p>
-      <w:pPr>
-        <w:pStyle w:val="NormalWeb"/>
-        <w:numPr>
-          <w:ilvl w:val="1"/>
-          <w:numId w:val="17"/>
-        </w:numPr>
-        <w:spacing w:beforeAutospacing="0" w:after="0" w:afterAutospacing="0" w:line="480" w:lineRule="auto"/>
-        <w:rPr>
-          <w:rFonts w:asciiTheme="minorBidi" w:hAnsiTheme="minorBidi" w:cstheme="minorBidi"/>
-        </w:rPr>
-      </w:pPr>
-      <w:r>
-        <w:rPr>
-          <w:rStyle w:val="HTMLCode"/>
-          <w:rFonts w:asciiTheme="minorBidi" w:eastAsiaTheme="majorEastAsia" w:hAnsiTheme="minorBidi" w:cstheme="minorBidi"/>
-          <w:sz w:val="24"/>
-          <w:szCs w:val="24"/>
-        </w:rPr>
-        <w:t>feature/xyz</w:t>
-      </w:r>
-      <w:r>
-        <w:rPr>
-          <w:rFonts w:asciiTheme="minorBidi" w:hAnsiTheme="minorBidi" w:cstheme="minorBidi"/>
-        </w:rPr>
-        <w:t>: Feature development.</w:t>
-      </w:r>
-    </w:p>
-    <w:p>
-      <w:pPr>
-        <w:pStyle w:val="NormalWeb"/>
-        <w:numPr>
-          <w:ilvl w:val="0"/>
-          <w:numId w:val="17"/>
-        </w:numPr>
-        <w:spacing w:beforeAutospacing="0" w:after="0" w:afterAutospacing="0" w:line="480" w:lineRule="auto"/>
-        <w:rPr>
-          <w:rFonts w:asciiTheme="minorBidi" w:hAnsiTheme="minorBidi" w:cstheme="minorBidi"/>
-        </w:rPr>
-      </w:pPr>
-      <w:r>
-        <w:rPr>
-          <w:rStyle w:val="Strong"/>
-          <w:rFonts w:asciiTheme="minorBidi" w:eastAsiaTheme="majorEastAsia" w:hAnsiTheme="minorBidi" w:cstheme="minorBidi"/>
-        </w:rPr>
-        <w:t>Pull Request Process</w:t>
-      </w:r>
-      <w:r>
-        <w:rPr>
-          <w:rFonts w:asciiTheme="minorBidi" w:hAnsiTheme="minorBidi" w:cstheme="minorBidi"/>
-        </w:rPr>
-        <w:t>:</w:t>
-      </w:r>
-    </w:p>
-    <w:p>
-      <w:pPr>
-        <w:pStyle w:val="NormalWeb"/>
-        <w:numPr>
-          <w:ilvl w:val="1"/>
-          <w:numId w:val="17"/>
-        </w:numPr>
-        <w:spacing w:beforeAutospacing="0" w:after="0" w:afterAutospacing="0" w:line="480" w:lineRule="auto"/>
-        <w:rPr>
-          <w:rFonts w:asciiTheme="minorBidi" w:hAnsiTheme="minorBidi" w:cstheme="minorBidi"/>
-        </w:rPr>
-      </w:pPr>
-      <w:r>
-        <w:rPr>
-          <w:rFonts w:asciiTheme="minorBidi" w:hAnsiTheme="minorBidi" w:cstheme="minorBidi"/>
-        </w:rPr>
-        <w:t>Each feature or bug fix was submitted via PR.</w:t>
-      </w:r>
-    </w:p>
-    <w:p>
-      <w:pPr>
-        <w:pStyle w:val="NormalWeb"/>
-        <w:numPr>
-          <w:ilvl w:val="1"/>
-          <w:numId w:val="17"/>
-        </w:numPr>
-        <w:spacing w:beforeAutospacing="0" w:after="0" w:afterAutospacing="0" w:line="480" w:lineRule="auto"/>
-        <w:rPr>
-          <w:rFonts w:asciiTheme="minorBidi" w:hAnsiTheme="minorBidi" w:cstheme="minorBidi"/>
-        </w:rPr>
-      </w:pPr>
-      <w:r>
-        <w:rPr>
-          <w:rFonts w:asciiTheme="minorBidi" w:hAnsiTheme="minorBidi" w:cstheme="minorBidi"/>
-        </w:rPr>
-        <w:t>At least one team member reviewed and approved it before merging.</w:t>
-      </w:r>
-    </w:p>
-    <w:p>
-      <w:pPr>
-        <w:pStyle w:val="NormalWeb"/>
-        <w:numPr>
-          <w:ilvl w:val="1"/>
-          <w:numId w:val="17"/>
-        </w:numPr>
-        <w:spacing w:beforeAutospacing="0" w:after="0" w:afterAutospacing="0" w:line="480" w:lineRule="auto"/>
-        <w:rPr>
-          <w:rFonts w:asciiTheme="minorBidi" w:hAnsiTheme="minorBidi" w:cstheme="minorBidi"/>
-        </w:rPr>
-      </w:pPr>
-      <w:r>
-        <w:rPr>
-          <w:rFonts w:asciiTheme="minorBidi" w:hAnsiTheme="minorBidi" w:cstheme="minorBidi"/>
-        </w:rPr>
-        <w:t>Linked Jira issues and included testing instructions when relevant.</w:t>
-      </w:r>
-    </w:p>
-    <w:p>
-      <w:pPr>
-        <w:pStyle w:val="Heading2"/>
-        <w:spacing w:line="480" w:lineRule="auto"/>
-        <w:rPr>
-          <w:rFonts w:asciiTheme="minorBidi" w:hAnsiTheme="minorBidi" w:cstheme="minorBidi"/>
-          <w:color w:val="262626" w:themeColor="text1" w:themeTint="D9"/>
-          <w:sz w:val="36"/>
-          <w:szCs w:val="36"/>
-        </w:rPr>
-      </w:pPr>
-      <w:bookmarkStart w:id="36" w:name="_Toc200381671"/>
-      <w:r>
-        <w:rPr>
-          <w:rFonts w:asciiTheme="minorBidi" w:hAnsiTheme="minorBidi" w:cstheme="minorBidi"/>
-          <w:color w:val="262626" w:themeColor="text1" w:themeTint="D9"/>
-          <w:sz w:val="36"/>
-          <w:szCs w:val="36"/>
-        </w:rPr>
-        <w:t>2.</w:t>
-      </w:r>
-      <w:r>
-        <w:rPr>
-          <w:rFonts w:asciiTheme="minorBidi" w:hAnsiTheme="minorBidi" w:cstheme="minorBidi"/>
-          <w:color w:val="262626" w:themeColor="text1" w:themeTint="D9"/>
-          <w:sz w:val="36"/>
-          <w:szCs w:val="36"/>
-        </w:rPr>
-        <w:t>6</w:t>
-      </w:r>
-      <w:r>
-        <w:rPr>
-          <w:rFonts w:asciiTheme="minorBidi" w:hAnsiTheme="minorBidi" w:cstheme="minorBidi"/>
-          <w:color w:val="262626" w:themeColor="text1" w:themeTint="D9"/>
-          <w:sz w:val="36"/>
-          <w:szCs w:val="36"/>
-        </w:rPr>
-        <w:t>. Communication and Collaboration</w:t>
-      </w:r>
-      <w:bookmarkEnd w:id="36"/>
-    </w:p>
-    <w:p>
-      <w:pPr>
-        <w:spacing w:after="0" w:line="480" w:lineRule="auto"/>
-        <w:rPr>
-          <w:rFonts w:asciiTheme="minorBidi" w:hAnsiTheme="minorBidi"/>
-          <w:b/>
-          <w:bCs/>
-          <w:color w:val="404040" w:themeColor="text1" w:themeTint="BF"/>
-          <w:sz w:val="36"/>
-          <w:szCs w:val="36"/>
-        </w:rPr>
-      </w:pPr>
-      <w:r>
-        <w:t>Effective communication and collaboration were essential to the success of our self-organizing team, especially given our hybrid work environment. We established clear communication channels and structured interactions to ensure transparency, accountability, and fast feedback.</w:t>
-      </w:r>
-    </w:p>
-    <w:p>
-      <w:pPr>
-        <w:pStyle w:val="Heading3"/>
-        <w:spacing w:before="120" w:line="480" w:lineRule="auto"/>
-        <w:rPr>
-          <w:rFonts w:asciiTheme="minorBidi" w:hAnsiTheme="minorBidi" w:cstheme="minorBidi"/>
-          <w:color w:val="365F91" w:themeColor="accent1" w:themeShade="BF"/>
-          <w:sz w:val="32"/>
-          <w:szCs w:val="32"/>
-        </w:rPr>
-      </w:pPr>
-      <w:bookmarkStart w:id="37" w:name="_Toc200381672"/>
-      <w:r>
-        <w:rPr>
-          <w:rFonts w:asciiTheme="minorBidi" w:hAnsiTheme="minorBidi" w:cstheme="minorBidi"/>
-          <w:color w:val="365F91" w:themeColor="accent1" w:themeShade="BF"/>
-          <w:sz w:val="32"/>
-          <w:szCs w:val="32"/>
-        </w:rPr>
-        <w:t>3</w:t>
-      </w:r>
-      <w:r>
-        <w:rPr>
-          <w:rFonts w:asciiTheme="minorBidi" w:hAnsiTheme="minorBidi" w:cstheme="minorBidi"/>
-          <w:color w:val="365F91" w:themeColor="accent1" w:themeShade="BF"/>
-          <w:sz w:val="32"/>
-          <w:szCs w:val="32"/>
-        </w:rPr>
-        <w:t>.</w:t>
-      </w:r>
-      <w:r>
-        <w:rPr>
-          <w:rFonts w:asciiTheme="minorBidi" w:hAnsiTheme="minorBidi" w:cstheme="minorBidi"/>
-          <w:color w:val="365F91" w:themeColor="accent1" w:themeShade="BF"/>
-          <w:sz w:val="32"/>
-          <w:szCs w:val="32"/>
-        </w:rPr>
-        <w:t>6</w:t>
-      </w:r>
-      <w:r>
-        <w:rPr>
-          <w:rFonts w:asciiTheme="minorBidi" w:hAnsiTheme="minorBidi" w:cstheme="minorBidi"/>
-          <w:color w:val="365F91" w:themeColor="accent1" w:themeShade="BF"/>
-          <w:sz w:val="32"/>
-          <w:szCs w:val="32"/>
-        </w:rPr>
-        <w:t>.1 Primary Communication Channels</w:t>
-      </w:r>
-      <w:bookmarkEnd w:id="37"/>
     </w:p>
     <w:p>
       <w:pPr>
@@ -10218,7 +10193,7 @@
           <w:szCs w:val="32"/>
         </w:rPr>
       </w:pPr>
-      <w:bookmarkStart w:id="38" w:name="_Toc200381673"/>
+      <w:bookmarkStart w:id="36" w:name="_Toc200381673"/>
       <w:r>
         <w:rPr>
           <w:rFonts w:asciiTheme="minorBidi" w:hAnsiTheme="minorBidi" w:cstheme="minorBidi"/>
@@ -10226,7 +10201,6 @@
           <w:sz w:val="32"/>
           <w:szCs w:val="32"/>
         </w:rPr>
-        <w:lastRenderedPageBreak/>
         <w:t>3</w:t>
       </w:r>
       <w:r>
@@ -10256,7 +10230,7 @@
         </w:rPr>
         <w:t>.2 Meeting Cadence</w:t>
       </w:r>
-      <w:bookmarkEnd w:id="38"/>
+      <w:bookmarkEnd w:id="36"/>
     </w:p>
     <w:p>
       <w:pPr>
@@ -10482,7 +10456,7 @@
           <w:szCs w:val="56"/>
         </w:rPr>
       </w:pPr>
-      <w:bookmarkStart w:id="39" w:name="_Toc200381674"/>
+      <w:bookmarkStart w:id="37" w:name="_Toc200381674"/>
       <w:r>
         <w:rPr>
           <w:rFonts w:asciiTheme="minorBidi" w:hAnsiTheme="minorBidi" w:cstheme="minorBidi"/>
@@ -10528,7 +10502,7 @@
         </w:rPr>
         <w:t>Requirements Engineering</w:t>
       </w:r>
-      <w:bookmarkEnd w:id="39"/>
+      <w:bookmarkEnd w:id="37"/>
     </w:p>
     <w:p>
       <w:pPr>
@@ -10645,7 +10619,7 @@
           <w:szCs w:val="56"/>
         </w:rPr>
       </w:pPr>
-      <w:bookmarkStart w:id="40" w:name="_Toc200381675"/>
+      <w:bookmarkStart w:id="38" w:name="_Toc200381675"/>
       <w:r>
         <w:rPr>
           <w:rFonts w:asciiTheme="minorBidi" w:hAnsiTheme="minorBidi" w:cstheme="minorBidi"/>
@@ -10682,7 +10656,7 @@
         </w:rPr>
         <w:t>System Design and Architecture</w:t>
       </w:r>
-      <w:bookmarkEnd w:id="40"/>
+      <w:bookmarkEnd w:id="38"/>
     </w:p>
     <w:p>
       <w:pPr>
@@ -11779,7 +11753,7 @@
                     </pic:cNvPicPr>
                   </pic:nvPicPr>
                   <pic:blipFill>
-                    <a:blip r:embed="rId26">
+                    <a:blip r:embed="rId28">
                       <a:extLst>
                         <a:ext uri="{28A0092B-C50C-407E-A947-70E740481C1C}">
                           <a14:useLocalDpi xmlns:a14="http://schemas.microsoft.com/office/drawing/2010/main" val="0"/>
@@ -11823,14 +11797,27 @@
         <w:tab/>
         <w:t xml:space="preserve">Figure </w:t>
       </w:r>
-      <w:fldSimple w:instr=" SEQ Figure \* ARABIC ">
-        <w:r>
-          <w:rPr>
-            <w:noProof/>
-          </w:rPr>
-          <w:t>1</w:t>
-        </w:r>
-      </w:fldSimple>
+      <w:r>
+        <w:fldChar w:fldCharType="begin"/>
+      </w:r>
+      <w:r>
+        <w:instrText xml:space="preserve"> SEQ Figure \* ARABIC </w:instrText>
+      </w:r>
+      <w:r>
+        <w:fldChar w:fldCharType="separate"/>
+      </w:r>
+      <w:r>
+        <w:rPr>
+          <w:noProof/>
+        </w:rPr>
+        <w:t>4</w:t>
+      </w:r>
+      <w:r>
+        <w:rPr>
+          <w:noProof/>
+        </w:rPr>
+        <w:fldChar w:fldCharType="end"/>
+      </w:r>
       <w:r>
         <w:tab/>
       </w:r>
@@ -12200,8 +12187,18 @@
     <w:p>
       <w:pPr>
         <w:spacing w:after="0" w:line="360" w:lineRule="auto"/>
-      </w:pPr>
-      <w:r>
+        <w:rPr>
+          <w:rFonts w:asciiTheme="minorBidi" w:hAnsiTheme="minorBidi"/>
+          <w:sz w:val="24"/>
+          <w:szCs w:val="24"/>
+        </w:rPr>
+      </w:pPr>
+      <w:r>
+        <w:rPr>
+          <w:rFonts w:asciiTheme="minorBidi" w:hAnsiTheme="minorBidi"/>
+          <w:sz w:val="24"/>
+          <w:szCs w:val="24"/>
+        </w:rPr>
         <w:t xml:space="preserve">This section outlines the design patterns currently implemented across the </w:t>
       </w:r>
       <w:r>
@@ -12214,6 +12211,11 @@
         <w:t>Job Service</w:t>
       </w:r>
       <w:r>
+        <w:rPr>
+          <w:rFonts w:asciiTheme="minorBidi" w:hAnsiTheme="minorBidi"/>
+          <w:sz w:val="24"/>
+          <w:szCs w:val="24"/>
+        </w:rPr>
         <w:t xml:space="preserve"> and </w:t>
       </w:r>
       <w:r>
@@ -12226,12 +12228,22 @@
         <w:t>User Service</w:t>
       </w:r>
       <w:r>
+        <w:rPr>
+          <w:rFonts w:asciiTheme="minorBidi" w:hAnsiTheme="minorBidi"/>
+          <w:sz w:val="24"/>
+          <w:szCs w:val="24"/>
+        </w:rPr>
         <w:t>, evaluates how they are applied in the context of the NestJS framework</w:t>
       </w:r>
     </w:p>
     <w:p>
       <w:pPr>
         <w:spacing w:after="0" w:line="360" w:lineRule="auto"/>
+        <w:rPr>
+          <w:rFonts w:asciiTheme="minorBidi" w:hAnsiTheme="minorBidi"/>
+          <w:sz w:val="24"/>
+          <w:szCs w:val="24"/>
+        </w:rPr>
       </w:pPr>
       <w:r>
         <w:rPr>
@@ -12246,8 +12258,18 @@
     <w:p>
       <w:pPr>
         <w:spacing w:after="0" w:line="360" w:lineRule="auto"/>
-      </w:pPr>
-      <w:r>
+        <w:rPr>
+          <w:rFonts w:asciiTheme="minorBidi" w:hAnsiTheme="minorBidi"/>
+          <w:sz w:val="24"/>
+          <w:szCs w:val="24"/>
+        </w:rPr>
+      </w:pPr>
+      <w:r>
+        <w:rPr>
+          <w:rFonts w:asciiTheme="minorBidi" w:hAnsiTheme="minorBidi"/>
+          <w:sz w:val="24"/>
+          <w:szCs w:val="24"/>
+        </w:rPr>
         <w:t xml:space="preserve">Dependency Injection (DI) is at the core of both services and is leveraged extensively through NestJS’s built-in DI system. Services, models, and external clients are injected using constructor injection with the </w:t>
       </w:r>
       <w:r>
@@ -12260,27 +12282,40 @@
         <w:t>@Injectable()</w:t>
       </w:r>
       <w:r>
+        <w:rPr>
+          <w:rFonts w:asciiTheme="minorBidi" w:hAnsiTheme="minorBidi"/>
+          <w:sz w:val="24"/>
+          <w:szCs w:val="24"/>
+        </w:rPr>
         <w:t xml:space="preserve"> decorator. Controllers consume these services without instantiating them manually, promoting clean separation of concerns and ease of testing.</w:t>
       </w:r>
     </w:p>
     <w:p>
       <w:pPr>
+        <w:spacing w:after="0" w:line="240" w:lineRule="auto"/>
+        <w:rPr>
+          <w:rFonts w:asciiTheme="minorBidi" w:hAnsiTheme="minorBidi"/>
+          <w:sz w:val="24"/>
+          <w:szCs w:val="24"/>
+        </w:rPr>
+      </w:pPr>
+      <w:r>
+        <w:rPr>
+          <w:rFonts w:asciiTheme="minorBidi" w:hAnsiTheme="minorBidi"/>
+          <w:sz w:val="24"/>
+          <w:szCs w:val="24"/>
+        </w:rPr>
+        <w:br w:type="page"/>
+      </w:r>
+    </w:p>
+    <w:p>
+      <w:pPr>
         <w:spacing w:after="0" w:line="360" w:lineRule="auto"/>
-      </w:pPr>
-    </w:p>
-    <w:p>
-      <w:pPr>
-        <w:spacing w:after="0" w:line="360" w:lineRule="auto"/>
-      </w:pPr>
-    </w:p>
-    <w:p>
-      <w:pPr>
-        <w:spacing w:after="0" w:line="360" w:lineRule="auto"/>
-      </w:pPr>
-    </w:p>
-    <w:p>
-      <w:pPr>
-        <w:spacing w:after="0" w:line="360" w:lineRule="auto"/>
+        <w:rPr>
+          <w:rFonts w:asciiTheme="minorBidi" w:hAnsiTheme="minorBidi"/>
+          <w:sz w:val="24"/>
+          <w:szCs w:val="24"/>
+        </w:rPr>
       </w:pPr>
       <w:r>
         <w:rPr>
@@ -12296,8 +12331,18 @@
     <w:p>
       <w:pPr>
         <w:spacing w:after="0" w:line="360" w:lineRule="auto"/>
-      </w:pPr>
-      <w:r>
+        <w:rPr>
+          <w:rFonts w:asciiTheme="minorBidi" w:hAnsiTheme="minorBidi"/>
+          <w:sz w:val="24"/>
+          <w:szCs w:val="24"/>
+        </w:rPr>
+      </w:pPr>
+      <w:r>
+        <w:rPr>
+          <w:rFonts w:asciiTheme="minorBidi" w:hAnsiTheme="minorBidi"/>
+          <w:sz w:val="24"/>
+          <w:szCs w:val="24"/>
+        </w:rPr>
         <w:t xml:space="preserve">Both services rely heavily on the Decorator pattern. NestJS’s native decorators such as </w:t>
       </w:r>
       <w:r>
@@ -12310,6 +12355,11 @@
         <w:t>@Controller</w:t>
       </w:r>
       <w:r>
+        <w:rPr>
+          <w:rFonts w:asciiTheme="minorBidi" w:hAnsiTheme="minorBidi"/>
+          <w:sz w:val="24"/>
+          <w:szCs w:val="24"/>
+        </w:rPr>
         <w:t xml:space="preserve">, </w:t>
       </w:r>
       <w:r>
@@ -12322,6 +12372,11 @@
         <w:t>@Post</w:t>
       </w:r>
       <w:r>
+        <w:rPr>
+          <w:rFonts w:asciiTheme="minorBidi" w:hAnsiTheme="minorBidi"/>
+          <w:sz w:val="24"/>
+          <w:szCs w:val="24"/>
+        </w:rPr>
         <w:t xml:space="preserve">, </w:t>
       </w:r>
       <w:r>
@@ -12334,6 +12389,11 @@
         <w:t>@Body</w:t>
       </w:r>
       <w:r>
+        <w:rPr>
+          <w:rFonts w:asciiTheme="minorBidi" w:hAnsiTheme="minorBidi"/>
+          <w:sz w:val="24"/>
+          <w:szCs w:val="24"/>
+        </w:rPr>
         <w:t xml:space="preserve">, </w:t>
       </w:r>
       <w:r>
@@ -12346,6 +12406,11 @@
         <w:t>@Injectable</w:t>
       </w:r>
       <w:r>
+        <w:rPr>
+          <w:rFonts w:asciiTheme="minorBidi" w:hAnsiTheme="minorBidi"/>
+          <w:sz w:val="24"/>
+          <w:szCs w:val="24"/>
+        </w:rPr>
         <w:t xml:space="preserve">, and others are used throughout the application. Additionally, custom decorators like </w:t>
       </w:r>
       <w:r>
@@ -12358,6 +12423,11 @@
         <w:t>@Public()</w:t>
       </w:r>
       <w:r>
+        <w:rPr>
+          <w:rFonts w:asciiTheme="minorBidi" w:hAnsiTheme="minorBidi"/>
+          <w:sz w:val="24"/>
+          <w:szCs w:val="24"/>
+        </w:rPr>
         <w:t xml:space="preserve"> and </w:t>
       </w:r>
       <w:r>
@@ -12370,6 +12440,11 @@
         <w:t>@Roles()</w:t>
       </w:r>
       <w:r>
+        <w:rPr>
+          <w:rFonts w:asciiTheme="minorBidi" w:hAnsiTheme="minorBidi"/>
+          <w:sz w:val="24"/>
+          <w:szCs w:val="24"/>
+        </w:rPr>
         <w:t xml:space="preserve"> are used to encapsulate route-level metadata such as authentication and authorization requirements. DTO classes also use validation decorators from the </w:t>
       </w:r>
       <w:r>
@@ -12382,12 +12457,22 @@
         <w:t>class-validator</w:t>
       </w:r>
       <w:r>
+        <w:rPr>
+          <w:rFonts w:asciiTheme="minorBidi" w:hAnsiTheme="minorBidi"/>
+          <w:sz w:val="24"/>
+          <w:szCs w:val="24"/>
+        </w:rPr>
         <w:t xml:space="preserve"> library to enforce schema rules.</w:t>
       </w:r>
     </w:p>
     <w:p>
       <w:pPr>
         <w:spacing w:after="0" w:line="360" w:lineRule="auto"/>
+        <w:rPr>
+          <w:rFonts w:asciiTheme="minorBidi" w:hAnsiTheme="minorBidi"/>
+          <w:sz w:val="24"/>
+          <w:szCs w:val="24"/>
+        </w:rPr>
       </w:pPr>
       <w:r>
         <w:rPr>
@@ -12402,8 +12487,18 @@
     <w:p>
       <w:pPr>
         <w:spacing w:after="0" w:line="360" w:lineRule="auto"/>
-      </w:pPr>
-      <w:r>
+        <w:rPr>
+          <w:rFonts w:asciiTheme="minorBidi" w:hAnsiTheme="minorBidi"/>
+          <w:sz w:val="24"/>
+          <w:szCs w:val="24"/>
+        </w:rPr>
+      </w:pPr>
+      <w:r>
+        <w:rPr>
+          <w:rFonts w:asciiTheme="minorBidi" w:hAnsiTheme="minorBidi"/>
+          <w:sz w:val="24"/>
+          <w:szCs w:val="24"/>
+        </w:rPr>
         <w:t xml:space="preserve">The system implements the Observer pattern via Kafka. Events like </w:t>
       </w:r>
       <w:r>
@@ -12416,6 +12511,11 @@
         <w:t>job.application.submit</w:t>
       </w:r>
       <w:r>
+        <w:rPr>
+          <w:rFonts w:asciiTheme="minorBidi" w:hAnsiTheme="minorBidi"/>
+          <w:sz w:val="24"/>
+          <w:szCs w:val="24"/>
+        </w:rPr>
         <w:t xml:space="preserve"> and </w:t>
       </w:r>
       <w:r>
@@ -12428,6 +12528,11 @@
         <w:t>job.application.statusChange</w:t>
       </w:r>
       <w:r>
+        <w:rPr>
+          <w:rFonts w:asciiTheme="minorBidi" w:hAnsiTheme="minorBidi"/>
+          <w:sz w:val="24"/>
+          <w:szCs w:val="24"/>
+        </w:rPr>
         <w:t xml:space="preserve"> are emitted and consumed using </w:t>
       </w:r>
       <w:r>
@@ -12440,12 +12545,22 @@
         <w:t>@EventPattern</w:t>
       </w:r>
       <w:r>
+        <w:rPr>
+          <w:rFonts w:asciiTheme="minorBidi" w:hAnsiTheme="minorBidi"/>
+          <w:sz w:val="24"/>
+          <w:szCs w:val="24"/>
+        </w:rPr>
         <w:t>, allowing asynchronous and decoupled communication between microservices. This pattern is particularly useful for maintaining the integrity of workflows like job applications and status updates without tight coupling.</w:t>
       </w:r>
     </w:p>
     <w:p>
       <w:pPr>
         <w:spacing w:after="0" w:line="360" w:lineRule="auto"/>
+        <w:rPr>
+          <w:rFonts w:asciiTheme="minorBidi" w:hAnsiTheme="minorBidi"/>
+          <w:sz w:val="24"/>
+          <w:szCs w:val="24"/>
+        </w:rPr>
       </w:pPr>
       <w:r>
         <w:rPr>
@@ -12460,14 +12575,29 @@
     <w:p>
       <w:pPr>
         <w:spacing w:after="0" w:line="360" w:lineRule="auto"/>
-      </w:pPr>
-      <w:r>
+        <w:rPr>
+          <w:rFonts w:asciiTheme="minorBidi" w:hAnsiTheme="minorBidi"/>
+          <w:sz w:val="24"/>
+          <w:szCs w:val="24"/>
+        </w:rPr>
+      </w:pPr>
+      <w:r>
+        <w:rPr>
+          <w:rFonts w:asciiTheme="minorBidi" w:hAnsiTheme="minorBidi"/>
+          <w:sz w:val="24"/>
+          <w:szCs w:val="24"/>
+        </w:rPr>
         <w:t>The application architecture is modular by design. Each feature domain (users, authentication, job offers, applications, etc.) is encapsulated in its own NestJS module. This promotes clean separation of responsibilities and makes the codebase scalable and easier to maintain.</w:t>
       </w:r>
     </w:p>
     <w:p>
       <w:pPr>
         <w:spacing w:after="0" w:line="360" w:lineRule="auto"/>
+        <w:rPr>
+          <w:rFonts w:asciiTheme="minorBidi" w:hAnsiTheme="minorBidi"/>
+          <w:sz w:val="24"/>
+          <w:szCs w:val="24"/>
+        </w:rPr>
       </w:pPr>
       <w:r>
         <w:rPr>
@@ -12482,14 +12612,29 @@
     <w:p>
       <w:pPr>
         <w:spacing w:after="0" w:line="360" w:lineRule="auto"/>
-      </w:pPr>
-      <w:r>
+        <w:rPr>
+          <w:rFonts w:asciiTheme="minorBidi" w:hAnsiTheme="minorBidi"/>
+          <w:sz w:val="24"/>
+          <w:szCs w:val="24"/>
+        </w:rPr>
+      </w:pPr>
+      <w:r>
+        <w:rPr>
+          <w:rFonts w:asciiTheme="minorBidi" w:hAnsiTheme="minorBidi"/>
+          <w:sz w:val="24"/>
+          <w:szCs w:val="24"/>
+        </w:rPr>
         <w:t>All services in the application are singletons by default due to NestJS’s service lifecycle. This ensures that shared dependencies such as database connections or utility classes are instantiated once and reused across the application lifecycle.</w:t>
       </w:r>
     </w:p>
     <w:p>
       <w:pPr>
         <w:spacing w:after="0" w:line="360" w:lineRule="auto"/>
+        <w:rPr>
+          <w:rFonts w:asciiTheme="minorBidi" w:hAnsiTheme="minorBidi"/>
+          <w:sz w:val="24"/>
+          <w:szCs w:val="24"/>
+        </w:rPr>
       </w:pPr>
       <w:r>
         <w:rPr>
@@ -12504,8 +12649,18 @@
     <w:p>
       <w:pPr>
         <w:spacing w:after="0" w:line="360" w:lineRule="auto"/>
-      </w:pPr>
-      <w:r>
+        <w:rPr>
+          <w:rFonts w:asciiTheme="minorBidi" w:hAnsiTheme="minorBidi"/>
+          <w:sz w:val="24"/>
+          <w:szCs w:val="24"/>
+        </w:rPr>
+      </w:pPr>
+      <w:r>
+        <w:rPr>
+          <w:rFonts w:asciiTheme="minorBidi" w:hAnsiTheme="minorBidi"/>
+          <w:sz w:val="24"/>
+          <w:szCs w:val="24"/>
+        </w:rPr>
         <w:t xml:space="preserve">While not explicitly implemented with custom factory classes, the Factory pattern is present implicitly. NestJS and Mongoose rely on factories internally, for instance through </w:t>
       </w:r>
       <w:r>
@@ -12518,6 +12673,11 @@
         <w:t>SchemaFactory.createForClass()</w:t>
       </w:r>
       <w:r>
+        <w:rPr>
+          <w:rFonts w:asciiTheme="minorBidi" w:hAnsiTheme="minorBidi"/>
+          <w:sz w:val="24"/>
+          <w:szCs w:val="24"/>
+        </w:rPr>
         <w:t xml:space="preserve"> when defining schemas. The global exception handling pipeline also uses custom </w:t>
       </w:r>
       <w:r>
@@ -12530,12 +12690,22 @@
         <w:t>exceptionFactory</w:t>
       </w:r>
       <w:r>
+        <w:rPr>
+          <w:rFonts w:asciiTheme="minorBidi" w:hAnsiTheme="minorBidi"/>
+          <w:sz w:val="24"/>
+          <w:szCs w:val="24"/>
+        </w:rPr>
         <w:t xml:space="preserve"> functions to standardize error formats.</w:t>
       </w:r>
     </w:p>
     <w:p>
       <w:pPr>
         <w:spacing w:after="0" w:line="360" w:lineRule="auto"/>
+        <w:rPr>
+          <w:rFonts w:asciiTheme="minorBidi" w:hAnsiTheme="minorBidi"/>
+          <w:sz w:val="24"/>
+          <w:szCs w:val="24"/>
+        </w:rPr>
       </w:pPr>
       <w:r>
         <w:rPr>
@@ -12550,8 +12720,18 @@
     <w:p>
       <w:pPr>
         <w:spacing w:after="0" w:line="360" w:lineRule="auto"/>
-      </w:pPr>
-      <w:r>
+        <w:rPr>
+          <w:rFonts w:asciiTheme="minorBidi" w:hAnsiTheme="minorBidi"/>
+          <w:sz w:val="24"/>
+          <w:szCs w:val="24"/>
+        </w:rPr>
+      </w:pPr>
+      <w:r>
+        <w:rPr>
+          <w:rFonts w:asciiTheme="minorBidi" w:hAnsiTheme="minorBidi"/>
+          <w:sz w:val="24"/>
+          <w:szCs w:val="24"/>
+        </w:rPr>
         <w:t xml:space="preserve">The Proxy pattern is implemented indirectly through NestJS guards and interceptors. Guards such as </w:t>
       </w:r>
       <w:r>
@@ -12564,6 +12744,11 @@
         <w:t>AuthGuard</w:t>
       </w:r>
       <w:r>
+        <w:rPr>
+          <w:rFonts w:asciiTheme="minorBidi" w:hAnsiTheme="minorBidi"/>
+          <w:sz w:val="24"/>
+          <w:szCs w:val="24"/>
+        </w:rPr>
         <w:t xml:space="preserve"> and </w:t>
       </w:r>
       <w:r>
@@ -12576,6 +12761,11 @@
         <w:t>RolesGuard</w:t>
       </w:r>
       <w:r>
+        <w:rPr>
+          <w:rFonts w:asciiTheme="minorBidi" w:hAnsiTheme="minorBidi"/>
+          <w:sz w:val="24"/>
+          <w:szCs w:val="24"/>
+        </w:rPr>
         <w:t xml:space="preserve"> act as access control proxies that execute logic before reaching the actual route handler, enforcing authentication and authorization policies transparently.</w:t>
       </w:r>
     </w:p>
@@ -12675,6 +12865,14 @@
         </w:rPr>
         <w:t>For example, logging in or searching jobs are done via REST endpoints. Internally, synchronous calls between services use gRPC. gRPC offers high-performance RPC over HTTP/2 with Protocol Buffers, which is more efficient than JSON/HTTP for inter-service calls. We use gRPC for operations where low latency is important (such as sending OTPs or real-time status checks). For asynchronous workflows and loose coupling, we use Apache Kafka. Services publish events (fire-and-forget) and other services subscribe to them. This event-driven approach ensures that services remain decoupled: a service emits an event and does not wait for a response</w:t>
       </w:r>
+      <w:r>
+        <w:rPr>
+          <w:rFonts w:asciiTheme="minorBidi" w:hAnsiTheme="minorBidi"/>
+          <w:sz w:val="24"/>
+          <w:szCs w:val="24"/>
+        </w:rPr>
+        <w:t>.</w:t>
+      </w:r>
     </w:p>
     <w:p>
       <w:pPr>
@@ -12685,6 +12883,7 @@
           <w:color w:val="365F91" w:themeColor="accent1" w:themeShade="BF"/>
           <w:sz w:val="32"/>
           <w:szCs w:val="32"/>
+          <w:rtl/>
         </w:rPr>
       </w:pPr>
       <w:r>
@@ -12727,6 +12926,60 @@
     </w:p>
     <w:p>
       <w:pPr>
+        <w:spacing w:after="0" w:line="480" w:lineRule="auto"/>
+        <w:rPr>
+          <w:rFonts w:asciiTheme="minorBidi" w:hAnsiTheme="minorBidi"/>
+          <w:sz w:val="24"/>
+          <w:szCs w:val="24"/>
+        </w:rPr>
+      </w:pPr>
+      <w:r>
+        <w:rPr>
+          <w:rFonts w:asciiTheme="minorBidi" w:hAnsiTheme="minorBidi"/>
+          <w:sz w:val="24"/>
+          <w:szCs w:val="24"/>
+        </w:rPr>
+        <w:t>Kafka works well as a replacement for a more traditional message broker. Message brokers are used for a variety of reasons (to decouple processing from data producers, to buffer unprocessed messages, etc). In comparison to most messaging systems Kafka has better throughput, built-in partitioning, replication, and fault-tolerance which makes it a good solution for large scale message processing applications.</w:t>
+      </w:r>
+    </w:p>
+    <w:p>
+      <w:pPr>
+        <w:spacing w:after="0" w:line="480" w:lineRule="auto"/>
+        <w:rPr>
+          <w:rFonts w:asciiTheme="minorBidi" w:hAnsiTheme="minorBidi"/>
+          <w:sz w:val="24"/>
+          <w:szCs w:val="24"/>
+        </w:rPr>
+      </w:pPr>
+      <w:r>
+        <w:rPr>
+          <w:rFonts w:asciiTheme="minorBidi" w:hAnsiTheme="minorBidi"/>
+          <w:sz w:val="24"/>
+          <w:szCs w:val="24"/>
+        </w:rPr>
+        <w:t>Asynchronous, event-driven communication is handled by Apache Kafka. We define specific Kafka events for key domain activities. For example, when a user applies to a job, the Job Service publishes a job.application.submit event. When an application’s status changes (approved/rejected), it publishes job.application.statusChange. Other services subscribe to these events as needed.</w:t>
+      </w:r>
+    </w:p>
+    <w:p>
+      <w:pPr>
+        <w:spacing w:after="0" w:line="480" w:lineRule="auto"/>
+        <w:rPr>
+          <w:rFonts w:asciiTheme="minorBidi" w:hAnsiTheme="minorBidi"/>
+          <w:sz w:val="24"/>
+          <w:szCs w:val="24"/>
+        </w:rPr>
+      </w:pPr>
+      <w:r>
+        <w:rPr>
+          <w:rFonts w:asciiTheme="minorBidi" w:hAnsiTheme="minorBidi"/>
+          <w:sz w:val="24"/>
+          <w:szCs w:val="24"/>
+        </w:rPr>
+        <w:t>Kafka provides a robust, scalable backbone for Nuhoud’s asynchronous communication, enabling reliable event delivery and independent service processing.</w:t>
+      </w:r>
+    </w:p>
+    <w:p>
+      <w:pPr>
         <w:pStyle w:val="Heading3"/>
         <w:spacing w:before="120" w:line="480" w:lineRule="auto"/>
         <w:rPr>
@@ -12744,6 +12997,7 @@
           <w:szCs w:val="32"/>
           <w:rtl/>
         </w:rPr>
+        <w:lastRenderedPageBreak/>
         <w:t>5</w:t>
       </w:r>
       <w:r>
@@ -12776,16 +13030,234 @@
     </w:p>
     <w:p>
       <w:pPr>
-        <w:spacing w:after="0" w:line="240" w:lineRule="auto"/>
-        <w:rPr>
-          <w:rFonts w:asciiTheme="minorBidi" w:hAnsiTheme="minorBidi"/>
-          <w:b/>
-          <w:bCs/>
-          <w:color w:val="404040" w:themeColor="text1" w:themeTint="BF"/>
-          <w:sz w:val="36"/>
-          <w:szCs w:val="36"/>
-        </w:rPr>
-      </w:pPr>
+        <w:spacing w:after="0" w:line="480" w:lineRule="auto"/>
+        <w:rPr>
+          <w:rFonts w:asciiTheme="minorBidi" w:hAnsiTheme="minorBidi"/>
+          <w:sz w:val="24"/>
+          <w:szCs w:val="24"/>
+        </w:rPr>
+      </w:pPr>
+      <w:r>
+        <w:rPr>
+          <w:rFonts w:asciiTheme="minorBidi" w:hAnsiTheme="minorBidi"/>
+          <w:sz w:val="24"/>
+          <w:szCs w:val="24"/>
+        </w:rPr>
+        <w:t xml:space="preserve">gRPC is a modern, high-performance, open-source framework for building APIs. It utilizes Remote Procedure Calls (RPC) for efficient communication between services, especially in microservices architectures. gRPC leverages HTTP/2 for transport and Protocol Buffers (protobuf) for serialization, resulting in faster and more lightweight communication compared to traditional REST APIs using JSON or XML. </w:t>
+      </w:r>
+    </w:p>
+    <w:p>
+      <w:pPr>
+        <w:spacing w:after="0" w:line="480" w:lineRule="auto"/>
+        <w:rPr>
+          <w:rFonts w:asciiTheme="minorBidi" w:hAnsiTheme="minorBidi"/>
+          <w:sz w:val="24"/>
+          <w:szCs w:val="24"/>
+        </w:rPr>
+      </w:pPr>
+      <w:r>
+        <w:rPr>
+          <w:rFonts w:asciiTheme="minorBidi" w:hAnsiTheme="minorBidi"/>
+          <w:sz w:val="24"/>
+          <w:szCs w:val="24"/>
+        </w:rPr>
+        <w:t>Key Features and Benefits:</w:t>
+      </w:r>
+    </w:p>
+    <w:p>
+      <w:pPr>
+        <w:pStyle w:val="ListParagraph"/>
+        <w:numPr>
+          <w:ilvl w:val="0"/>
+          <w:numId w:val="23"/>
+        </w:numPr>
+        <w:spacing w:after="0" w:line="480" w:lineRule="auto"/>
+        <w:rPr>
+          <w:rFonts w:asciiTheme="minorBidi" w:hAnsiTheme="minorBidi"/>
+          <w:sz w:val="24"/>
+          <w:szCs w:val="24"/>
+        </w:rPr>
+      </w:pPr>
+      <w:r>
+        <w:rPr>
+          <w:rFonts w:asciiTheme="minorBidi" w:hAnsiTheme="minorBidi"/>
+          <w:sz w:val="24"/>
+          <w:szCs w:val="24"/>
+        </w:rPr>
+        <w:t>High Performance:</w:t>
+      </w:r>
+    </w:p>
+    <w:p>
+      <w:pPr>
+        <w:pStyle w:val="ListParagraph"/>
+        <w:spacing w:after="0" w:line="480" w:lineRule="auto"/>
+        <w:rPr>
+          <w:rFonts w:asciiTheme="minorBidi" w:hAnsiTheme="minorBidi"/>
+          <w:sz w:val="24"/>
+          <w:szCs w:val="24"/>
+        </w:rPr>
+      </w:pPr>
+      <w:r>
+        <w:rPr>
+          <w:rFonts w:asciiTheme="minorBidi" w:hAnsiTheme="minorBidi"/>
+          <w:sz w:val="24"/>
+          <w:szCs w:val="24"/>
+        </w:rPr>
+        <w:t xml:space="preserve">gRPC utilizes HTTP/2 and protobuf, which leads to reduced latency and overhead compared to REST APIs. </w:t>
+      </w:r>
+    </w:p>
+    <w:p>
+      <w:pPr>
+        <w:pStyle w:val="ListParagraph"/>
+        <w:numPr>
+          <w:ilvl w:val="0"/>
+          <w:numId w:val="23"/>
+        </w:numPr>
+        <w:spacing w:after="0" w:line="480" w:lineRule="auto"/>
+        <w:rPr>
+          <w:rFonts w:asciiTheme="minorBidi" w:hAnsiTheme="minorBidi"/>
+          <w:sz w:val="24"/>
+          <w:szCs w:val="24"/>
+        </w:rPr>
+      </w:pPr>
+      <w:r>
+        <w:rPr>
+          <w:rFonts w:asciiTheme="minorBidi" w:hAnsiTheme="minorBidi"/>
+          <w:sz w:val="24"/>
+          <w:szCs w:val="24"/>
+        </w:rPr>
+        <w:t>Language Agnostic:</w:t>
+      </w:r>
+    </w:p>
+    <w:p>
+      <w:pPr>
+        <w:pStyle w:val="ListParagraph"/>
+        <w:spacing w:after="0" w:line="480" w:lineRule="auto"/>
+        <w:rPr>
+          <w:rFonts w:asciiTheme="minorBidi" w:hAnsiTheme="minorBidi"/>
+          <w:sz w:val="24"/>
+          <w:szCs w:val="24"/>
+        </w:rPr>
+      </w:pPr>
+      <w:r>
+        <w:rPr>
+          <w:rFonts w:asciiTheme="minorBidi" w:hAnsiTheme="minorBidi"/>
+          <w:sz w:val="24"/>
+          <w:szCs w:val="24"/>
+        </w:rPr>
+        <w:t xml:space="preserve">gRPC supports various programming languages, allowing for polyglot microservice architectures. </w:t>
+      </w:r>
+    </w:p>
+    <w:p>
+      <w:pPr>
+        <w:pStyle w:val="ListParagraph"/>
+        <w:numPr>
+          <w:ilvl w:val="0"/>
+          <w:numId w:val="23"/>
+        </w:numPr>
+        <w:spacing w:after="0" w:line="480" w:lineRule="auto"/>
+        <w:rPr>
+          <w:rFonts w:asciiTheme="minorBidi" w:hAnsiTheme="minorBidi"/>
+          <w:sz w:val="24"/>
+          <w:szCs w:val="24"/>
+        </w:rPr>
+      </w:pPr>
+      <w:r>
+        <w:rPr>
+          <w:rFonts w:asciiTheme="minorBidi" w:hAnsiTheme="minorBidi"/>
+          <w:sz w:val="24"/>
+          <w:szCs w:val="24"/>
+        </w:rPr>
+        <w:t>Contract-First API Development:</w:t>
+      </w:r>
+    </w:p>
+    <w:p>
+      <w:pPr>
+        <w:pStyle w:val="ListParagraph"/>
+        <w:spacing w:after="0" w:line="480" w:lineRule="auto"/>
+        <w:rPr>
+          <w:rFonts w:asciiTheme="minorBidi" w:hAnsiTheme="minorBidi"/>
+          <w:sz w:val="24"/>
+          <w:szCs w:val="24"/>
+        </w:rPr>
+      </w:pPr>
+      <w:r>
+        <w:rPr>
+          <w:rFonts w:asciiTheme="minorBidi" w:hAnsiTheme="minorBidi"/>
+          <w:sz w:val="24"/>
+          <w:szCs w:val="24"/>
+        </w:rPr>
+        <w:t xml:space="preserve">gRPC uses Protocol Buffers as an Interface Definition Language (IDL), ensuring a well-defined contract between services. </w:t>
+      </w:r>
+    </w:p>
+    <w:p>
+      <w:pPr>
+        <w:pStyle w:val="ListParagraph"/>
+        <w:numPr>
+          <w:ilvl w:val="0"/>
+          <w:numId w:val="23"/>
+        </w:numPr>
+        <w:spacing w:after="0" w:line="480" w:lineRule="auto"/>
+        <w:rPr>
+          <w:rFonts w:asciiTheme="minorBidi" w:hAnsiTheme="minorBidi"/>
+          <w:sz w:val="24"/>
+          <w:szCs w:val="24"/>
+        </w:rPr>
+      </w:pPr>
+      <w:r>
+        <w:rPr>
+          <w:rFonts w:asciiTheme="minorBidi" w:hAnsiTheme="minorBidi"/>
+          <w:sz w:val="24"/>
+          <w:szCs w:val="24"/>
+        </w:rPr>
+        <w:t>Streaming Support:</w:t>
+      </w:r>
+    </w:p>
+    <w:p>
+      <w:pPr>
+        <w:pStyle w:val="ListParagraph"/>
+        <w:spacing w:after="0" w:line="480" w:lineRule="auto"/>
+        <w:rPr>
+          <w:rFonts w:asciiTheme="minorBidi" w:hAnsiTheme="minorBidi"/>
+          <w:sz w:val="24"/>
+          <w:szCs w:val="24"/>
+        </w:rPr>
+      </w:pPr>
+      <w:r>
+        <w:rPr>
+          <w:rFonts w:asciiTheme="minorBidi" w:hAnsiTheme="minorBidi"/>
+          <w:sz w:val="24"/>
+          <w:szCs w:val="24"/>
+        </w:rPr>
+        <w:t xml:space="preserve">gRPC offers support for client, server, and bidirectional streaming, making it suitable for real-time and data-intensive applications. </w:t>
+      </w:r>
+    </w:p>
+    <w:p>
+      <w:pPr>
+        <w:spacing w:after="0" w:line="480" w:lineRule="auto"/>
+        <w:rPr>
+          <w:rFonts w:asciiTheme="minorBidi" w:hAnsiTheme="minorBidi"/>
+          <w:sz w:val="24"/>
+          <w:szCs w:val="24"/>
+          <w:rtl/>
+        </w:rPr>
+      </w:pPr>
+      <w:r>
+        <w:rPr>
+          <w:rFonts w:asciiTheme="minorBidi" w:hAnsiTheme="minorBidi"/>
+          <w:sz w:val="24"/>
+          <w:szCs w:val="24"/>
+        </w:rPr>
+        <w:t>For synchronous inter-service calls that require low latency, we use gRPC. Notably, the Auth Service calls the Alerts Service’s gRPC API to send OTPs to users. This choice was made for performance reasons: gRPC runs over HTTP/2 with binary serialization (Protocol Buffers), which significantly reduces overhead. As one analysis notes, gRPC/HTTP2 can transmit messages “up to 10 times faster” than traditional HTTP1.1/REST</w:t>
+      </w:r>
+      <w:r>
+        <w:rPr>
+          <w:rFonts w:asciiTheme="minorBidi" w:hAnsiTheme="minorBidi"/>
+          <w:sz w:val="24"/>
+          <w:szCs w:val="24"/>
+        </w:rPr>
+        <w:t>.</w:t>
+      </w:r>
     </w:p>
     <w:p>
       <w:pPr>
@@ -12806,6 +13278,7 @@
           <w:szCs w:val="36"/>
           <w:rtl/>
         </w:rPr>
+        <w:lastRenderedPageBreak/>
         <w:t>5</w:t>
       </w:r>
       <w:r>
@@ -12815,7 +13288,87 @@
           <w:sz w:val="36"/>
           <w:szCs w:val="36"/>
         </w:rPr>
-        <w:t>.5. Data Management Strategy (e.g., Database-per-Service)</w:t>
+        <w:t>.5. Data Management Strategy (Database-per-Service)</w:t>
+      </w:r>
+    </w:p>
+    <w:p>
+      <w:pPr>
+        <w:spacing w:after="0" w:line="480" w:lineRule="auto"/>
+        <w:rPr>
+          <w:rFonts w:asciiTheme="minorBidi" w:hAnsiTheme="minorBidi"/>
+          <w:sz w:val="24"/>
+          <w:szCs w:val="24"/>
+        </w:rPr>
+      </w:pPr>
+      <w:r>
+        <w:rPr>
+          <w:rFonts w:asciiTheme="minorBidi" w:hAnsiTheme="minorBidi"/>
+          <w:sz w:val="24"/>
+          <w:szCs w:val="24"/>
+        </w:rPr>
+        <w:t xml:space="preserve">We follow a database-per-service pattern using MongoDB for each service’s datastore. Each microservice has its own MongoDB instance or cluster and holds only its own data: the User Service stores users and profiles, the Job Service stores jobs and applications. </w:t>
+      </w:r>
+    </w:p>
+    <w:p>
+      <w:pPr>
+        <w:spacing w:after="0" w:line="480" w:lineRule="auto"/>
+        <w:rPr>
+          <w:rFonts w:asciiTheme="minorBidi" w:hAnsiTheme="minorBidi"/>
+          <w:sz w:val="24"/>
+          <w:szCs w:val="24"/>
+        </w:rPr>
+      </w:pPr>
+      <w:r>
+        <w:rPr>
+          <w:rFonts w:asciiTheme="minorBidi" w:hAnsiTheme="minorBidi"/>
+          <w:sz w:val="24"/>
+          <w:szCs w:val="24"/>
+        </w:rPr>
+        <w:t xml:space="preserve">This encapsulation ensures loose coupling: a schema change in one service’s database has no impact on the others. All services use MongoDB (a document database) because our domain data (profiles, jobs, notifications) fits a flexible, schemaless model. Because services are isolated, we do not perform SQL-like joins across services. When data from another domain is needed, we use one of two approaches: </w:t>
+      </w:r>
+    </w:p>
+    <w:p>
+      <w:pPr>
+        <w:spacing w:after="0" w:line="480" w:lineRule="auto"/>
+        <w:rPr>
+          <w:rFonts w:asciiTheme="minorBidi" w:hAnsiTheme="minorBidi"/>
+          <w:sz w:val="24"/>
+          <w:szCs w:val="24"/>
+        </w:rPr>
+      </w:pPr>
+      <w:r>
+        <w:rPr>
+          <w:rFonts w:asciiTheme="minorBidi" w:hAnsiTheme="minorBidi"/>
+          <w:sz w:val="24"/>
+          <w:szCs w:val="24"/>
+        </w:rPr>
+        <w:t xml:space="preserve">(1) the requesting service calls another service’s API synchronously, or (2) we replicate the necessary data asynchronously. To support efficient querying and avoid constant RPC calls, we do replicate selected data to read-optimized views. </w:t>
+      </w:r>
+    </w:p>
+    <w:p>
+      <w:pPr>
+        <w:spacing w:after="0" w:line="480" w:lineRule="auto"/>
+        <w:rPr>
+          <w:rFonts w:asciiTheme="minorBidi" w:hAnsiTheme="minorBidi"/>
+          <w:sz w:val="24"/>
+          <w:szCs w:val="24"/>
+        </w:rPr>
+      </w:pPr>
+      <w:r>
+        <w:rPr>
+          <w:rFonts w:asciiTheme="minorBidi" w:hAnsiTheme="minorBidi"/>
+          <w:sz w:val="24"/>
+          <w:szCs w:val="24"/>
+        </w:rPr>
+        <w:t>. In summary, each service owns its MongoDB data and there are no live joins between databases.Controlled duplication of data (eventual-consistent views) is used only where needed for performance. This strategy maximizes service autonomy: each team can choose indexes and schemas suited to its needs, and the system remains scalable and fault-tolerant. Indeed, isolating data in this way helps ensure that the services are loosely coupled and supports independent scalability</w:t>
+      </w:r>
+      <w:r>
+        <w:rPr>
+          <w:rFonts w:asciiTheme="minorBidi" w:hAnsiTheme="minorBidi"/>
+          <w:sz w:val="24"/>
+          <w:szCs w:val="24"/>
+        </w:rPr>
+        <w:t>.</w:t>
       </w:r>
     </w:p>
     <w:p>
@@ -12823,13 +13376,18 @@
         <w:spacing w:after="0" w:line="240" w:lineRule="auto"/>
         <w:rPr>
           <w:rFonts w:asciiTheme="minorBidi" w:hAnsiTheme="minorBidi"/>
-          <w:b/>
-          <w:bCs/>
-          <w:color w:val="404040" w:themeColor="text1" w:themeTint="BF"/>
-          <w:sz w:val="36"/>
-          <w:szCs w:val="36"/>
-        </w:rPr>
-      </w:pPr>
+          <w:sz w:val="24"/>
+          <w:szCs w:val="24"/>
+        </w:rPr>
+      </w:pPr>
+      <w:r>
+        <w:rPr>
+          <w:rFonts w:asciiTheme="minorBidi" w:hAnsiTheme="minorBidi"/>
+          <w:sz w:val="24"/>
+          <w:szCs w:val="24"/>
+        </w:rPr>
+        <w:br w:type="page"/>
+      </w:r>
     </w:p>
     <w:p>
       <w:pPr>
@@ -12852,6 +13410,7 @@
           <w:szCs w:val="36"/>
           <w:rtl/>
         </w:rPr>
+        <w:lastRenderedPageBreak/>
         <w:t>5</w:t>
       </w:r>
       <w:r>
@@ -12962,9 +13521,10 @@
           <w:color w:val="404040" w:themeColor="text1" w:themeTint="BF"/>
           <w:sz w:val="56"/>
           <w:szCs w:val="56"/>
-        </w:rPr>
-      </w:pPr>
-      <w:bookmarkStart w:id="41" w:name="_Toc200381676"/>
+          <w:rtl/>
+        </w:rPr>
+      </w:pPr>
+      <w:bookmarkStart w:id="39" w:name="_Toc200381676"/>
       <w:r>
         <w:rPr>
           <w:rFonts w:asciiTheme="minorBidi" w:hAnsiTheme="minorBidi" w:cstheme="minorBidi"/>
@@ -13001,479 +13561,27 @@
         </w:rPr>
         <w:t>Technology Stack and Rationale</w:t>
       </w:r>
-      <w:bookmarkEnd w:id="41"/>
+      <w:bookmarkEnd w:id="39"/>
     </w:p>
     <w:p>
       <w:pPr>
         <w:spacing w:after="0" w:line="240" w:lineRule="auto"/>
         <w:rPr>
           <w:rFonts w:asciiTheme="minorBidi" w:hAnsiTheme="minorBidi"/>
-          <w:b/>
-          <w:bCs/>
-          <w:color w:val="404040" w:themeColor="text1" w:themeTint="BF"/>
-          <w:sz w:val="36"/>
-          <w:szCs w:val="36"/>
-        </w:rPr>
-      </w:pPr>
-      <w:r>
-        <w:rPr>
-          <w:rFonts w:asciiTheme="minorBidi" w:hAnsiTheme="minorBidi"/>
-          <w:b/>
-          <w:bCs/>
-          <w:color w:val="404040" w:themeColor="text1" w:themeTint="BF"/>
-          <w:sz w:val="36"/>
-          <w:szCs w:val="36"/>
-        </w:rPr>
-        <w:br w:type="page"/>
-      </w:r>
-    </w:p>
-    <w:p>
-      <w:pPr>
-        <w:pStyle w:val="Heading1"/>
-        <w:spacing w:before="0" w:line="480" w:lineRule="auto"/>
-        <w:jc w:val="center"/>
-        <w:rPr>
-          <w:rFonts w:asciiTheme="minorBidi" w:hAnsiTheme="minorBidi" w:cstheme="minorBidi"/>
-          <w:color w:val="404040" w:themeColor="text1" w:themeTint="BF"/>
-          <w:sz w:val="40"/>
-          <w:szCs w:val="40"/>
-        </w:rPr>
-      </w:pPr>
-    </w:p>
-    <w:p>
-      <w:pPr>
-        <w:pStyle w:val="Heading1"/>
-        <w:spacing w:before="0" w:line="480" w:lineRule="auto"/>
-        <w:jc w:val="center"/>
-        <w:rPr>
-          <w:rFonts w:asciiTheme="minorBidi" w:hAnsiTheme="minorBidi" w:cstheme="minorBidi"/>
-          <w:color w:val="404040" w:themeColor="text1" w:themeTint="BF"/>
-          <w:sz w:val="40"/>
-          <w:szCs w:val="40"/>
-        </w:rPr>
-      </w:pPr>
-    </w:p>
-    <w:p>
-      <w:pPr>
-        <w:pStyle w:val="Heading1"/>
-        <w:spacing w:before="0" w:line="480" w:lineRule="auto"/>
-        <w:jc w:val="center"/>
-        <w:rPr>
-          <w:rFonts w:asciiTheme="minorBidi" w:hAnsiTheme="minorBidi" w:cstheme="minorBidi"/>
-          <w:color w:val="404040" w:themeColor="text1" w:themeTint="BF"/>
-          <w:sz w:val="40"/>
-          <w:szCs w:val="40"/>
-        </w:rPr>
-      </w:pPr>
-    </w:p>
-    <w:p>
-      <w:pPr>
-        <w:pStyle w:val="Heading1"/>
-        <w:spacing w:before="0" w:line="480" w:lineRule="auto"/>
-        <w:jc w:val="center"/>
-        <w:rPr>
-          <w:rFonts w:asciiTheme="minorBidi" w:hAnsiTheme="minorBidi" w:cstheme="minorBidi"/>
-          <w:color w:val="404040" w:themeColor="text1" w:themeTint="BF"/>
-          <w:sz w:val="40"/>
-          <w:szCs w:val="40"/>
-        </w:rPr>
-      </w:pPr>
-    </w:p>
-    <w:p>
-      <w:pPr>
-        <w:pStyle w:val="Heading1"/>
-        <w:spacing w:before="0" w:line="480" w:lineRule="auto"/>
-        <w:jc w:val="center"/>
-        <w:rPr>
-          <w:rFonts w:asciiTheme="minorBidi" w:hAnsiTheme="minorBidi" w:cstheme="minorBidi"/>
-          <w:color w:val="404040" w:themeColor="text1" w:themeTint="BF"/>
-          <w:sz w:val="40"/>
-          <w:szCs w:val="40"/>
-        </w:rPr>
-      </w:pPr>
-    </w:p>
-    <w:p>
-      <w:pPr>
-        <w:pStyle w:val="Heading1"/>
-        <w:spacing w:before="0" w:line="480" w:lineRule="auto"/>
-        <w:jc w:val="center"/>
-        <w:rPr>
-          <w:rFonts w:asciiTheme="minorBidi" w:hAnsiTheme="minorBidi" w:cstheme="minorBidi"/>
-          <w:color w:val="404040" w:themeColor="text1" w:themeTint="BF"/>
-          <w:sz w:val="40"/>
-          <w:szCs w:val="40"/>
-        </w:rPr>
-      </w:pPr>
-    </w:p>
-    <w:p/>
-    <w:p>
-      <w:pPr>
-        <w:pStyle w:val="Heading1"/>
-        <w:spacing w:before="0" w:line="480" w:lineRule="auto"/>
-        <w:jc w:val="center"/>
-        <w:rPr>
-          <w:rFonts w:asciiTheme="minorBidi" w:hAnsiTheme="minorBidi" w:cstheme="minorBidi"/>
           <w:color w:val="404040" w:themeColor="text1" w:themeTint="BF"/>
           <w:sz w:val="56"/>
           <w:szCs w:val="56"/>
-        </w:rPr>
-      </w:pPr>
-      <w:bookmarkStart w:id="42" w:name="_Toc200381677"/>
-      <w:r>
-        <w:rPr>
-          <w:rFonts w:asciiTheme="minorBidi" w:hAnsiTheme="minorBidi" w:cstheme="minorBidi"/>
+          <w:rtl/>
+        </w:rPr>
+      </w:pPr>
+      <w:r>
+        <w:rPr>
+          <w:rFonts w:asciiTheme="minorBidi" w:hAnsiTheme="minorBidi"/>
           <w:color w:val="404040" w:themeColor="text1" w:themeTint="BF"/>
           <w:sz w:val="56"/>
           <w:szCs w:val="56"/>
-        </w:rPr>
-        <w:t xml:space="preserve">Chapter </w:t>
-      </w:r>
-      <w:r>
-        <w:rPr>
-          <w:rFonts w:asciiTheme="minorBidi" w:hAnsiTheme="minorBidi" w:cstheme="minorBidi"/>
-          <w:color w:val="404040" w:themeColor="text1" w:themeTint="BF"/>
-          <w:sz w:val="56"/>
-          <w:szCs w:val="56"/>
-        </w:rPr>
-        <w:t>7</w:t>
-      </w:r>
-      <w:r>
-        <w:rPr>
-          <w:rFonts w:asciiTheme="minorBidi" w:hAnsiTheme="minorBidi" w:cstheme="minorBidi"/>
-          <w:color w:val="404040" w:themeColor="text1" w:themeTint="BF"/>
-          <w:sz w:val="56"/>
-          <w:szCs w:val="56"/>
-        </w:rPr>
-        <w:t xml:space="preserve">: </w:t>
-      </w:r>
-      <w:r>
-        <w:rPr>
-          <w:rFonts w:asciiTheme="minorBidi" w:hAnsiTheme="minorBidi" w:cstheme="minorBidi"/>
-          <w:color w:val="404040" w:themeColor="text1" w:themeTint="BF"/>
-          <w:sz w:val="56"/>
-          <w:szCs w:val="56"/>
-        </w:rPr>
-        <w:t>Implementation</w:t>
-      </w:r>
-      <w:bookmarkEnd w:id="42"/>
-    </w:p>
-    <w:p>
-      <w:pPr>
-        <w:spacing w:after="0" w:line="240" w:lineRule="auto"/>
-        <w:rPr>
-          <w:rFonts w:asciiTheme="minorBidi" w:hAnsiTheme="minorBidi"/>
-          <w:b/>
-          <w:bCs/>
-          <w:color w:val="404040" w:themeColor="text1" w:themeTint="BF"/>
-          <w:sz w:val="36"/>
-          <w:szCs w:val="36"/>
-        </w:rPr>
-      </w:pPr>
-      <w:r>
-        <w:rPr>
-          <w:rFonts w:asciiTheme="minorBidi" w:hAnsiTheme="minorBidi"/>
-          <w:b/>
-          <w:bCs/>
-          <w:color w:val="404040" w:themeColor="text1" w:themeTint="BF"/>
-          <w:sz w:val="36"/>
-          <w:szCs w:val="36"/>
-        </w:rPr>
-        <w:br w:type="page"/>
-      </w:r>
-    </w:p>
-    <w:p>
-      <w:pPr>
-        <w:pStyle w:val="Heading1"/>
-        <w:spacing w:before="0" w:line="480" w:lineRule="auto"/>
-        <w:jc w:val="center"/>
-        <w:rPr>
-          <w:rFonts w:asciiTheme="minorBidi" w:hAnsiTheme="minorBidi" w:cstheme="minorBidi"/>
-          <w:color w:val="404040" w:themeColor="text1" w:themeTint="BF"/>
-          <w:sz w:val="40"/>
-          <w:szCs w:val="40"/>
-        </w:rPr>
-      </w:pPr>
-    </w:p>
-    <w:p>
-      <w:pPr>
-        <w:pStyle w:val="Heading1"/>
-        <w:spacing w:before="0" w:line="480" w:lineRule="auto"/>
-        <w:jc w:val="center"/>
-        <w:rPr>
-          <w:rFonts w:asciiTheme="minorBidi" w:hAnsiTheme="minorBidi" w:cstheme="minorBidi"/>
-          <w:color w:val="404040" w:themeColor="text1" w:themeTint="BF"/>
-          <w:sz w:val="40"/>
-          <w:szCs w:val="40"/>
-        </w:rPr>
-      </w:pPr>
-    </w:p>
-    <w:p>
-      <w:pPr>
-        <w:pStyle w:val="Heading1"/>
-        <w:spacing w:before="0" w:line="480" w:lineRule="auto"/>
-        <w:jc w:val="center"/>
-        <w:rPr>
-          <w:rFonts w:asciiTheme="minorBidi" w:hAnsiTheme="minorBidi" w:cstheme="minorBidi"/>
-          <w:color w:val="404040" w:themeColor="text1" w:themeTint="BF"/>
-          <w:sz w:val="40"/>
-          <w:szCs w:val="40"/>
-        </w:rPr>
-      </w:pPr>
-    </w:p>
-    <w:p>
-      <w:pPr>
-        <w:pStyle w:val="Heading1"/>
-        <w:spacing w:before="0" w:line="480" w:lineRule="auto"/>
-        <w:jc w:val="center"/>
-        <w:rPr>
-          <w:rFonts w:asciiTheme="minorBidi" w:hAnsiTheme="minorBidi" w:cstheme="minorBidi"/>
-          <w:color w:val="404040" w:themeColor="text1" w:themeTint="BF"/>
-          <w:sz w:val="40"/>
-          <w:szCs w:val="40"/>
-        </w:rPr>
-      </w:pPr>
-    </w:p>
-    <w:p>
-      <w:pPr>
-        <w:pStyle w:val="Heading1"/>
-        <w:spacing w:before="0" w:line="480" w:lineRule="auto"/>
-        <w:jc w:val="center"/>
-        <w:rPr>
-          <w:rFonts w:asciiTheme="minorBidi" w:hAnsiTheme="minorBidi" w:cstheme="minorBidi"/>
-          <w:color w:val="404040" w:themeColor="text1" w:themeTint="BF"/>
-          <w:sz w:val="40"/>
-          <w:szCs w:val="40"/>
-        </w:rPr>
-      </w:pPr>
-    </w:p>
-    <w:p>
-      <w:pPr>
-        <w:pStyle w:val="Heading1"/>
-        <w:spacing w:before="0" w:line="480" w:lineRule="auto"/>
-        <w:jc w:val="center"/>
-        <w:rPr>
-          <w:rFonts w:asciiTheme="minorBidi" w:hAnsiTheme="minorBidi" w:cstheme="minorBidi"/>
-          <w:color w:val="404040" w:themeColor="text1" w:themeTint="BF"/>
-          <w:sz w:val="40"/>
-          <w:szCs w:val="40"/>
-        </w:rPr>
-      </w:pPr>
-    </w:p>
-    <w:p/>
-    <w:p>
-      <w:pPr>
-        <w:pStyle w:val="Heading1"/>
-        <w:spacing w:before="0" w:line="480" w:lineRule="auto"/>
-        <w:jc w:val="center"/>
-        <w:rPr>
-          <w:rFonts w:asciiTheme="minorBidi" w:hAnsiTheme="minorBidi" w:cstheme="minorBidi"/>
-          <w:color w:val="404040" w:themeColor="text1" w:themeTint="BF"/>
-          <w:sz w:val="56"/>
-          <w:szCs w:val="56"/>
-        </w:rPr>
-      </w:pPr>
-      <w:bookmarkStart w:id="43" w:name="_Toc200381678"/>
-      <w:r>
-        <w:rPr>
-          <w:rFonts w:asciiTheme="minorBidi" w:hAnsiTheme="minorBidi" w:cstheme="minorBidi"/>
-          <w:color w:val="404040" w:themeColor="text1" w:themeTint="BF"/>
-          <w:sz w:val="56"/>
-          <w:szCs w:val="56"/>
-        </w:rPr>
-        <w:t xml:space="preserve">Chapter </w:t>
-      </w:r>
-      <w:r>
-        <w:rPr>
-          <w:rFonts w:asciiTheme="minorBidi" w:hAnsiTheme="minorBidi" w:cstheme="minorBidi"/>
-          <w:color w:val="404040" w:themeColor="text1" w:themeTint="BF"/>
-          <w:sz w:val="56"/>
-          <w:szCs w:val="56"/>
-        </w:rPr>
-        <w:t>8</w:t>
-      </w:r>
-      <w:r>
-        <w:rPr>
-          <w:rFonts w:asciiTheme="minorBidi" w:hAnsiTheme="minorBidi" w:cstheme="minorBidi"/>
-          <w:color w:val="404040" w:themeColor="text1" w:themeTint="BF"/>
-          <w:sz w:val="56"/>
-          <w:szCs w:val="56"/>
-        </w:rPr>
-        <w:t xml:space="preserve">: </w:t>
-      </w:r>
-      <w:r>
-        <w:rPr>
-          <w:rFonts w:asciiTheme="minorBidi" w:hAnsiTheme="minorBidi" w:cstheme="minorBidi"/>
-          <w:color w:val="404040" w:themeColor="text1" w:themeTint="BF"/>
-          <w:sz w:val="56"/>
-          <w:szCs w:val="56"/>
-        </w:rPr>
-        <w:t>Testing</w:t>
-      </w:r>
-      <w:bookmarkEnd w:id="43"/>
-    </w:p>
-    <w:p>
-      <w:pPr>
-        <w:spacing w:after="0" w:line="240" w:lineRule="auto"/>
-        <w:rPr>
-          <w:rFonts w:asciiTheme="minorBidi" w:hAnsiTheme="minorBidi"/>
-          <w:b/>
-          <w:bCs/>
-          <w:color w:val="404040" w:themeColor="text1" w:themeTint="BF"/>
-          <w:sz w:val="36"/>
-          <w:szCs w:val="36"/>
-        </w:rPr>
-      </w:pPr>
-      <w:r>
-        <w:rPr>
-          <w:rFonts w:asciiTheme="minorBidi" w:hAnsiTheme="minorBidi"/>
-          <w:b/>
-          <w:bCs/>
-          <w:color w:val="404040" w:themeColor="text1" w:themeTint="BF"/>
-          <w:sz w:val="36"/>
-          <w:szCs w:val="36"/>
-        </w:rPr>
-        <w:br w:type="page"/>
-      </w:r>
-    </w:p>
-    <w:p>
-      <w:pPr>
-        <w:pStyle w:val="Heading1"/>
-        <w:spacing w:before="0" w:line="480" w:lineRule="auto"/>
-        <w:jc w:val="center"/>
-        <w:rPr>
-          <w:rFonts w:asciiTheme="minorBidi" w:hAnsiTheme="minorBidi" w:cstheme="minorBidi"/>
-          <w:color w:val="404040" w:themeColor="text1" w:themeTint="BF"/>
-          <w:sz w:val="40"/>
-          <w:szCs w:val="40"/>
-        </w:rPr>
-      </w:pPr>
-    </w:p>
-    <w:p>
-      <w:pPr>
-        <w:pStyle w:val="Heading1"/>
-        <w:spacing w:before="0" w:line="480" w:lineRule="auto"/>
-        <w:jc w:val="center"/>
-        <w:rPr>
-          <w:rFonts w:asciiTheme="minorBidi" w:hAnsiTheme="minorBidi" w:cstheme="minorBidi"/>
-          <w:color w:val="404040" w:themeColor="text1" w:themeTint="BF"/>
-          <w:sz w:val="40"/>
-          <w:szCs w:val="40"/>
-        </w:rPr>
-      </w:pPr>
-    </w:p>
-    <w:p>
-      <w:pPr>
-        <w:pStyle w:val="Heading1"/>
-        <w:spacing w:before="0" w:line="480" w:lineRule="auto"/>
-        <w:jc w:val="center"/>
-        <w:rPr>
-          <w:rFonts w:asciiTheme="minorBidi" w:hAnsiTheme="minorBidi" w:cstheme="minorBidi"/>
-          <w:color w:val="404040" w:themeColor="text1" w:themeTint="BF"/>
-          <w:sz w:val="40"/>
-          <w:szCs w:val="40"/>
-        </w:rPr>
-      </w:pPr>
-    </w:p>
-    <w:p>
-      <w:pPr>
-        <w:pStyle w:val="Heading1"/>
-        <w:spacing w:before="0" w:line="480" w:lineRule="auto"/>
-        <w:jc w:val="center"/>
-        <w:rPr>
-          <w:rFonts w:asciiTheme="minorBidi" w:hAnsiTheme="minorBidi" w:cstheme="minorBidi"/>
-          <w:color w:val="404040" w:themeColor="text1" w:themeTint="BF"/>
-          <w:sz w:val="40"/>
-          <w:szCs w:val="40"/>
-        </w:rPr>
-      </w:pPr>
-    </w:p>
-    <w:p>
-      <w:pPr>
-        <w:pStyle w:val="Heading1"/>
-        <w:spacing w:before="0" w:line="480" w:lineRule="auto"/>
-        <w:jc w:val="center"/>
-        <w:rPr>
-          <w:rFonts w:asciiTheme="minorBidi" w:hAnsiTheme="minorBidi" w:cstheme="minorBidi"/>
-          <w:color w:val="404040" w:themeColor="text1" w:themeTint="BF"/>
-          <w:sz w:val="40"/>
-          <w:szCs w:val="40"/>
-        </w:rPr>
-      </w:pPr>
-    </w:p>
-    <w:p>
-      <w:pPr>
-        <w:pStyle w:val="Heading1"/>
-        <w:spacing w:before="0" w:line="480" w:lineRule="auto"/>
-        <w:jc w:val="center"/>
-        <w:rPr>
-          <w:rFonts w:asciiTheme="minorBidi" w:hAnsiTheme="minorBidi" w:cstheme="minorBidi"/>
-          <w:color w:val="404040" w:themeColor="text1" w:themeTint="BF"/>
-          <w:sz w:val="40"/>
-          <w:szCs w:val="40"/>
-        </w:rPr>
-      </w:pPr>
-    </w:p>
-    <w:p/>
-    <w:p>
-      <w:pPr>
-        <w:pStyle w:val="Heading1"/>
-        <w:spacing w:before="0" w:line="480" w:lineRule="auto"/>
-        <w:jc w:val="center"/>
-        <w:rPr>
-          <w:rFonts w:asciiTheme="minorBidi" w:hAnsiTheme="minorBidi" w:cstheme="minorBidi"/>
-          <w:color w:val="404040" w:themeColor="text1" w:themeTint="BF"/>
-          <w:sz w:val="56"/>
-          <w:szCs w:val="56"/>
-        </w:rPr>
-      </w:pPr>
-      <w:bookmarkStart w:id="44" w:name="_Toc200381679"/>
-      <w:r>
-        <w:rPr>
-          <w:rFonts w:asciiTheme="minorBidi" w:hAnsiTheme="minorBidi" w:cstheme="minorBidi"/>
-          <w:color w:val="404040" w:themeColor="text1" w:themeTint="BF"/>
-          <w:sz w:val="56"/>
-          <w:szCs w:val="56"/>
-        </w:rPr>
-        <w:t xml:space="preserve">Chapter </w:t>
-      </w:r>
-      <w:r>
-        <w:rPr>
-          <w:rFonts w:asciiTheme="minorBidi" w:hAnsiTheme="minorBidi" w:cstheme="minorBidi"/>
-          <w:color w:val="404040" w:themeColor="text1" w:themeTint="BF"/>
-          <w:sz w:val="56"/>
-          <w:szCs w:val="56"/>
-        </w:rPr>
-        <w:t>9</w:t>
-      </w:r>
-      <w:r>
-        <w:rPr>
-          <w:rFonts w:asciiTheme="minorBidi" w:hAnsiTheme="minorBidi" w:cstheme="minorBidi"/>
-          <w:color w:val="404040" w:themeColor="text1" w:themeTint="BF"/>
-          <w:sz w:val="56"/>
-          <w:szCs w:val="56"/>
-        </w:rPr>
-        <w:t xml:space="preserve">: </w:t>
-      </w:r>
-      <w:r>
-        <w:rPr>
-          <w:rFonts w:asciiTheme="minorBidi" w:hAnsiTheme="minorBidi" w:cstheme="minorBidi"/>
-          <w:color w:val="404040" w:themeColor="text1" w:themeTint="BF"/>
-          <w:sz w:val="56"/>
-          <w:szCs w:val="56"/>
-        </w:rPr>
-        <w:t>Conclusion and Future Work</w:t>
-      </w:r>
-      <w:bookmarkEnd w:id="44"/>
-    </w:p>
-    <w:p>
-      <w:r>
-        <w:br w:type="page"/>
-      </w:r>
-      <w:r>
-        <w:lastRenderedPageBreak/>
-        <w:t>https://cloud.google.com/learn/what-is-microservices-architecture#monolithic-vs-microservices-architecture</w:t>
-      </w:r>
-      <w:r>
+          <w:rtl/>
+        </w:rPr>
         <w:br w:type="page"/>
       </w:r>
     </w:p>
@@ -13487,128 +13595,13 @@
           <w:color w:val="404040" w:themeColor="text1" w:themeTint="BF"/>
           <w:sz w:val="56"/>
           <w:szCs w:val="56"/>
-        </w:rPr>
-      </w:pPr>
-    </w:p>
-    <w:p>
-      <w:pPr>
-        <w:pStyle w:val="Heading1"/>
-        <w:spacing w:before="0" w:line="480" w:lineRule="auto"/>
-        <w:jc w:val="center"/>
-        <w:rPr>
-          <w:rFonts w:asciiTheme="minorBidi" w:hAnsiTheme="minorBidi" w:cstheme="minorBidi"/>
-          <w:color w:val="404040" w:themeColor="text1" w:themeTint="BF"/>
-          <w:sz w:val="40"/>
-          <w:szCs w:val="40"/>
-        </w:rPr>
-      </w:pPr>
-    </w:p>
-    <w:p>
-      <w:pPr>
-        <w:pStyle w:val="Heading1"/>
-        <w:spacing w:before="0" w:line="480" w:lineRule="auto"/>
-        <w:jc w:val="center"/>
-        <w:rPr>
-          <w:rFonts w:asciiTheme="minorBidi" w:hAnsiTheme="minorBidi" w:cstheme="minorBidi"/>
-          <w:color w:val="404040" w:themeColor="text1" w:themeTint="BF"/>
-          <w:sz w:val="40"/>
-          <w:szCs w:val="40"/>
-        </w:rPr>
-      </w:pPr>
-    </w:p>
-    <w:p>
-      <w:pPr>
-        <w:pStyle w:val="Heading1"/>
-        <w:spacing w:before="0" w:line="480" w:lineRule="auto"/>
-        <w:jc w:val="center"/>
-        <w:rPr>
-          <w:rFonts w:asciiTheme="minorBidi" w:hAnsiTheme="minorBidi" w:cstheme="minorBidi"/>
-          <w:color w:val="404040" w:themeColor="text1" w:themeTint="BF"/>
-          <w:sz w:val="40"/>
-          <w:szCs w:val="40"/>
-        </w:rPr>
-      </w:pPr>
-    </w:p>
-    <w:p>
-      <w:pPr>
-        <w:pStyle w:val="Heading1"/>
-        <w:spacing w:before="0" w:line="480" w:lineRule="auto"/>
-        <w:jc w:val="center"/>
-        <w:rPr>
-          <w:rFonts w:asciiTheme="minorBidi" w:hAnsiTheme="minorBidi" w:cstheme="minorBidi"/>
-          <w:color w:val="404040" w:themeColor="text1" w:themeTint="BF"/>
-          <w:sz w:val="40"/>
-          <w:szCs w:val="40"/>
-        </w:rPr>
-      </w:pPr>
-    </w:p>
-    <w:p>
-      <w:pPr>
-        <w:pStyle w:val="Heading1"/>
-        <w:spacing w:before="0" w:line="480" w:lineRule="auto"/>
-        <w:jc w:val="center"/>
-        <w:rPr>
-          <w:rFonts w:asciiTheme="minorBidi" w:hAnsiTheme="minorBidi" w:cstheme="minorBidi"/>
-          <w:color w:val="404040" w:themeColor="text1" w:themeTint="BF"/>
-          <w:sz w:val="40"/>
-          <w:szCs w:val="40"/>
-        </w:rPr>
-      </w:pPr>
-    </w:p>
-    <w:p>
-      <w:pPr>
-        <w:pStyle w:val="Heading1"/>
-        <w:spacing w:before="0" w:line="480" w:lineRule="auto"/>
-        <w:jc w:val="center"/>
-        <w:rPr>
-          <w:rFonts w:asciiTheme="minorBidi" w:hAnsiTheme="minorBidi" w:cstheme="minorBidi"/>
-          <w:color w:val="404040" w:themeColor="text1" w:themeTint="BF"/>
-          <w:sz w:val="40"/>
-          <w:szCs w:val="40"/>
-        </w:rPr>
-      </w:pPr>
-    </w:p>
-    <w:p/>
-    <w:p>
-      <w:pPr>
-        <w:pStyle w:val="Heading1"/>
-        <w:spacing w:before="0" w:line="480" w:lineRule="auto"/>
-        <w:jc w:val="center"/>
-        <w:rPr>
-          <w:rFonts w:asciiTheme="minorBidi" w:hAnsiTheme="minorBidi" w:cstheme="minorBidi"/>
-          <w:color w:val="404040" w:themeColor="text1" w:themeTint="BF"/>
-          <w:sz w:val="56"/>
-          <w:szCs w:val="56"/>
-        </w:rPr>
-      </w:pPr>
-      <w:bookmarkStart w:id="45" w:name="_Toc200381680"/>
-      <w:r>
-        <w:rPr>
-          <w:rFonts w:asciiTheme="minorBidi" w:hAnsiTheme="minorBidi" w:cstheme="minorBidi"/>
-          <w:color w:val="404040" w:themeColor="text1" w:themeTint="BF"/>
-          <w:sz w:val="56"/>
-          <w:szCs w:val="56"/>
-        </w:rPr>
-        <w:t>Appendices</w:t>
-      </w:r>
-      <w:bookmarkEnd w:id="45"/>
-    </w:p>
-    <w:p>
-      <w:pPr>
-        <w:pStyle w:val="Heading1"/>
-        <w:spacing w:before="0" w:line="480" w:lineRule="auto"/>
-        <w:jc w:val="center"/>
-        <w:rPr>
-          <w:rFonts w:asciiTheme="minorBidi" w:hAnsiTheme="minorBidi" w:cstheme="minorBidi"/>
-          <w:color w:val="404040" w:themeColor="text1" w:themeTint="BF"/>
-          <w:sz w:val="56"/>
-          <w:szCs w:val="56"/>
-        </w:rPr>
-      </w:pPr>
-    </w:p>
-    <w:p>
-      <w:pPr>
-        <w:spacing w:after="0" w:line="480" w:lineRule="auto"/>
+          <w:rtl/>
+        </w:rPr>
+      </w:pPr>
+    </w:p>
+    <w:p>
+      <w:pPr>
+        <w:spacing w:after="0" w:line="240" w:lineRule="auto"/>
         <w:rPr>
           <w:rFonts w:asciiTheme="minorBidi" w:hAnsiTheme="minorBidi"/>
           <w:b/>
@@ -13618,10 +13611,7 @@
           <w:szCs w:val="36"/>
         </w:rPr>
       </w:pPr>
-    </w:p>
-    <w:p>
-      <w:pPr>
-        <w:spacing w:after="0" w:line="480" w:lineRule="auto"/>
+      <w:r>
         <w:rPr>
           <w:rFonts w:asciiTheme="minorBidi" w:hAnsiTheme="minorBidi"/>
           <w:b/>
@@ -13630,6 +13620,612 @@
           <w:sz w:val="36"/>
           <w:szCs w:val="36"/>
         </w:rPr>
+        <w:br w:type="page"/>
+      </w:r>
+    </w:p>
+    <w:p>
+      <w:pPr>
+        <w:pStyle w:val="Heading1"/>
+        <w:spacing w:before="0" w:line="480" w:lineRule="auto"/>
+        <w:jc w:val="center"/>
+        <w:rPr>
+          <w:rFonts w:asciiTheme="minorBidi" w:hAnsiTheme="minorBidi" w:cstheme="minorBidi"/>
+          <w:color w:val="404040" w:themeColor="text1" w:themeTint="BF"/>
+          <w:sz w:val="40"/>
+          <w:szCs w:val="40"/>
+        </w:rPr>
+      </w:pPr>
+    </w:p>
+    <w:p>
+      <w:pPr>
+        <w:pStyle w:val="Heading1"/>
+        <w:spacing w:before="0" w:line="480" w:lineRule="auto"/>
+        <w:jc w:val="center"/>
+        <w:rPr>
+          <w:rFonts w:asciiTheme="minorBidi" w:hAnsiTheme="minorBidi" w:cstheme="minorBidi"/>
+          <w:color w:val="404040" w:themeColor="text1" w:themeTint="BF"/>
+          <w:sz w:val="40"/>
+          <w:szCs w:val="40"/>
+        </w:rPr>
+      </w:pPr>
+    </w:p>
+    <w:p>
+      <w:pPr>
+        <w:pStyle w:val="Heading1"/>
+        <w:spacing w:before="0" w:line="480" w:lineRule="auto"/>
+        <w:jc w:val="center"/>
+        <w:rPr>
+          <w:rFonts w:asciiTheme="minorBidi" w:hAnsiTheme="minorBidi" w:cstheme="minorBidi"/>
+          <w:color w:val="404040" w:themeColor="text1" w:themeTint="BF"/>
+          <w:sz w:val="40"/>
+          <w:szCs w:val="40"/>
+        </w:rPr>
+      </w:pPr>
+    </w:p>
+    <w:p>
+      <w:pPr>
+        <w:pStyle w:val="Heading1"/>
+        <w:spacing w:before="0" w:line="480" w:lineRule="auto"/>
+        <w:jc w:val="center"/>
+        <w:rPr>
+          <w:rFonts w:asciiTheme="minorBidi" w:hAnsiTheme="minorBidi" w:cstheme="minorBidi"/>
+          <w:color w:val="404040" w:themeColor="text1" w:themeTint="BF"/>
+          <w:sz w:val="40"/>
+          <w:szCs w:val="40"/>
+        </w:rPr>
+      </w:pPr>
+    </w:p>
+    <w:p>
+      <w:pPr>
+        <w:pStyle w:val="Heading1"/>
+        <w:spacing w:before="0" w:line="480" w:lineRule="auto"/>
+        <w:jc w:val="center"/>
+        <w:rPr>
+          <w:rFonts w:asciiTheme="minorBidi" w:hAnsiTheme="minorBidi" w:cstheme="minorBidi"/>
+          <w:color w:val="404040" w:themeColor="text1" w:themeTint="BF"/>
+          <w:sz w:val="40"/>
+          <w:szCs w:val="40"/>
+        </w:rPr>
+      </w:pPr>
+    </w:p>
+    <w:p>
+      <w:pPr>
+        <w:pStyle w:val="Heading1"/>
+        <w:spacing w:before="0" w:line="480" w:lineRule="auto"/>
+        <w:jc w:val="center"/>
+        <w:rPr>
+          <w:rFonts w:asciiTheme="minorBidi" w:hAnsiTheme="minorBidi" w:cstheme="minorBidi"/>
+          <w:color w:val="404040" w:themeColor="text1" w:themeTint="BF"/>
+          <w:sz w:val="40"/>
+          <w:szCs w:val="40"/>
+        </w:rPr>
+      </w:pPr>
+    </w:p>
+    <w:p/>
+    <w:p>
+      <w:pPr>
+        <w:pStyle w:val="Heading1"/>
+        <w:spacing w:before="0" w:line="480" w:lineRule="auto"/>
+        <w:jc w:val="center"/>
+        <w:rPr>
+          <w:rFonts w:asciiTheme="minorBidi" w:hAnsiTheme="minorBidi" w:cstheme="minorBidi"/>
+          <w:color w:val="404040" w:themeColor="text1" w:themeTint="BF"/>
+          <w:sz w:val="56"/>
+          <w:szCs w:val="56"/>
+        </w:rPr>
+      </w:pPr>
+      <w:bookmarkStart w:id="40" w:name="_Toc200381677"/>
+      <w:r>
+        <w:rPr>
+          <w:rFonts w:asciiTheme="minorBidi" w:hAnsiTheme="minorBidi" w:cstheme="minorBidi"/>
+          <w:color w:val="404040" w:themeColor="text1" w:themeTint="BF"/>
+          <w:sz w:val="56"/>
+          <w:szCs w:val="56"/>
+        </w:rPr>
+        <w:t xml:space="preserve">Chapter </w:t>
+      </w:r>
+      <w:r>
+        <w:rPr>
+          <w:rFonts w:asciiTheme="minorBidi" w:hAnsiTheme="minorBidi" w:cstheme="minorBidi"/>
+          <w:color w:val="404040" w:themeColor="text1" w:themeTint="BF"/>
+          <w:sz w:val="56"/>
+          <w:szCs w:val="56"/>
+        </w:rPr>
+        <w:t>7</w:t>
+      </w:r>
+      <w:r>
+        <w:rPr>
+          <w:rFonts w:asciiTheme="minorBidi" w:hAnsiTheme="minorBidi" w:cstheme="minorBidi"/>
+          <w:color w:val="404040" w:themeColor="text1" w:themeTint="BF"/>
+          <w:sz w:val="56"/>
+          <w:szCs w:val="56"/>
+        </w:rPr>
+        <w:t xml:space="preserve">: </w:t>
+      </w:r>
+      <w:r>
+        <w:rPr>
+          <w:rFonts w:asciiTheme="minorBidi" w:hAnsiTheme="minorBidi" w:cstheme="minorBidi"/>
+          <w:color w:val="404040" w:themeColor="text1" w:themeTint="BF"/>
+          <w:sz w:val="56"/>
+          <w:szCs w:val="56"/>
+        </w:rPr>
+        <w:t>Implementation</w:t>
+      </w:r>
+      <w:bookmarkEnd w:id="40"/>
+    </w:p>
+    <w:p>
+      <w:pPr>
+        <w:spacing w:after="0" w:line="240" w:lineRule="auto"/>
+        <w:rPr>
+          <w:rFonts w:asciiTheme="minorBidi" w:hAnsiTheme="minorBidi"/>
+          <w:b/>
+          <w:bCs/>
+          <w:color w:val="404040" w:themeColor="text1" w:themeTint="BF"/>
+          <w:sz w:val="36"/>
+          <w:szCs w:val="36"/>
+        </w:rPr>
+      </w:pPr>
+      <w:r>
+        <w:rPr>
+          <w:rFonts w:asciiTheme="minorBidi" w:hAnsiTheme="minorBidi"/>
+          <w:b/>
+          <w:bCs/>
+          <w:color w:val="404040" w:themeColor="text1" w:themeTint="BF"/>
+          <w:sz w:val="36"/>
+          <w:szCs w:val="36"/>
+        </w:rPr>
+        <w:br w:type="page"/>
+      </w:r>
+    </w:p>
+    <w:p>
+      <w:pPr>
+        <w:pStyle w:val="Heading1"/>
+        <w:spacing w:before="0" w:line="480" w:lineRule="auto"/>
+        <w:jc w:val="center"/>
+        <w:rPr>
+          <w:rFonts w:asciiTheme="minorBidi" w:hAnsiTheme="minorBidi" w:cstheme="minorBidi"/>
+          <w:color w:val="404040" w:themeColor="text1" w:themeTint="BF"/>
+          <w:sz w:val="40"/>
+          <w:szCs w:val="40"/>
+        </w:rPr>
+      </w:pPr>
+    </w:p>
+    <w:p>
+      <w:pPr>
+        <w:pStyle w:val="Heading1"/>
+        <w:spacing w:before="0" w:line="480" w:lineRule="auto"/>
+        <w:jc w:val="center"/>
+        <w:rPr>
+          <w:rFonts w:asciiTheme="minorBidi" w:hAnsiTheme="minorBidi" w:cstheme="minorBidi"/>
+          <w:color w:val="404040" w:themeColor="text1" w:themeTint="BF"/>
+          <w:sz w:val="40"/>
+          <w:szCs w:val="40"/>
+        </w:rPr>
+      </w:pPr>
+    </w:p>
+    <w:p>
+      <w:pPr>
+        <w:pStyle w:val="Heading1"/>
+        <w:spacing w:before="0" w:line="480" w:lineRule="auto"/>
+        <w:jc w:val="center"/>
+        <w:rPr>
+          <w:rFonts w:asciiTheme="minorBidi" w:hAnsiTheme="minorBidi" w:cstheme="minorBidi"/>
+          <w:color w:val="404040" w:themeColor="text1" w:themeTint="BF"/>
+          <w:sz w:val="40"/>
+          <w:szCs w:val="40"/>
+        </w:rPr>
+      </w:pPr>
+    </w:p>
+    <w:p>
+      <w:pPr>
+        <w:pStyle w:val="Heading1"/>
+        <w:spacing w:before="0" w:line="480" w:lineRule="auto"/>
+        <w:jc w:val="center"/>
+        <w:rPr>
+          <w:rFonts w:asciiTheme="minorBidi" w:hAnsiTheme="minorBidi" w:cstheme="minorBidi"/>
+          <w:color w:val="404040" w:themeColor="text1" w:themeTint="BF"/>
+          <w:sz w:val="40"/>
+          <w:szCs w:val="40"/>
+        </w:rPr>
+      </w:pPr>
+    </w:p>
+    <w:p>
+      <w:pPr>
+        <w:pStyle w:val="Heading1"/>
+        <w:spacing w:before="0" w:line="480" w:lineRule="auto"/>
+        <w:jc w:val="center"/>
+        <w:rPr>
+          <w:rFonts w:asciiTheme="minorBidi" w:hAnsiTheme="minorBidi" w:cstheme="minorBidi"/>
+          <w:color w:val="404040" w:themeColor="text1" w:themeTint="BF"/>
+          <w:sz w:val="40"/>
+          <w:szCs w:val="40"/>
+        </w:rPr>
+      </w:pPr>
+    </w:p>
+    <w:p>
+      <w:pPr>
+        <w:pStyle w:val="Heading1"/>
+        <w:spacing w:before="0" w:line="480" w:lineRule="auto"/>
+        <w:jc w:val="center"/>
+        <w:rPr>
+          <w:rFonts w:asciiTheme="minorBidi" w:hAnsiTheme="minorBidi" w:cstheme="minorBidi"/>
+          <w:color w:val="404040" w:themeColor="text1" w:themeTint="BF"/>
+          <w:sz w:val="40"/>
+          <w:szCs w:val="40"/>
+        </w:rPr>
+      </w:pPr>
+    </w:p>
+    <w:p/>
+    <w:p>
+      <w:pPr>
+        <w:pStyle w:val="Heading1"/>
+        <w:spacing w:before="0" w:line="480" w:lineRule="auto"/>
+        <w:jc w:val="center"/>
+        <w:rPr>
+          <w:rFonts w:asciiTheme="minorBidi" w:hAnsiTheme="minorBidi" w:cstheme="minorBidi"/>
+          <w:color w:val="404040" w:themeColor="text1" w:themeTint="BF"/>
+          <w:sz w:val="56"/>
+          <w:szCs w:val="56"/>
+        </w:rPr>
+      </w:pPr>
+      <w:bookmarkStart w:id="41" w:name="_Toc200381678"/>
+      <w:r>
+        <w:rPr>
+          <w:rFonts w:asciiTheme="minorBidi" w:hAnsiTheme="minorBidi" w:cstheme="minorBidi"/>
+          <w:color w:val="404040" w:themeColor="text1" w:themeTint="BF"/>
+          <w:sz w:val="56"/>
+          <w:szCs w:val="56"/>
+        </w:rPr>
+        <w:t xml:space="preserve">Chapter </w:t>
+      </w:r>
+      <w:r>
+        <w:rPr>
+          <w:rFonts w:asciiTheme="minorBidi" w:hAnsiTheme="minorBidi" w:cstheme="minorBidi"/>
+          <w:color w:val="404040" w:themeColor="text1" w:themeTint="BF"/>
+          <w:sz w:val="56"/>
+          <w:szCs w:val="56"/>
+        </w:rPr>
+        <w:t>8</w:t>
+      </w:r>
+      <w:r>
+        <w:rPr>
+          <w:rFonts w:asciiTheme="minorBidi" w:hAnsiTheme="minorBidi" w:cstheme="minorBidi"/>
+          <w:color w:val="404040" w:themeColor="text1" w:themeTint="BF"/>
+          <w:sz w:val="56"/>
+          <w:szCs w:val="56"/>
+        </w:rPr>
+        <w:t xml:space="preserve">: </w:t>
+      </w:r>
+      <w:r>
+        <w:rPr>
+          <w:rFonts w:asciiTheme="minorBidi" w:hAnsiTheme="minorBidi" w:cstheme="minorBidi"/>
+          <w:color w:val="404040" w:themeColor="text1" w:themeTint="BF"/>
+          <w:sz w:val="56"/>
+          <w:szCs w:val="56"/>
+        </w:rPr>
+        <w:t>Testing</w:t>
+      </w:r>
+      <w:bookmarkEnd w:id="41"/>
+    </w:p>
+    <w:p>
+      <w:pPr>
+        <w:spacing w:after="0" w:line="240" w:lineRule="auto"/>
+        <w:rPr>
+          <w:rFonts w:asciiTheme="minorBidi" w:hAnsiTheme="minorBidi"/>
+          <w:b/>
+          <w:bCs/>
+          <w:color w:val="404040" w:themeColor="text1" w:themeTint="BF"/>
+          <w:sz w:val="36"/>
+          <w:szCs w:val="36"/>
+        </w:rPr>
+      </w:pPr>
+      <w:r>
+        <w:rPr>
+          <w:rFonts w:asciiTheme="minorBidi" w:hAnsiTheme="minorBidi"/>
+          <w:b/>
+          <w:bCs/>
+          <w:color w:val="404040" w:themeColor="text1" w:themeTint="BF"/>
+          <w:sz w:val="36"/>
+          <w:szCs w:val="36"/>
+        </w:rPr>
+        <w:br w:type="page"/>
+      </w:r>
+    </w:p>
+    <w:p>
+      <w:pPr>
+        <w:pStyle w:val="Heading1"/>
+        <w:spacing w:before="0" w:line="480" w:lineRule="auto"/>
+        <w:jc w:val="center"/>
+        <w:rPr>
+          <w:rFonts w:asciiTheme="minorBidi" w:hAnsiTheme="minorBidi" w:cstheme="minorBidi"/>
+          <w:color w:val="404040" w:themeColor="text1" w:themeTint="BF"/>
+          <w:sz w:val="40"/>
+          <w:szCs w:val="40"/>
+        </w:rPr>
+      </w:pPr>
+    </w:p>
+    <w:p>
+      <w:pPr>
+        <w:pStyle w:val="Heading1"/>
+        <w:spacing w:before="0" w:line="480" w:lineRule="auto"/>
+        <w:jc w:val="center"/>
+        <w:rPr>
+          <w:rFonts w:asciiTheme="minorBidi" w:hAnsiTheme="minorBidi" w:cstheme="minorBidi"/>
+          <w:color w:val="404040" w:themeColor="text1" w:themeTint="BF"/>
+          <w:sz w:val="40"/>
+          <w:szCs w:val="40"/>
+        </w:rPr>
+      </w:pPr>
+    </w:p>
+    <w:p>
+      <w:pPr>
+        <w:pStyle w:val="Heading1"/>
+        <w:spacing w:before="0" w:line="480" w:lineRule="auto"/>
+        <w:jc w:val="center"/>
+        <w:rPr>
+          <w:rFonts w:asciiTheme="minorBidi" w:hAnsiTheme="minorBidi" w:cstheme="minorBidi"/>
+          <w:color w:val="404040" w:themeColor="text1" w:themeTint="BF"/>
+          <w:sz w:val="40"/>
+          <w:szCs w:val="40"/>
+        </w:rPr>
+      </w:pPr>
+    </w:p>
+    <w:p>
+      <w:pPr>
+        <w:pStyle w:val="Heading1"/>
+        <w:spacing w:before="0" w:line="480" w:lineRule="auto"/>
+        <w:jc w:val="center"/>
+        <w:rPr>
+          <w:rFonts w:asciiTheme="minorBidi" w:hAnsiTheme="minorBidi" w:cstheme="minorBidi"/>
+          <w:color w:val="404040" w:themeColor="text1" w:themeTint="BF"/>
+          <w:sz w:val="40"/>
+          <w:szCs w:val="40"/>
+        </w:rPr>
+      </w:pPr>
+    </w:p>
+    <w:p>
+      <w:pPr>
+        <w:pStyle w:val="Heading1"/>
+        <w:spacing w:before="0" w:line="480" w:lineRule="auto"/>
+        <w:jc w:val="center"/>
+        <w:rPr>
+          <w:rFonts w:asciiTheme="minorBidi" w:hAnsiTheme="minorBidi" w:cstheme="minorBidi"/>
+          <w:color w:val="404040" w:themeColor="text1" w:themeTint="BF"/>
+          <w:sz w:val="40"/>
+          <w:szCs w:val="40"/>
+        </w:rPr>
+      </w:pPr>
+    </w:p>
+    <w:p>
+      <w:pPr>
+        <w:pStyle w:val="Heading1"/>
+        <w:spacing w:before="0" w:line="480" w:lineRule="auto"/>
+        <w:jc w:val="center"/>
+        <w:rPr>
+          <w:rFonts w:asciiTheme="minorBidi" w:hAnsiTheme="minorBidi" w:cstheme="minorBidi"/>
+          <w:color w:val="404040" w:themeColor="text1" w:themeTint="BF"/>
+          <w:sz w:val="40"/>
+          <w:szCs w:val="40"/>
+        </w:rPr>
+      </w:pPr>
+    </w:p>
+    <w:p/>
+    <w:p>
+      <w:pPr>
+        <w:pStyle w:val="Heading1"/>
+        <w:spacing w:before="0" w:line="480" w:lineRule="auto"/>
+        <w:jc w:val="center"/>
+        <w:rPr>
+          <w:rFonts w:asciiTheme="minorBidi" w:hAnsiTheme="minorBidi" w:cstheme="minorBidi"/>
+          <w:color w:val="404040" w:themeColor="text1" w:themeTint="BF"/>
+          <w:sz w:val="56"/>
+          <w:szCs w:val="56"/>
+        </w:rPr>
+      </w:pPr>
+      <w:bookmarkStart w:id="42" w:name="_Toc200381679"/>
+      <w:r>
+        <w:rPr>
+          <w:rFonts w:asciiTheme="minorBidi" w:hAnsiTheme="minorBidi" w:cstheme="minorBidi"/>
+          <w:color w:val="404040" w:themeColor="text1" w:themeTint="BF"/>
+          <w:sz w:val="56"/>
+          <w:szCs w:val="56"/>
+        </w:rPr>
+        <w:t xml:space="preserve">Chapter </w:t>
+      </w:r>
+      <w:r>
+        <w:rPr>
+          <w:rFonts w:asciiTheme="minorBidi" w:hAnsiTheme="minorBidi" w:cstheme="minorBidi"/>
+          <w:color w:val="404040" w:themeColor="text1" w:themeTint="BF"/>
+          <w:sz w:val="56"/>
+          <w:szCs w:val="56"/>
+        </w:rPr>
+        <w:t>9</w:t>
+      </w:r>
+      <w:r>
+        <w:rPr>
+          <w:rFonts w:asciiTheme="minorBidi" w:hAnsiTheme="minorBidi" w:cstheme="minorBidi"/>
+          <w:color w:val="404040" w:themeColor="text1" w:themeTint="BF"/>
+          <w:sz w:val="56"/>
+          <w:szCs w:val="56"/>
+        </w:rPr>
+        <w:t xml:space="preserve">: </w:t>
+      </w:r>
+      <w:r>
+        <w:rPr>
+          <w:rFonts w:asciiTheme="minorBidi" w:hAnsiTheme="minorBidi" w:cstheme="minorBidi"/>
+          <w:color w:val="404040" w:themeColor="text1" w:themeTint="BF"/>
+          <w:sz w:val="56"/>
+          <w:szCs w:val="56"/>
+        </w:rPr>
+        <w:t>Conclusion and Future Work</w:t>
+      </w:r>
+      <w:bookmarkEnd w:id="42"/>
+    </w:p>
+    <w:p>
+      <w:r>
+        <w:br w:type="page"/>
+      </w:r>
+      <w:r>
+        <w:lastRenderedPageBreak/>
+        <w:t>https://cloud.google.com/learn/what-is-microservices-architecture#monolithic-vs-microservices-architecture</w:t>
+      </w:r>
+      <w:r>
+        <w:br w:type="page"/>
+      </w:r>
+    </w:p>
+    <w:p>
+      <w:pPr>
+        <w:spacing w:after="0" w:line="240" w:lineRule="auto"/>
+        <w:rPr>
+          <w:rFonts w:asciiTheme="minorBidi" w:eastAsiaTheme="majorEastAsia" w:hAnsiTheme="minorBidi"/>
+          <w:b/>
+          <w:bCs/>
+          <w:color w:val="404040" w:themeColor="text1" w:themeTint="BF"/>
+          <w:sz w:val="56"/>
+          <w:szCs w:val="56"/>
+        </w:rPr>
+      </w:pPr>
+    </w:p>
+    <w:p>
+      <w:pPr>
+        <w:pStyle w:val="Heading1"/>
+        <w:spacing w:before="0" w:line="480" w:lineRule="auto"/>
+        <w:jc w:val="center"/>
+        <w:rPr>
+          <w:rFonts w:asciiTheme="minorBidi" w:hAnsiTheme="minorBidi" w:cstheme="minorBidi"/>
+          <w:color w:val="404040" w:themeColor="text1" w:themeTint="BF"/>
+          <w:sz w:val="40"/>
+          <w:szCs w:val="40"/>
+        </w:rPr>
+      </w:pPr>
+    </w:p>
+    <w:p>
+      <w:pPr>
+        <w:pStyle w:val="Heading1"/>
+        <w:spacing w:before="0" w:line="480" w:lineRule="auto"/>
+        <w:jc w:val="center"/>
+        <w:rPr>
+          <w:rFonts w:asciiTheme="minorBidi" w:hAnsiTheme="minorBidi" w:cstheme="minorBidi"/>
+          <w:color w:val="404040" w:themeColor="text1" w:themeTint="BF"/>
+          <w:sz w:val="40"/>
+          <w:szCs w:val="40"/>
+        </w:rPr>
+      </w:pPr>
+    </w:p>
+    <w:p>
+      <w:pPr>
+        <w:pStyle w:val="Heading1"/>
+        <w:spacing w:before="0" w:line="480" w:lineRule="auto"/>
+        <w:jc w:val="center"/>
+        <w:rPr>
+          <w:rFonts w:asciiTheme="minorBidi" w:hAnsiTheme="minorBidi" w:cstheme="minorBidi"/>
+          <w:color w:val="404040" w:themeColor="text1" w:themeTint="BF"/>
+          <w:sz w:val="40"/>
+          <w:szCs w:val="40"/>
+        </w:rPr>
+      </w:pPr>
+    </w:p>
+    <w:p>
+      <w:pPr>
+        <w:pStyle w:val="Heading1"/>
+        <w:spacing w:before="0" w:line="480" w:lineRule="auto"/>
+        <w:jc w:val="center"/>
+        <w:rPr>
+          <w:rFonts w:asciiTheme="minorBidi" w:hAnsiTheme="minorBidi" w:cstheme="minorBidi"/>
+          <w:color w:val="404040" w:themeColor="text1" w:themeTint="BF"/>
+          <w:sz w:val="40"/>
+          <w:szCs w:val="40"/>
+        </w:rPr>
+      </w:pPr>
+    </w:p>
+    <w:p>
+      <w:pPr>
+        <w:pStyle w:val="Heading1"/>
+        <w:spacing w:before="0" w:line="480" w:lineRule="auto"/>
+        <w:jc w:val="center"/>
+        <w:rPr>
+          <w:rFonts w:asciiTheme="minorBidi" w:hAnsiTheme="minorBidi" w:cstheme="minorBidi"/>
+          <w:color w:val="404040" w:themeColor="text1" w:themeTint="BF"/>
+          <w:sz w:val="40"/>
+          <w:szCs w:val="40"/>
+        </w:rPr>
+      </w:pPr>
+    </w:p>
+    <w:p>
+      <w:pPr>
+        <w:pStyle w:val="Heading1"/>
+        <w:spacing w:before="0" w:line="480" w:lineRule="auto"/>
+        <w:jc w:val="center"/>
+        <w:rPr>
+          <w:rFonts w:asciiTheme="minorBidi" w:hAnsiTheme="minorBidi" w:cstheme="minorBidi"/>
+          <w:color w:val="404040" w:themeColor="text1" w:themeTint="BF"/>
+          <w:sz w:val="40"/>
+          <w:szCs w:val="40"/>
+        </w:rPr>
+      </w:pPr>
+    </w:p>
+    <w:p/>
+    <w:p>
+      <w:pPr>
+        <w:pStyle w:val="Heading1"/>
+        <w:spacing w:before="0" w:line="480" w:lineRule="auto"/>
+        <w:jc w:val="center"/>
+        <w:rPr>
+          <w:rFonts w:asciiTheme="minorBidi" w:hAnsiTheme="minorBidi" w:cstheme="minorBidi"/>
+          <w:color w:val="404040" w:themeColor="text1" w:themeTint="BF"/>
+          <w:sz w:val="56"/>
+          <w:szCs w:val="56"/>
+        </w:rPr>
+      </w:pPr>
+      <w:bookmarkStart w:id="43" w:name="_Toc200381680"/>
+      <w:r>
+        <w:rPr>
+          <w:rFonts w:asciiTheme="minorBidi" w:hAnsiTheme="minorBidi" w:cstheme="minorBidi"/>
+          <w:color w:val="404040" w:themeColor="text1" w:themeTint="BF"/>
+          <w:sz w:val="56"/>
+          <w:szCs w:val="56"/>
+        </w:rPr>
+        <w:t>Appendices</w:t>
+      </w:r>
+      <w:bookmarkEnd w:id="43"/>
+    </w:p>
+    <w:p>
+      <w:pPr>
+        <w:pStyle w:val="Heading1"/>
+        <w:spacing w:before="0" w:line="480" w:lineRule="auto"/>
+        <w:jc w:val="center"/>
+        <w:rPr>
+          <w:rFonts w:asciiTheme="minorBidi" w:hAnsiTheme="minorBidi" w:cstheme="minorBidi"/>
+          <w:color w:val="404040" w:themeColor="text1" w:themeTint="BF"/>
+          <w:sz w:val="56"/>
+          <w:szCs w:val="56"/>
+        </w:rPr>
+      </w:pPr>
+    </w:p>
+    <w:p>
+      <w:pPr>
+        <w:spacing w:after="0" w:line="480" w:lineRule="auto"/>
+        <w:rPr>
+          <w:rFonts w:asciiTheme="minorBidi" w:hAnsiTheme="minorBidi"/>
+          <w:b/>
+          <w:bCs/>
+          <w:color w:val="404040" w:themeColor="text1" w:themeTint="BF"/>
+          <w:sz w:val="36"/>
+          <w:szCs w:val="36"/>
+        </w:rPr>
+      </w:pPr>
+    </w:p>
+    <w:p>
+      <w:pPr>
+        <w:spacing w:after="0" w:line="480" w:lineRule="auto"/>
+        <w:rPr>
+          <w:rFonts w:asciiTheme="minorBidi" w:hAnsiTheme="minorBidi"/>
+          <w:b/>
+          <w:bCs/>
+          <w:color w:val="404040" w:themeColor="text1" w:themeTint="BF"/>
+          <w:sz w:val="36"/>
+          <w:szCs w:val="36"/>
+        </w:rPr>
       </w:pPr>
       <w:r>
         <w:rPr>
@@ -13992,11 +14588,10 @@
       </w:pPr>
     </w:p>
     <w:sectPr>
-      <w:headerReference w:type="even" r:id="rId27"/>
-      <w:headerReference w:type="default" r:id="rId28"/>
-      <w:headerReference w:type="first" r:id="rId29"/>
+      <w:headerReference w:type="default" r:id="rId29"/>
+      <w:footerReference w:type="default" r:id="rId30"/>
       <w:pgSz w:w="11906" w:h="16838"/>
-      <w:pgMar w:top="1134" w:right="1134" w:bottom="1134" w:left="1418" w:header="510" w:footer="0" w:gutter="0"/>
+      <w:pgMar w:top="1134" w:right="1134" w:bottom="1134" w:left="1418" w:header="454" w:footer="227" w:gutter="0"/>
       <w:pgNumType w:start="0"/>
       <w:cols w:space="720"/>
       <w:formProt w:val="0"/>
@@ -14032,6 +14627,97 @@
 </w:endnotes>
 </file>
 
+<file path=word/footer1.xml><?xml version="1.0" encoding="utf-8"?>
+<w:ftr xmlns:wpc="http://schemas.microsoft.com/office/word/2010/wordprocessingCanvas" xmlns:cx="http://schemas.microsoft.com/office/drawing/2014/chartex" xmlns:cx1="http://schemas.microsoft.com/office/drawing/2015/9/8/chartex" xmlns:cx2="http://schemas.microsoft.com/office/drawing/2015/10/21/chartex" xmlns:cx3="http://schemas.microsoft.com/office/drawing/2016/5/9/chartex" xmlns:cx4="http://schemas.microsoft.com/office/drawing/2016/5/10/chartex" xmlns:cx5="http://schemas.microsoft.com/office/drawing/2016/5/11/chartex" xmlns:cx6="http://schemas.microsoft.com/office/drawing/2016/5/12/chartex" xmlns:cx7="http://schemas.microsoft.com/office/drawing/2016/5/13/chartex" xmlns:cx8="http://schemas.microsoft.com/office/drawing/2016/5/14/chartex" xmlns:mc="http://schemas.openxmlformats.org/markup-compatibility/2006" xmlns:aink="http://schemas.microsoft.com/office/drawing/2016/ink" xmlns:am3d="http://schemas.microsoft.com/office/drawing/2017/model3d" xmlns:o="urn:schemas-microsoft-com:office:office" xmlns:r="http://schemas.openxmlformats.org/officeDocument/2006/relationships" xmlns:m="http://schemas.openxmlformats.org/officeDocument/2006/math" xmlns:v="urn:schemas-microsoft-com:vml" xmlns:wp14="http://schemas.microsoft.com/office/word/2010/wordprocessingDrawing" xmlns:wp="http://schemas.openxmlformats.org/drawingml/2006/wordprocessingDrawing" xmlns:w10="urn:schemas-microsoft-com:office:word" xmlns:w="http://schemas.openxmlformats.org/wordprocessingml/2006/main" xmlns:w14="http://schemas.microsoft.com/office/word/2010/wordml" xmlns:w15="http://schemas.microsoft.com/office/word/2012/wordml" xmlns:w16cex="http://schemas.microsoft.com/office/word/2018/wordml/cex" xmlns:w16cid="http://schemas.microsoft.com/office/word/2016/wordml/cid" xmlns:w16="http://schemas.microsoft.com/office/word/2018/wordml" xmlns:w16sdtdh="http://schemas.microsoft.com/office/word/2020/wordml/sdtdatahash" xmlns:w16se="http://schemas.microsoft.com/office/word/2015/wordml/symex" xmlns:wpg="http://schemas.microsoft.com/office/word/2010/wordprocessingGroup" xmlns:wpi="http://schemas.microsoft.com/office/word/2010/wordprocessingInk" xmlns:wne="http://schemas.microsoft.com/office/word/2006/wordml" xmlns:wps="http://schemas.microsoft.com/office/word/2010/wordprocessingShape" mc:Ignorable="w14 w15 w16se w16cid w16 w16cex w16sdtdh wp14">
+  <w:sdt>
+    <w:sdtPr>
+      <w:rPr>
+        <w:b/>
+        <w:bCs/>
+        <w:sz w:val="24"/>
+        <w:szCs w:val="24"/>
+      </w:rPr>
+      <w:id w:val="649642533"/>
+      <w:docPartObj>
+        <w:docPartGallery w:val="Page Numbers (Bottom of Page)"/>
+        <w:docPartUnique/>
+      </w:docPartObj>
+    </w:sdtPr>
+    <w:sdtEndPr>
+      <w:rPr>
+        <w:noProof/>
+      </w:rPr>
+    </w:sdtEndPr>
+    <w:sdtContent>
+      <w:p>
+        <w:pPr>
+          <w:pStyle w:val="Footer"/>
+          <w:jc w:val="center"/>
+          <w:rPr>
+            <w:b/>
+            <w:bCs/>
+            <w:sz w:val="24"/>
+            <w:szCs w:val="24"/>
+          </w:rPr>
+        </w:pPr>
+        <w:r>
+          <w:rPr>
+            <w:b/>
+            <w:bCs/>
+            <w:sz w:val="24"/>
+            <w:szCs w:val="24"/>
+          </w:rPr>
+          <w:fldChar w:fldCharType="begin"/>
+        </w:r>
+        <w:r>
+          <w:rPr>
+            <w:b/>
+            <w:bCs/>
+            <w:sz w:val="24"/>
+            <w:szCs w:val="24"/>
+          </w:rPr>
+          <w:instrText xml:space="preserve"> PAGE   \* MERGEFORMAT </w:instrText>
+        </w:r>
+        <w:r>
+          <w:rPr>
+            <w:b/>
+            <w:bCs/>
+            <w:sz w:val="24"/>
+            <w:szCs w:val="24"/>
+          </w:rPr>
+          <w:fldChar w:fldCharType="separate"/>
+        </w:r>
+        <w:r>
+          <w:rPr>
+            <w:b/>
+            <w:bCs/>
+            <w:noProof/>
+            <w:sz w:val="24"/>
+            <w:szCs w:val="24"/>
+          </w:rPr>
+          <w:t>2</w:t>
+        </w:r>
+        <w:r>
+          <w:rPr>
+            <w:b/>
+            <w:bCs/>
+            <w:noProof/>
+            <w:sz w:val="24"/>
+            <w:szCs w:val="24"/>
+          </w:rPr>
+          <w:fldChar w:fldCharType="end"/>
+        </w:r>
+      </w:p>
+    </w:sdtContent>
+  </w:sdt>
+  <w:p>
+    <w:pPr>
+      <w:pStyle w:val="Footer"/>
+    </w:pPr>
+  </w:p>
+</w:ftr>
+</file>
+
 <file path=word/footnotes.xml><?xml version="1.0" encoding="utf-8"?>
 <w:footnotes xmlns:wpc="http://schemas.microsoft.com/office/word/2010/wordprocessingCanvas" xmlns:cx="http://schemas.microsoft.com/office/drawing/2014/chartex" xmlns:cx1="http://schemas.microsoft.com/office/drawing/2015/9/8/chartex" xmlns:cx2="http://schemas.microsoft.com/office/drawing/2015/10/21/chartex" xmlns:cx3="http://schemas.microsoft.com/office/drawing/2016/5/9/chartex" xmlns:cx4="http://schemas.microsoft.com/office/drawing/2016/5/10/chartex" xmlns:cx5="http://schemas.microsoft.com/office/drawing/2016/5/11/chartex" xmlns:cx6="http://schemas.microsoft.com/office/drawing/2016/5/12/chartex" xmlns:cx7="http://schemas.microsoft.com/office/drawing/2016/5/13/chartex" xmlns:cx8="http://schemas.microsoft.com/office/drawing/2016/5/14/chartex" xmlns:mc="http://schemas.openxmlformats.org/markup-compatibility/2006" xmlns:aink="http://schemas.microsoft.com/office/drawing/2016/ink" xmlns:am3d="http://schemas.microsoft.com/office/drawing/2017/model3d" xmlns:o="urn:schemas-microsoft-com:office:office" xmlns:r="http://schemas.openxmlformats.org/officeDocument/2006/relationships" xmlns:m="http://schemas.openxmlformats.org/officeDocument/2006/math" xmlns:v="urn:schemas-microsoft-com:vml" xmlns:wp14="http://schemas.microsoft.com/office/word/2010/wordprocessingDrawing" xmlns:wp="http://schemas.openxmlformats.org/drawingml/2006/wordprocessingDrawing" xmlns:w10="urn:schemas-microsoft-com:office:word" xmlns:w="http://schemas.openxmlformats.org/wordprocessingml/2006/main" xmlns:w14="http://schemas.microsoft.com/office/word/2010/wordml" xmlns:w15="http://schemas.microsoft.com/office/word/2012/wordml" xmlns:w16cex="http://schemas.microsoft.com/office/word/2018/wordml/cex" xmlns:w16cid="http://schemas.microsoft.com/office/word/2016/wordml/cid" xmlns:w16="http://schemas.microsoft.com/office/word/2018/wordml" xmlns:w16sdtdh="http://schemas.microsoft.com/office/word/2020/wordml/sdtdatahash" xmlns:w16se="http://schemas.microsoft.com/office/word/2015/wordml/symex" xmlns:wpg="http://schemas.microsoft.com/office/word/2010/wordprocessingGroup" xmlns:wpi="http://schemas.microsoft.com/office/word/2010/wordprocessingInk" xmlns:wne="http://schemas.microsoft.com/office/word/2006/wordml" xmlns:wps="http://schemas.microsoft.com/office/word/2010/wordprocessingShape" mc:Ignorable="w14 w15 w16se w16cid w16 w16cex w16sdtdh wp14">
   <w:footnote w:type="separator" w:id="-1">
@@ -14062,54 +14748,7 @@
   <w:p>
     <w:pPr>
       <w:pStyle w:val="Header"/>
-    </w:pPr>
-  </w:p>
-</w:hdr>
-</file>
-
-<file path=word/header2.xml><?xml version="1.0" encoding="utf-8"?>
-<w:hdr xmlns:wpc="http://schemas.microsoft.com/office/word/2010/wordprocessingCanvas" xmlns:cx="http://schemas.microsoft.com/office/drawing/2014/chartex" xmlns:cx1="http://schemas.microsoft.com/office/drawing/2015/9/8/chartex" xmlns:cx2="http://schemas.microsoft.com/office/drawing/2015/10/21/chartex" xmlns:cx3="http://schemas.microsoft.com/office/drawing/2016/5/9/chartex" xmlns:cx4="http://schemas.microsoft.com/office/drawing/2016/5/10/chartex" xmlns:cx5="http://schemas.microsoft.com/office/drawing/2016/5/11/chartex" xmlns:cx6="http://schemas.microsoft.com/office/drawing/2016/5/12/chartex" xmlns:cx7="http://schemas.microsoft.com/office/drawing/2016/5/13/chartex" xmlns:cx8="http://schemas.microsoft.com/office/drawing/2016/5/14/chartex" xmlns:mc="http://schemas.openxmlformats.org/markup-compatibility/2006" xmlns:aink="http://schemas.microsoft.com/office/drawing/2016/ink" xmlns:am3d="http://schemas.microsoft.com/office/drawing/2017/model3d" xmlns:o="urn:schemas-microsoft-com:office:office" xmlns:r="http://schemas.openxmlformats.org/officeDocument/2006/relationships" xmlns:m="http://schemas.openxmlformats.org/officeDocument/2006/math" xmlns:v="urn:schemas-microsoft-com:vml" xmlns:wp14="http://schemas.microsoft.com/office/word/2010/wordprocessingDrawing" xmlns:wp="http://schemas.openxmlformats.org/drawingml/2006/wordprocessingDrawing" xmlns:w10="urn:schemas-microsoft-com:office:word" xmlns:w="http://schemas.openxmlformats.org/wordprocessingml/2006/main" xmlns:w14="http://schemas.microsoft.com/office/word/2010/wordml" xmlns:w15="http://schemas.microsoft.com/office/word/2012/wordml" xmlns:w16cex="http://schemas.microsoft.com/office/word/2018/wordml/cex" xmlns:w16cid="http://schemas.microsoft.com/office/word/2016/wordml/cid" xmlns:w16="http://schemas.microsoft.com/office/word/2018/wordml" xmlns:w16sdtdh="http://schemas.microsoft.com/office/word/2020/wordml/sdtdatahash" xmlns:w16se="http://schemas.microsoft.com/office/word/2015/wordml/symex" xmlns:wpg="http://schemas.microsoft.com/office/word/2010/wordprocessingGroup" xmlns:wpi="http://schemas.microsoft.com/office/word/2010/wordprocessingInk" xmlns:wne="http://schemas.microsoft.com/office/word/2006/wordml" xmlns:wps="http://schemas.microsoft.com/office/word/2010/wordprocessingShape" mc:Ignorable="w14 w15 w16se w16cid w16 w16cex w16sdtdh wp14">
-  <w:sdt>
-    <w:sdtPr>
-      <w:id w:val="-1966648432"/>
-      <w:docPartObj>
-        <w:docPartGallery w:val="Page Numbers (Top of Page)"/>
-        <w:docPartUnique/>
-      </w:docPartObj>
-    </w:sdtPr>
-    <w:sdtEndPr/>
-    <w:sdtContent>
-      <w:p>
-        <w:pPr>
-          <w:pStyle w:val="Header"/>
-          <w:jc w:val="right"/>
-        </w:pPr>
-        <w:r>
-          <w:fldChar w:fldCharType="begin"/>
-        </w:r>
-        <w:r>
-          <w:instrText xml:space="preserve"> PAGE </w:instrText>
-        </w:r>
-        <w:r>
-          <w:fldChar w:fldCharType="separate"/>
-        </w:r>
-        <w:r>
-          <w:t>82</w:t>
-        </w:r>
-        <w:r>
-          <w:fldChar w:fldCharType="end"/>
-        </w:r>
-      </w:p>
-    </w:sdtContent>
-  </w:sdt>
-</w:hdr>
-</file>
-
-<file path=word/header3.xml><?xml version="1.0" encoding="utf-8"?>
-<w:hdr xmlns:wpc="http://schemas.microsoft.com/office/word/2010/wordprocessingCanvas" xmlns:cx="http://schemas.microsoft.com/office/drawing/2014/chartex" xmlns:cx1="http://schemas.microsoft.com/office/drawing/2015/9/8/chartex" xmlns:cx2="http://schemas.microsoft.com/office/drawing/2015/10/21/chartex" xmlns:cx3="http://schemas.microsoft.com/office/drawing/2016/5/9/chartex" xmlns:cx4="http://schemas.microsoft.com/office/drawing/2016/5/10/chartex" xmlns:cx5="http://schemas.microsoft.com/office/drawing/2016/5/11/chartex" xmlns:cx6="http://schemas.microsoft.com/office/drawing/2016/5/12/chartex" xmlns:cx7="http://schemas.microsoft.com/office/drawing/2016/5/13/chartex" xmlns:cx8="http://schemas.microsoft.com/office/drawing/2016/5/14/chartex" xmlns:mc="http://schemas.openxmlformats.org/markup-compatibility/2006" xmlns:aink="http://schemas.microsoft.com/office/drawing/2016/ink" xmlns:am3d="http://schemas.microsoft.com/office/drawing/2017/model3d" xmlns:o="urn:schemas-microsoft-com:office:office" xmlns:r="http://schemas.openxmlformats.org/officeDocument/2006/relationships" xmlns:m="http://schemas.openxmlformats.org/officeDocument/2006/math" xmlns:v="urn:schemas-microsoft-com:vml" xmlns:wp14="http://schemas.microsoft.com/office/word/2010/wordprocessingDrawing" xmlns:wp="http://schemas.openxmlformats.org/drawingml/2006/wordprocessingDrawing" xmlns:w10="urn:schemas-microsoft-com:office:word" xmlns:w="http://schemas.openxmlformats.org/wordprocessingml/2006/main" xmlns:w14="http://schemas.microsoft.com/office/word/2010/wordml" xmlns:w15="http://schemas.microsoft.com/office/word/2012/wordml" xmlns:w16cex="http://schemas.microsoft.com/office/word/2018/wordml/cex" xmlns:w16cid="http://schemas.microsoft.com/office/word/2016/wordml/cid" xmlns:w16="http://schemas.microsoft.com/office/word/2018/wordml" xmlns:w16sdtdh="http://schemas.microsoft.com/office/word/2020/wordml/sdtdatahash" xmlns:w16se="http://schemas.microsoft.com/office/word/2015/wordml/symex" xmlns:wpg="http://schemas.microsoft.com/office/word/2010/wordprocessingGroup" xmlns:wpi="http://schemas.microsoft.com/office/word/2010/wordprocessingInk" xmlns:wne="http://schemas.microsoft.com/office/word/2006/wordml" xmlns:wps="http://schemas.microsoft.com/office/word/2010/wordprocessingShape" mc:Ignorable="w14 w15 w16se w16cid w16 w16cex w16sdtdh wp14">
-  <w:p>
-    <w:pPr>
-      <w:pStyle w:val="Header"/>
+      <w:jc w:val="right"/>
     </w:pPr>
   </w:p>
 </w:hdr>
@@ -15388,6 +16027,119 @@
     </w:lvl>
   </w:abstractNum>
   <w:abstractNum w:abstractNumId="9" w15:restartNumberingAfterBreak="0">
+    <w:nsid w:val="340F5E80"/>
+    <w:multiLevelType w:val="hybridMultilevel"/>
+    <w:tmpl w:val="CAD4C386"/>
+    <w:lvl w:ilvl="0" w:tplc="04090001">
+      <w:start w:val="1"/>
+      <w:numFmt w:val="bullet"/>
+      <w:lvlText w:val=""/>
+      <w:lvlJc w:val="left"/>
+      <w:pPr>
+        <w:ind w:left="720" w:hanging="360"/>
+      </w:pPr>
+      <w:rPr>
+        <w:rFonts w:ascii="Symbol" w:hAnsi="Symbol" w:hint="default"/>
+      </w:rPr>
+    </w:lvl>
+    <w:lvl w:ilvl="1" w:tplc="04090003" w:tentative="1">
+      <w:start w:val="1"/>
+      <w:numFmt w:val="bullet"/>
+      <w:lvlText w:val="o"/>
+      <w:lvlJc w:val="left"/>
+      <w:pPr>
+        <w:ind w:left="1440" w:hanging="360"/>
+      </w:pPr>
+      <w:rPr>
+        <w:rFonts w:ascii="Courier New" w:hAnsi="Courier New" w:cs="Courier New" w:hint="default"/>
+      </w:rPr>
+    </w:lvl>
+    <w:lvl w:ilvl="2" w:tplc="04090005" w:tentative="1">
+      <w:start w:val="1"/>
+      <w:numFmt w:val="bullet"/>
+      <w:lvlText w:val=""/>
+      <w:lvlJc w:val="left"/>
+      <w:pPr>
+        <w:ind w:left="2160" w:hanging="360"/>
+      </w:pPr>
+      <w:rPr>
+        <w:rFonts w:ascii="Wingdings" w:hAnsi="Wingdings" w:hint="default"/>
+      </w:rPr>
+    </w:lvl>
+    <w:lvl w:ilvl="3" w:tplc="04090001" w:tentative="1">
+      <w:start w:val="1"/>
+      <w:numFmt w:val="bullet"/>
+      <w:lvlText w:val=""/>
+      <w:lvlJc w:val="left"/>
+      <w:pPr>
+        <w:ind w:left="2880" w:hanging="360"/>
+      </w:pPr>
+      <w:rPr>
+        <w:rFonts w:ascii="Symbol" w:hAnsi="Symbol" w:hint="default"/>
+      </w:rPr>
+    </w:lvl>
+    <w:lvl w:ilvl="4" w:tplc="04090003" w:tentative="1">
+      <w:start w:val="1"/>
+      <w:numFmt w:val="bullet"/>
+      <w:lvlText w:val="o"/>
+      <w:lvlJc w:val="left"/>
+      <w:pPr>
+        <w:ind w:left="3600" w:hanging="360"/>
+      </w:pPr>
+      <w:rPr>
+        <w:rFonts w:ascii="Courier New" w:hAnsi="Courier New" w:cs="Courier New" w:hint="default"/>
+      </w:rPr>
+    </w:lvl>
+    <w:lvl w:ilvl="5" w:tplc="04090005" w:tentative="1">
+      <w:start w:val="1"/>
+      <w:numFmt w:val="bullet"/>
+      <w:lvlText w:val=""/>
+      <w:lvlJc w:val="left"/>
+      <w:pPr>
+        <w:ind w:left="4320" w:hanging="360"/>
+      </w:pPr>
+      <w:rPr>
+        <w:rFonts w:ascii="Wingdings" w:hAnsi="Wingdings" w:hint="default"/>
+      </w:rPr>
+    </w:lvl>
+    <w:lvl w:ilvl="6" w:tplc="04090001" w:tentative="1">
+      <w:start w:val="1"/>
+      <w:numFmt w:val="bullet"/>
+      <w:lvlText w:val=""/>
+      <w:lvlJc w:val="left"/>
+      <w:pPr>
+        <w:ind w:left="5040" w:hanging="360"/>
+      </w:pPr>
+      <w:rPr>
+        <w:rFonts w:ascii="Symbol" w:hAnsi="Symbol" w:hint="default"/>
+      </w:rPr>
+    </w:lvl>
+    <w:lvl w:ilvl="7" w:tplc="04090003" w:tentative="1">
+      <w:start w:val="1"/>
+      <w:numFmt w:val="bullet"/>
+      <w:lvlText w:val="o"/>
+      <w:lvlJc w:val="left"/>
+      <w:pPr>
+        <w:ind w:left="5760" w:hanging="360"/>
+      </w:pPr>
+      <w:rPr>
+        <w:rFonts w:ascii="Courier New" w:hAnsi="Courier New" w:cs="Courier New" w:hint="default"/>
+      </w:rPr>
+    </w:lvl>
+    <w:lvl w:ilvl="8" w:tplc="04090005" w:tentative="1">
+      <w:start w:val="1"/>
+      <w:numFmt w:val="bullet"/>
+      <w:lvlText w:val=""/>
+      <w:lvlJc w:val="left"/>
+      <w:pPr>
+        <w:ind w:left="6480" w:hanging="360"/>
+      </w:pPr>
+      <w:rPr>
+        <w:rFonts w:ascii="Wingdings" w:hAnsi="Wingdings" w:hint="default"/>
+      </w:rPr>
+    </w:lvl>
+  </w:abstractNum>
+  <w:abstractNum w:abstractNumId="10" w15:restartNumberingAfterBreak="0">
     <w:nsid w:val="38BC482F"/>
     <w:multiLevelType w:val="multilevel"/>
     <w:tmpl w:val="D9ECC29E"/>
@@ -15504,7 +16256,7 @@
       </w:pPr>
     </w:lvl>
   </w:abstractNum>
-  <w:abstractNum w:abstractNumId="10" w15:restartNumberingAfterBreak="0">
+  <w:abstractNum w:abstractNumId="11" w15:restartNumberingAfterBreak="0">
     <w:nsid w:val="3D2318FC"/>
     <w:multiLevelType w:val="multilevel"/>
     <w:tmpl w:val="48FC838E"/>
@@ -15653,7 +16405,7 @@
       </w:rPr>
     </w:lvl>
   </w:abstractNum>
-  <w:abstractNum w:abstractNumId="11" w15:restartNumberingAfterBreak="0">
+  <w:abstractNum w:abstractNumId="12" w15:restartNumberingAfterBreak="0">
     <w:nsid w:val="41743E78"/>
     <w:multiLevelType w:val="multilevel"/>
     <w:tmpl w:val="8CA62F54"/>
@@ -15802,7 +16554,7 @@
       </w:rPr>
     </w:lvl>
   </w:abstractNum>
-  <w:abstractNum w:abstractNumId="12" w15:restartNumberingAfterBreak="0">
+  <w:abstractNum w:abstractNumId="13" w15:restartNumberingAfterBreak="0">
     <w:nsid w:val="491E40C0"/>
     <w:multiLevelType w:val="multilevel"/>
     <w:tmpl w:val="6B74A7DE"/>
@@ -15919,7 +16671,7 @@
       </w:pPr>
     </w:lvl>
   </w:abstractNum>
-  <w:abstractNum w:abstractNumId="13" w15:restartNumberingAfterBreak="0">
+  <w:abstractNum w:abstractNumId="14" w15:restartNumberingAfterBreak="0">
     <w:nsid w:val="4F251327"/>
     <w:multiLevelType w:val="hybridMultilevel"/>
     <w:tmpl w:val="FA8EDF08"/>
@@ -16032,7 +16784,7 @@
       </w:rPr>
     </w:lvl>
   </w:abstractNum>
-  <w:abstractNum w:abstractNumId="14" w15:restartNumberingAfterBreak="0">
+  <w:abstractNum w:abstractNumId="15" w15:restartNumberingAfterBreak="0">
     <w:nsid w:val="5F7F5A72"/>
     <w:multiLevelType w:val="multilevel"/>
     <w:tmpl w:val="25E07720"/>
@@ -16181,7 +16933,7 @@
       </w:rPr>
     </w:lvl>
   </w:abstractNum>
-  <w:abstractNum w:abstractNumId="15" w15:restartNumberingAfterBreak="0">
+  <w:abstractNum w:abstractNumId="16" w15:restartNumberingAfterBreak="0">
     <w:nsid w:val="666862C5"/>
     <w:multiLevelType w:val="hybridMultilevel"/>
     <w:tmpl w:val="E9C48D80"/>
@@ -16294,7 +17046,7 @@
       </w:rPr>
     </w:lvl>
   </w:abstractNum>
-  <w:abstractNum w:abstractNumId="16" w15:restartNumberingAfterBreak="0">
+  <w:abstractNum w:abstractNumId="17" w15:restartNumberingAfterBreak="0">
     <w:nsid w:val="6843267B"/>
     <w:multiLevelType w:val="multilevel"/>
     <w:tmpl w:val="0A7E0806"/>
@@ -16408,7 +17160,7 @@
       </w:pPr>
     </w:lvl>
   </w:abstractNum>
-  <w:abstractNum w:abstractNumId="17" w15:restartNumberingAfterBreak="0">
+  <w:abstractNum w:abstractNumId="18" w15:restartNumberingAfterBreak="0">
     <w:nsid w:val="6A7028B8"/>
     <w:multiLevelType w:val="multilevel"/>
     <w:tmpl w:val="9E467FFA"/>
@@ -16557,7 +17309,7 @@
       </w:rPr>
     </w:lvl>
   </w:abstractNum>
-  <w:abstractNum w:abstractNumId="18" w15:restartNumberingAfterBreak="0">
+  <w:abstractNum w:abstractNumId="19" w15:restartNumberingAfterBreak="0">
     <w:nsid w:val="70611844"/>
     <w:multiLevelType w:val="multilevel"/>
     <w:tmpl w:val="4944246C"/>
@@ -16674,7 +17426,7 @@
       </w:pPr>
     </w:lvl>
   </w:abstractNum>
-  <w:abstractNum w:abstractNumId="19" w15:restartNumberingAfterBreak="0">
+  <w:abstractNum w:abstractNumId="20" w15:restartNumberingAfterBreak="0">
     <w:nsid w:val="70A37BCB"/>
     <w:multiLevelType w:val="multilevel"/>
     <w:tmpl w:val="D00CDB1C"/>
@@ -16788,7 +17540,7 @@
       </w:pPr>
     </w:lvl>
   </w:abstractNum>
-  <w:abstractNum w:abstractNumId="20" w15:restartNumberingAfterBreak="0">
+  <w:abstractNum w:abstractNumId="21" w15:restartNumberingAfterBreak="0">
     <w:nsid w:val="78C27A5F"/>
     <w:multiLevelType w:val="multilevel"/>
     <w:tmpl w:val="CB9A605E"/>
@@ -16937,7 +17689,7 @@
       </w:rPr>
     </w:lvl>
   </w:abstractNum>
-  <w:abstractNum w:abstractNumId="21" w15:restartNumberingAfterBreak="0">
+  <w:abstractNum w:abstractNumId="22" w15:restartNumberingAfterBreak="0">
     <w:nsid w:val="79CD0248"/>
     <w:multiLevelType w:val="hybridMultilevel"/>
     <w:tmpl w:val="459E1B98"/>
@@ -17051,40 +17803,40 @@
     </w:lvl>
   </w:abstractNum>
   <w:num w:numId="1">
-    <w:abstractNumId w:val="12"/>
+    <w:abstractNumId w:val="13"/>
   </w:num>
   <w:num w:numId="2">
-    <w:abstractNumId w:val="9"/>
+    <w:abstractNumId w:val="10"/>
   </w:num>
   <w:num w:numId="3">
-    <w:abstractNumId w:val="18"/>
+    <w:abstractNumId w:val="19"/>
   </w:num>
   <w:num w:numId="4">
-    <w:abstractNumId w:val="16"/>
+    <w:abstractNumId w:val="17"/>
   </w:num>
   <w:num w:numId="5">
     <w:abstractNumId w:val="3"/>
   </w:num>
   <w:num w:numId="6">
-    <w:abstractNumId w:val="19"/>
+    <w:abstractNumId w:val="20"/>
   </w:num>
   <w:num w:numId="7">
     <w:abstractNumId w:val="1"/>
   </w:num>
   <w:num w:numId="8">
-    <w:abstractNumId w:val="10"/>
+    <w:abstractNumId w:val="11"/>
   </w:num>
   <w:num w:numId="9">
     <w:abstractNumId w:val="4"/>
   </w:num>
   <w:num w:numId="10">
-    <w:abstractNumId w:val="20"/>
+    <w:abstractNumId w:val="21"/>
   </w:num>
   <w:num w:numId="11">
-    <w:abstractNumId w:val="21"/>
+    <w:abstractNumId w:val="22"/>
   </w:num>
   <w:num w:numId="12">
-    <w:abstractNumId w:val="13"/>
+    <w:abstractNumId w:val="14"/>
   </w:num>
   <w:num w:numId="13">
     <w:abstractNumId w:val="7"/>
@@ -17099,22 +17851,25 @@
     <w:abstractNumId w:val="2"/>
   </w:num>
   <w:num w:numId="17">
-    <w:abstractNumId w:val="17"/>
+    <w:abstractNumId w:val="18"/>
   </w:num>
   <w:num w:numId="18">
-    <w:abstractNumId w:val="14"/>
+    <w:abstractNumId w:val="15"/>
   </w:num>
   <w:num w:numId="19">
-    <w:abstractNumId w:val="11"/>
+    <w:abstractNumId w:val="12"/>
   </w:num>
   <w:num w:numId="20">
-    <w:abstractNumId w:val="15"/>
+    <w:abstractNumId w:val="16"/>
   </w:num>
   <w:num w:numId="21">
     <w:abstractNumId w:val="0"/>
   </w:num>
   <w:num w:numId="22">
     <w:abstractNumId w:val="5"/>
+  </w:num>
+  <w:num w:numId="23">
+    <w:abstractNumId w:val="9"/>
   </w:num>
   <w:numIdMacAtCleanup w:val="22"/>
 </w:numbering>

</xml_diff>